<commit_message>
Revert "Merge branch 'main' of https://github.com/afdiaz27/Taller_1"
This reverts commit 7b50adaebc12ec01f005573d8fd67786db2cc1e0, reversing
changes made to 8f5cb5098332930161639635d8e914d87da76281.
</commit_message>
<xml_diff>
--- a/document/Taller 1.docx
+++ b/document/Taller 1.docx
@@ -17,49 +17,6 @@
           <w:lang w:val="es-US"/>
         </w:rPr>
         <w:t>Taller 1</w:t>
-      </w:r>
-    </w:p>
-    <w:p>
-      <w:pPr>
-        <w:rPr>
-          <w:b/>
-          <w:bCs/>
-          <w:lang w:val="es-US"/>
-        </w:rPr>
-      </w:pPr>
-    </w:p>
-    <w:p>
-      <w:pPr>
-        <w:rPr>
-          <w:b/>
-          <w:bCs/>
-          <w:lang w:val="es-US"/>
-        </w:rPr>
-      </w:pPr>
-      <w:r>
-        <w:rPr>
-          <w:b/>
-          <w:bCs/>
-          <w:lang w:val="es-US"/>
-        </w:rPr>
-        <w:t>Prueba Javier Farfán</w:t>
-      </w:r>
-    </w:p>
-    <w:p>
-      <w:pPr>
-        <w:rPr>
-          <w:b/>
-          <w:bCs/>
-          <w:lang w:val="es-US"/>
-        </w:rPr>
-      </w:pPr>
-      <w:r>
-        <w:rPr>
-          <w:b/>
-          <w:bCs/>
-          <w:lang w:val="es-US"/>
-        </w:rPr>
-        <w:t>Prueba Daniel Sandoval</w:t>
       </w:r>
     </w:p>
     <w:sectPr>

</xml_diff>

<commit_message>
Revert "Update Taller 1.docx"
This reverts commit 75533b33f0f47ab8d197594de46c73f240179474.
</commit_message>
<xml_diff>
--- a/document/Taller 1.docx
+++ b/document/Taller 1.docx
@@ -823,8 +823,26 @@
           <w:rFonts w:ascii="Times New Roman" w:hAnsi="Times New Roman" w:cs="Times New Roman"/>
           <w:lang w:val="es-US"/>
         </w:rPr>
-        <w:t xml:space="preserve"> y se exportó como archivo .Rda</w:t>
-      </w:r>
+        <w:t xml:space="preserve"> y se exportó como </w:t>
+      </w:r>
+      <w:proofErr w:type="gramStart"/>
+      <w:r>
+        <w:rPr>
+          <w:rFonts w:ascii="Times New Roman" w:hAnsi="Times New Roman" w:cs="Times New Roman"/>
+          <w:lang w:val="es-US"/>
+        </w:rPr>
+        <w:t>archivo .</w:t>
+      </w:r>
+      <w:proofErr w:type="spellStart"/>
+      <w:r>
+        <w:rPr>
+          <w:rFonts w:ascii="Times New Roman" w:hAnsi="Times New Roman" w:cs="Times New Roman"/>
+          <w:lang w:val="es-US"/>
+        </w:rPr>
+        <w:t>Rda</w:t>
+      </w:r>
+      <w:proofErr w:type="spellEnd"/>
+      <w:proofErr w:type="gramEnd"/>
       <w:r>
         <w:rPr>
           <w:rFonts w:ascii="Times New Roman" w:hAnsi="Times New Roman" w:cs="Times New Roman"/>
@@ -997,7 +1015,25 @@
           <w:color w:val="FF0000"/>
           <w:lang w:val="es-US"/>
         </w:rPr>
-        <w:t xml:space="preserve">Incluir teoría asociada: Mincer, otros estudios, </w:t>
+        <w:t xml:space="preserve">Incluir teoría asociada: </w:t>
+      </w:r>
+      <w:proofErr w:type="spellStart"/>
+      <w:r>
+        <w:rPr>
+          <w:rFonts w:ascii="Times New Roman" w:hAnsi="Times New Roman" w:cs="Times New Roman"/>
+          <w:color w:val="FF0000"/>
+          <w:lang w:val="es-US"/>
+        </w:rPr>
+        <w:t>Mincer</w:t>
+      </w:r>
+      <w:proofErr w:type="spellEnd"/>
+      <w:r>
+        <w:rPr>
+          <w:rFonts w:ascii="Times New Roman" w:hAnsi="Times New Roman" w:cs="Times New Roman"/>
+          <w:color w:val="FF0000"/>
+          <w:lang w:val="es-US"/>
+        </w:rPr>
+        <w:t xml:space="preserve">, otros estudios, </w:t>
       </w:r>
       <w:r>
         <w:rPr>
@@ -1196,20 +1232,20 @@
       </w:tblPr>
       <w:tblGrid>
         <w:gridCol w:w="1838"/>
-        <w:gridCol w:w="2193"/>
-        <w:gridCol w:w="3201"/>
-        <w:gridCol w:w="2848"/>
+        <w:gridCol w:w="2164"/>
+        <w:gridCol w:w="3217"/>
+        <w:gridCol w:w="2861"/>
       </w:tblGrid>
       <w:tr>
         <w:trPr>
           <w:cnfStyle w:val="100000000000" w:firstRow="1" w:lastRow="0" w:firstColumn="0" w:lastColumn="0" w:oddVBand="0" w:evenVBand="0" w:oddHBand="0" w:evenHBand="0" w:firstRowFirstColumn="0" w:firstRowLastColumn="0" w:lastRowFirstColumn="0" w:lastRowLastColumn="0"/>
-          <w:trHeight w:val="531"/>
+          <w:trHeight w:val="469"/>
           <w:tblHeader/>
         </w:trPr>
         <w:tc>
           <w:tcPr>
             <w:cnfStyle w:val="001000000000" w:firstRow="0" w:lastRow="0" w:firstColumn="1" w:lastColumn="0" w:oddVBand="0" w:evenVBand="0" w:oddHBand="0" w:evenHBand="0" w:firstRowFirstColumn="0" w:firstRowLastColumn="0" w:lastRowFirstColumn="0" w:lastRowLastColumn="0"/>
-            <w:tcW w:w="1838" w:type="dxa"/>
+            <w:tcW w:w="1418" w:type="dxa"/>
             <w:vAlign w:val="center"/>
           </w:tcPr>
           <w:p>
@@ -1237,7 +1273,7 @@
         </w:tc>
         <w:tc>
           <w:tcPr>
-            <w:tcW w:w="2193" w:type="dxa"/>
+            <w:tcW w:w="2268" w:type="dxa"/>
             <w:vAlign w:val="center"/>
           </w:tcPr>
           <w:p>
@@ -1265,7 +1301,7 @@
         </w:tc>
         <w:tc>
           <w:tcPr>
-            <w:tcW w:w="3201" w:type="dxa"/>
+            <w:tcW w:w="3381" w:type="dxa"/>
             <w:vAlign w:val="center"/>
           </w:tcPr>
           <w:p>
@@ -1294,7 +1330,7 @@
         </w:tc>
         <w:tc>
           <w:tcPr>
-            <w:tcW w:w="2848" w:type="dxa"/>
+            <w:tcW w:w="2990" w:type="dxa"/>
             <w:vAlign w:val="center"/>
           </w:tcPr>
           <w:p>
@@ -1325,13 +1361,12 @@
       <w:tr>
         <w:trPr>
           <w:cnfStyle w:val="000000100000" w:firstRow="0" w:lastRow="0" w:firstColumn="0" w:lastColumn="0" w:oddVBand="0" w:evenVBand="0" w:oddHBand="1" w:evenHBand="0" w:firstRowFirstColumn="0" w:firstRowLastColumn="0" w:lastRowFirstColumn="0" w:lastRowLastColumn="0"/>
-          <w:trHeight w:val="258"/>
+          <w:trHeight w:val="228"/>
         </w:trPr>
         <w:tc>
           <w:tcPr>
             <w:cnfStyle w:val="001000000000" w:firstRow="0" w:lastRow="0" w:firstColumn="1" w:lastColumn="0" w:oddVBand="0" w:evenVBand="0" w:oddHBand="0" w:evenHBand="0" w:firstRowFirstColumn="0" w:firstRowLastColumn="0" w:lastRowFirstColumn="0" w:lastRowLastColumn="0"/>
-            <w:tcW w:w="1838" w:type="dxa"/>
-            <w:vAlign w:val="center"/>
+            <w:tcW w:w="1418" w:type="dxa"/>
           </w:tcPr>
           <w:p>
             <w:pPr>
@@ -1374,8 +1409,7 @@
         </w:tc>
         <w:tc>
           <w:tcPr>
-            <w:tcW w:w="2193" w:type="dxa"/>
-            <w:vAlign w:val="center"/>
+            <w:tcW w:w="2268" w:type="dxa"/>
           </w:tcPr>
           <w:p>
             <w:pPr>
@@ -1403,8 +1437,7 @@
         </w:tc>
         <w:tc>
           <w:tcPr>
-            <w:tcW w:w="3201" w:type="dxa"/>
-            <w:vAlign w:val="center"/>
+            <w:tcW w:w="3381" w:type="dxa"/>
           </w:tcPr>
           <w:p>
             <w:pPr>
@@ -1417,32 +1450,11 @@
                 <w:lang w:val="es-US"/>
               </w:rPr>
             </w:pPr>
-            <w:r>
-              <w:rPr>
-                <w:rFonts w:ascii="Times New Roman" w:hAnsi="Times New Roman" w:cs="Times New Roman"/>
-                <w:color w:val="auto"/>
-                <w:sz w:val="20"/>
-                <w:szCs w:val="20"/>
-                <w:lang w:val="es-US"/>
-              </w:rPr>
-              <w:t xml:space="preserve">Edad de la persona </w:t>
-            </w:r>
-            <w:r>
-              <w:rPr>
-                <w:rFonts w:ascii="Times New Roman" w:hAnsi="Times New Roman" w:cs="Times New Roman"/>
-                <w:color w:val="auto"/>
-                <w:sz w:val="20"/>
-                <w:szCs w:val="20"/>
-                <w:lang w:val="es-US"/>
-              </w:rPr>
-              <w:t>– Solo se tienen en cuenta mayores de 18 años</w:t>
-            </w:r>
-          </w:p>
-        </w:tc>
-        <w:tc>
-          <w:tcPr>
-            <w:tcW w:w="2848" w:type="dxa"/>
-            <w:vAlign w:val="center"/>
+          </w:p>
+        </w:tc>
+        <w:tc>
+          <w:tcPr>
+            <w:tcW w:w="2990" w:type="dxa"/>
           </w:tcPr>
           <w:p>
             <w:pPr>
@@ -1455,38 +1467,17 @@
                 <w:lang w:val="es-US"/>
               </w:rPr>
             </w:pPr>
-            <w:r>
-              <w:rPr>
-                <w:rFonts w:ascii="Times New Roman" w:hAnsi="Times New Roman" w:cs="Times New Roman"/>
-                <w:color w:val="auto"/>
-                <w:sz w:val="20"/>
-                <w:szCs w:val="20"/>
-                <w:lang w:val="es-US"/>
-              </w:rPr>
-              <w:t xml:space="preserve">La teoría económica </w:t>
-            </w:r>
-            <w:r>
-              <w:rPr>
-                <w:rFonts w:ascii="Times New Roman" w:hAnsi="Times New Roman" w:cs="Times New Roman"/>
-                <w:color w:val="auto"/>
-                <w:sz w:val="20"/>
-                <w:szCs w:val="20"/>
-                <w:lang w:val="es-US"/>
-              </w:rPr>
-              <w:t xml:space="preserve">argumenta </w:t>
-            </w:r>
           </w:p>
         </w:tc>
       </w:tr>
       <w:tr>
         <w:trPr>
-          <w:trHeight w:val="258"/>
+          <w:trHeight w:val="228"/>
         </w:trPr>
         <w:tc>
           <w:tcPr>
             <w:cnfStyle w:val="001000000000" w:firstRow="0" w:lastRow="0" w:firstColumn="1" w:lastColumn="0" w:oddVBand="0" w:evenVBand="0" w:oddHBand="0" w:evenHBand="0" w:firstRowFirstColumn="0" w:firstRowLastColumn="0" w:lastRowFirstColumn="0" w:lastRowLastColumn="0"/>
-            <w:tcW w:w="1838" w:type="dxa"/>
-            <w:vAlign w:val="center"/>
+            <w:tcW w:w="1418" w:type="dxa"/>
           </w:tcPr>
           <w:p>
             <w:pPr>
@@ -1527,8 +1518,7 @@
         </w:tc>
         <w:tc>
           <w:tcPr>
-            <w:tcW w:w="2193" w:type="dxa"/>
-            <w:vAlign w:val="center"/>
+            <w:tcW w:w="2268" w:type="dxa"/>
           </w:tcPr>
           <w:p>
             <w:pPr>
@@ -1542,22 +1532,11 @@
                 <w:lang w:val="es-US"/>
               </w:rPr>
             </w:pPr>
-            <w:r>
-              <w:rPr>
-                <w:rFonts w:ascii="Times New Roman" w:hAnsi="Times New Roman" w:cs="Times New Roman"/>
-                <w:color w:val="auto"/>
-                <w:sz w:val="20"/>
-                <w:szCs w:val="20"/>
-                <w:lang w:val="es-US"/>
-              </w:rPr>
-              <w:t>Sector de residencia</w:t>
-            </w:r>
-          </w:p>
-        </w:tc>
-        <w:tc>
-          <w:tcPr>
-            <w:tcW w:w="3201" w:type="dxa"/>
-            <w:vAlign w:val="center"/>
+          </w:p>
+        </w:tc>
+        <w:tc>
+          <w:tcPr>
+            <w:tcW w:w="3381" w:type="dxa"/>
           </w:tcPr>
           <w:p>
             <w:pPr>
@@ -1570,26 +1549,14 @@
                 <w:lang w:val="es-US"/>
               </w:rPr>
             </w:pPr>
-            <w:r>
-              <w:rPr>
-                <w:rFonts w:ascii="Times New Roman" w:hAnsi="Times New Roman" w:cs="Times New Roman"/>
-                <w:color w:val="auto"/>
-                <w:sz w:val="20"/>
-                <w:szCs w:val="20"/>
-                <w:lang w:val="es-US"/>
-              </w:rPr>
-              <w:t>Indica si la persona vive en el sector rural o urbano</w:t>
-            </w:r>
-          </w:p>
-        </w:tc>
-        <w:tc>
-          <w:tcPr>
-            <w:tcW w:w="2848" w:type="dxa"/>
-            <w:vAlign w:val="center"/>
-          </w:tcPr>
-          <w:p>
-            <w:pPr>
-              <w:jc w:val="both"/>
+          </w:p>
+        </w:tc>
+        <w:tc>
+          <w:tcPr>
+            <w:tcW w:w="2990" w:type="dxa"/>
+          </w:tcPr>
+          <w:p>
+            <w:pPr>
               <w:cnfStyle w:val="000000000000" w:firstRow="0" w:lastRow="0" w:firstColumn="0" w:lastColumn="0" w:oddVBand="0" w:evenVBand="0" w:oddHBand="0" w:evenHBand="0" w:firstRowFirstColumn="0" w:firstRowLastColumn="0" w:lastRowFirstColumn="0" w:lastRowLastColumn="0"/>
               <w:rPr>
                 <w:rFonts w:ascii="Times New Roman" w:hAnsi="Times New Roman" w:cs="Times New Roman"/>
@@ -1599,129 +1566,18 @@
                 <w:lang w:val="es-US"/>
               </w:rPr>
             </w:pPr>
-            <w:r>
-              <w:rPr>
-                <w:rFonts w:ascii="Times New Roman" w:hAnsi="Times New Roman" w:cs="Times New Roman"/>
-                <w:color w:val="auto"/>
-                <w:sz w:val="20"/>
-                <w:szCs w:val="20"/>
-                <w:lang w:val="es-US"/>
-              </w:rPr>
-              <w:t xml:space="preserve">Según estudios de la </w:t>
-            </w:r>
-            <w:r>
-              <w:rPr>
-                <w:rFonts w:ascii="Times New Roman" w:hAnsi="Times New Roman" w:cs="Times New Roman"/>
-                <w:color w:val="auto"/>
-                <w:sz w:val="20"/>
-                <w:szCs w:val="20"/>
-                <w:lang w:val="es-US"/>
-              </w:rPr>
-              <w:t>CEPAL y el DANE, se evidencian diferencias entre los salarios que se perciben a nivel rural y urbano, siendo los primeros más bajos</w:t>
-            </w:r>
-            <w:r>
-              <w:rPr>
-                <w:rFonts w:ascii="Times New Roman" w:hAnsi="Times New Roman" w:cs="Times New Roman"/>
-                <w:color w:val="auto"/>
-                <w:sz w:val="20"/>
-                <w:szCs w:val="20"/>
-                <w:lang w:val="es-US"/>
-              </w:rPr>
-              <w:t>. Lo anterior asociado al nivel de experticia requerida en los trabajos relacionados con el campo, que principalmente están enfocados agrícola y agropecuaria</w:t>
-            </w:r>
-            <w:r>
-              <w:rPr>
-                <w:rFonts w:ascii="Times New Roman" w:hAnsi="Times New Roman" w:cs="Times New Roman"/>
-                <w:color w:val="auto"/>
-                <w:sz w:val="20"/>
-                <w:szCs w:val="20"/>
-                <w:lang w:val="es-US"/>
-              </w:rPr>
-              <w:t xml:space="preserve">. </w:t>
-            </w:r>
-            <w:r>
-              <w:rPr>
-                <w:rFonts w:ascii="Times New Roman" w:hAnsi="Times New Roman" w:cs="Times New Roman"/>
-                <w:color w:val="auto"/>
-                <w:sz w:val="20"/>
-                <w:szCs w:val="20"/>
-                <w:lang w:val="es-US"/>
-              </w:rPr>
-              <w:t>La brecha</w:t>
-            </w:r>
-            <w:r>
-              <w:rPr>
-                <w:rFonts w:ascii="Times New Roman" w:hAnsi="Times New Roman" w:cs="Times New Roman"/>
-                <w:color w:val="auto"/>
-                <w:sz w:val="20"/>
-                <w:szCs w:val="20"/>
-                <w:lang w:val="es-US"/>
-              </w:rPr>
-              <w:t xml:space="preserve"> salarial</w:t>
-            </w:r>
-            <w:r>
-              <w:rPr>
-                <w:rFonts w:ascii="Times New Roman" w:hAnsi="Times New Roman" w:cs="Times New Roman"/>
-                <w:color w:val="auto"/>
-                <w:sz w:val="20"/>
-                <w:szCs w:val="20"/>
-                <w:lang w:val="es-US"/>
-              </w:rPr>
-              <w:t xml:space="preserve"> </w:t>
-            </w:r>
-            <w:r>
-              <w:rPr>
-                <w:rFonts w:ascii="Times New Roman" w:hAnsi="Times New Roman" w:cs="Times New Roman"/>
-                <w:color w:val="auto"/>
-                <w:sz w:val="20"/>
-                <w:szCs w:val="20"/>
-                <w:lang w:val="es-US"/>
-              </w:rPr>
-              <w:t>h</w:t>
-            </w:r>
-            <w:r>
-              <w:rPr>
-                <w:rFonts w:ascii="Times New Roman" w:hAnsi="Times New Roman" w:cs="Times New Roman"/>
-                <w:color w:val="auto"/>
-                <w:sz w:val="20"/>
-                <w:szCs w:val="20"/>
-                <w:lang w:val="es-US"/>
-              </w:rPr>
-              <w:t>a disminuido durante los últimos años en Colombia, principalmente por la caída de ingresos de los sectores urbanos y la mejora en el acceso a educación de la población rural</w:t>
-            </w:r>
-            <w:r>
-              <w:rPr>
-                <w:rFonts w:ascii="Times New Roman" w:hAnsi="Times New Roman" w:cs="Times New Roman"/>
-                <w:color w:val="auto"/>
-                <w:sz w:val="20"/>
-                <w:szCs w:val="20"/>
-                <w:lang w:val="es-US"/>
-              </w:rPr>
-              <w:t xml:space="preserve">, sin embargo, hay evidencia sobre la brecha que se presenta </w:t>
-            </w:r>
-            <w:r>
-              <w:rPr>
-                <w:rFonts w:ascii="Times New Roman" w:hAnsi="Times New Roman" w:cs="Times New Roman"/>
-                <w:color w:val="auto"/>
-                <w:sz w:val="20"/>
-                <w:szCs w:val="20"/>
-                <w:lang w:val="es-US"/>
-              </w:rPr>
-              <w:t>entre los dos sectores.</w:t>
-            </w:r>
           </w:p>
         </w:tc>
       </w:tr>
       <w:tr>
         <w:trPr>
           <w:cnfStyle w:val="000000100000" w:firstRow="0" w:lastRow="0" w:firstColumn="0" w:lastColumn="0" w:oddVBand="0" w:evenVBand="0" w:oddHBand="1" w:evenHBand="0" w:firstRowFirstColumn="0" w:firstRowLastColumn="0" w:lastRowFirstColumn="0" w:lastRowLastColumn="0"/>
-          <w:trHeight w:val="258"/>
+          <w:trHeight w:val="228"/>
         </w:trPr>
         <w:tc>
           <w:tcPr>
             <w:cnfStyle w:val="001000000000" w:firstRow="0" w:lastRow="0" w:firstColumn="1" w:lastColumn="0" w:oddVBand="0" w:evenVBand="0" w:oddHBand="0" w:evenHBand="0" w:firstRowFirstColumn="0" w:firstRowLastColumn="0" w:lastRowFirstColumn="0" w:lastRowLastColumn="0"/>
-            <w:tcW w:w="1838" w:type="dxa"/>
-            <w:vAlign w:val="center"/>
+            <w:tcW w:w="1418" w:type="dxa"/>
           </w:tcPr>
           <w:p>
             <w:pPr>
@@ -1764,8 +1620,7 @@
         </w:tc>
         <w:tc>
           <w:tcPr>
-            <w:tcW w:w="2193" w:type="dxa"/>
-            <w:vAlign w:val="center"/>
+            <w:tcW w:w="2268" w:type="dxa"/>
           </w:tcPr>
           <w:p>
             <w:pPr>
@@ -1779,22 +1634,11 @@
                 <w:lang w:val="es-US"/>
               </w:rPr>
             </w:pPr>
-            <w:r>
-              <w:rPr>
-                <w:rFonts w:ascii="Times New Roman" w:hAnsi="Times New Roman" w:cs="Times New Roman"/>
-                <w:color w:val="auto"/>
-                <w:sz w:val="20"/>
-                <w:szCs w:val="20"/>
-                <w:lang w:val="es-US"/>
-              </w:rPr>
-              <w:t>Educación terciaria</w:t>
-            </w:r>
-          </w:p>
-        </w:tc>
-        <w:tc>
-          <w:tcPr>
-            <w:tcW w:w="3201" w:type="dxa"/>
-            <w:vAlign w:val="center"/>
+          </w:p>
+        </w:tc>
+        <w:tc>
+          <w:tcPr>
+            <w:tcW w:w="3381" w:type="dxa"/>
           </w:tcPr>
           <w:p>
             <w:pPr>
@@ -1807,112 +1651,11 @@
                 <w:lang w:val="es-US"/>
               </w:rPr>
             </w:pPr>
-            <w:r>
-              <w:rPr>
-                <w:rFonts w:ascii="Times New Roman" w:hAnsi="Times New Roman" w:cs="Times New Roman"/>
-                <w:color w:val="auto"/>
-                <w:sz w:val="20"/>
-                <w:szCs w:val="20"/>
-                <w:lang w:val="es-US"/>
-              </w:rPr>
-              <w:t>Indica si la persona tiene</w:t>
-            </w:r>
-            <w:r>
-              <w:rPr>
-                <w:rFonts w:ascii="Times New Roman" w:hAnsi="Times New Roman" w:cs="Times New Roman"/>
-                <w:color w:val="auto"/>
-                <w:sz w:val="20"/>
-                <w:szCs w:val="20"/>
-                <w:lang w:val="es-US"/>
-              </w:rPr>
-              <w:t xml:space="preserve"> o no</w:t>
-            </w:r>
-            <w:r>
-              <w:rPr>
-                <w:rFonts w:ascii="Times New Roman" w:hAnsi="Times New Roman" w:cs="Times New Roman"/>
-                <w:color w:val="auto"/>
-                <w:sz w:val="20"/>
-                <w:szCs w:val="20"/>
-                <w:lang w:val="es-US"/>
-              </w:rPr>
-              <w:t xml:space="preserve"> estudios de educación terciari</w:t>
-            </w:r>
-            <w:r>
-              <w:rPr>
-                <w:rFonts w:ascii="Times New Roman" w:hAnsi="Times New Roman" w:cs="Times New Roman"/>
-                <w:color w:val="auto"/>
-                <w:sz w:val="20"/>
-                <w:szCs w:val="20"/>
-                <w:lang w:val="es-US"/>
-              </w:rPr>
-              <w:t>a</w:t>
-            </w:r>
-            <w:r>
-              <w:rPr>
-                <w:rFonts w:ascii="Times New Roman" w:hAnsi="Times New Roman" w:cs="Times New Roman"/>
-                <w:color w:val="auto"/>
-                <w:sz w:val="20"/>
-                <w:szCs w:val="20"/>
-                <w:lang w:val="es-US"/>
-              </w:rPr>
-              <w:t xml:space="preserve"> </w:t>
-            </w:r>
-            <w:r>
-              <w:rPr>
-                <w:rFonts w:ascii="Times New Roman" w:hAnsi="Times New Roman" w:cs="Times New Roman"/>
-                <w:color w:val="auto"/>
-                <w:sz w:val="20"/>
-                <w:szCs w:val="20"/>
-                <w:lang w:val="es-US"/>
-              </w:rPr>
-              <w:t>(</w:t>
-            </w:r>
-            <w:r>
-              <w:rPr>
-                <w:rFonts w:ascii="Times New Roman" w:hAnsi="Times New Roman" w:cs="Times New Roman"/>
-                <w:color w:val="auto"/>
-                <w:sz w:val="20"/>
-                <w:szCs w:val="20"/>
-                <w:lang w:val="es-US"/>
-              </w:rPr>
-              <w:t>educación universitaria y</w:t>
-            </w:r>
-            <w:r>
-              <w:rPr>
-                <w:rFonts w:ascii="Times New Roman" w:hAnsi="Times New Roman" w:cs="Times New Roman"/>
-                <w:color w:val="auto"/>
-                <w:sz w:val="20"/>
-                <w:szCs w:val="20"/>
-                <w:lang w:val="es-US"/>
-              </w:rPr>
-              <w:t xml:space="preserve">/o </w:t>
-            </w:r>
-            <w:r>
-              <w:rPr>
-                <w:rFonts w:ascii="Times New Roman" w:hAnsi="Times New Roman" w:cs="Times New Roman"/>
-                <w:color w:val="auto"/>
-                <w:sz w:val="20"/>
-                <w:szCs w:val="20"/>
-                <w:lang w:val="es-US"/>
-              </w:rPr>
-              <w:t>formación profesional</w:t>
-            </w:r>
-            <w:r>
-              <w:rPr>
-                <w:rFonts w:ascii="Times New Roman" w:hAnsi="Times New Roman" w:cs="Times New Roman"/>
-                <w:color w:val="auto"/>
-                <w:sz w:val="20"/>
-                <w:szCs w:val="20"/>
-                <w:lang w:val="es-US"/>
-              </w:rPr>
-              <w:t>)</w:t>
-            </w:r>
-          </w:p>
-        </w:tc>
-        <w:tc>
-          <w:tcPr>
-            <w:tcW w:w="2848" w:type="dxa"/>
-            <w:vAlign w:val="center"/>
+          </w:p>
+        </w:tc>
+        <w:tc>
+          <w:tcPr>
+            <w:tcW w:w="2990" w:type="dxa"/>
           </w:tcPr>
           <w:p>
             <w:pPr>
@@ -1925,88 +1668,17 @@
                 <w:lang w:val="es-US"/>
               </w:rPr>
             </w:pPr>
-            <w:r>
-              <w:rPr>
-                <w:rFonts w:ascii="Times New Roman" w:hAnsi="Times New Roman" w:cs="Times New Roman"/>
-                <w:color w:val="auto"/>
-                <w:sz w:val="20"/>
-                <w:szCs w:val="20"/>
-                <w:lang w:val="es-US"/>
-              </w:rPr>
-              <w:t xml:space="preserve">En el modelo de Mincer </w:t>
-            </w:r>
-            <w:r>
-              <w:rPr>
-                <w:rFonts w:ascii="Times New Roman" w:hAnsi="Times New Roman" w:cs="Times New Roman"/>
-                <w:color w:val="auto"/>
-                <w:sz w:val="20"/>
-                <w:szCs w:val="20"/>
-                <w:lang w:val="es-US"/>
-              </w:rPr>
-              <w:t xml:space="preserve">(1958) se indica que el </w:t>
-            </w:r>
-            <w:r>
-              <w:rPr>
-                <w:rFonts w:ascii="Times New Roman" w:hAnsi="Times New Roman" w:cs="Times New Roman"/>
-                <w:color w:val="auto"/>
-                <w:sz w:val="20"/>
-                <w:szCs w:val="20"/>
-                <w:lang w:val="es-US"/>
-              </w:rPr>
-              <w:t xml:space="preserve">logaritmo del ingreso depende linealmente de la escolaridad. Luego, en </w:t>
-            </w:r>
-            <w:r>
-              <w:rPr>
-                <w:rFonts w:ascii="Times New Roman" w:hAnsi="Times New Roman" w:cs="Times New Roman"/>
-                <w:color w:val="auto"/>
-                <w:sz w:val="20"/>
-                <w:szCs w:val="20"/>
-                <w:lang w:val="es-US"/>
-              </w:rPr>
-              <w:t xml:space="preserve">1974, Mincer </w:t>
-            </w:r>
-            <w:r>
-              <w:rPr>
-                <w:rFonts w:ascii="Times New Roman" w:hAnsi="Times New Roman" w:cs="Times New Roman"/>
-                <w:color w:val="auto"/>
-                <w:sz w:val="20"/>
-                <w:szCs w:val="20"/>
-                <w:lang w:val="es-US"/>
-              </w:rPr>
-              <w:t>propone</w:t>
-            </w:r>
-            <w:r>
-              <w:rPr>
-                <w:rFonts w:ascii="Times New Roman" w:hAnsi="Times New Roman" w:cs="Times New Roman"/>
-                <w:color w:val="auto"/>
-                <w:sz w:val="20"/>
-                <w:szCs w:val="20"/>
-                <w:lang w:val="es-US"/>
-              </w:rPr>
-              <w:t xml:space="preserve"> un modelo similar incluyendo la experiencia, que genera mucha más confianza dados los fuertes supuestos asociados </w:t>
-            </w:r>
-            <w:r>
-              <w:rPr>
-                <w:rFonts w:ascii="Times New Roman" w:hAnsi="Times New Roman" w:cs="Times New Roman"/>
-                <w:color w:val="auto"/>
-                <w:sz w:val="20"/>
-                <w:szCs w:val="20"/>
-                <w:lang w:val="es-US"/>
-              </w:rPr>
-              <w:t>únicamente a la educación de una persona.</w:t>
-            </w:r>
           </w:p>
         </w:tc>
       </w:tr>
       <w:tr>
         <w:trPr>
-          <w:trHeight w:val="273"/>
+          <w:trHeight w:val="241"/>
         </w:trPr>
         <w:tc>
           <w:tcPr>
             <w:cnfStyle w:val="001000000000" w:firstRow="0" w:lastRow="0" w:firstColumn="1" w:lastColumn="0" w:oddVBand="0" w:evenVBand="0" w:oddHBand="0" w:evenHBand="0" w:firstRowFirstColumn="0" w:firstRowLastColumn="0" w:lastRowFirstColumn="0" w:lastRowLastColumn="0"/>
-            <w:tcW w:w="1838" w:type="dxa"/>
-            <w:vAlign w:val="center"/>
+            <w:tcW w:w="1418" w:type="dxa"/>
           </w:tcPr>
           <w:p>
             <w:pPr>
@@ -2043,38 +1715,13 @@
                 <w:szCs w:val="20"/>
                 <w:lang w:val="es-US"/>
               </w:rPr>
-              <w:t>uenta</w:t>
+              <w:t>uentapropia</w:t>
             </w:r>
-            <w:r>
-              <w:rPr>
-                <w:rFonts w:ascii="Times New Roman" w:hAnsi="Times New Roman" w:cs="Times New Roman"/>
-                <w:b w:val="0"/>
-                <w:bCs w:val="0"/>
-                <w:color w:val="auto"/>
-                <w:sz w:val="20"/>
-                <w:szCs w:val="20"/>
-                <w:lang w:val="es-US"/>
-              </w:rPr>
-              <w:t>P</w:t>
-            </w:r>
-            <w:r>
-              <w:rPr>
-                <w:rFonts w:ascii="Times New Roman" w:hAnsi="Times New Roman" w:cs="Times New Roman"/>
-                <w:b w:val="0"/>
-                <w:bCs w:val="0"/>
-                <w:color w:val="auto"/>
-                <w:sz w:val="20"/>
-                <w:szCs w:val="20"/>
-                <w:lang w:val="es-US"/>
-              </w:rPr>
-              <w:t>ropia</w:t>
-            </w:r>
-          </w:p>
-        </w:tc>
-        <w:tc>
-          <w:tcPr>
-            <w:tcW w:w="2193" w:type="dxa"/>
-            <w:vAlign w:val="center"/>
+          </w:p>
+        </w:tc>
+        <w:tc>
+          <w:tcPr>
+            <w:tcW w:w="2268" w:type="dxa"/>
           </w:tcPr>
           <w:p>
             <w:pPr>
@@ -2088,22 +1735,11 @@
                 <w:lang w:val="es-US"/>
               </w:rPr>
             </w:pPr>
-            <w:r>
-              <w:rPr>
-                <w:rFonts w:ascii="Times New Roman" w:hAnsi="Times New Roman" w:cs="Times New Roman"/>
-                <w:color w:val="auto"/>
-                <w:sz w:val="20"/>
-                <w:szCs w:val="20"/>
-                <w:lang w:val="es-US"/>
-              </w:rPr>
-              <w:t>Independiente</w:t>
-            </w:r>
-          </w:p>
-        </w:tc>
-        <w:tc>
-          <w:tcPr>
-            <w:tcW w:w="3201" w:type="dxa"/>
-            <w:vAlign w:val="center"/>
+          </w:p>
+        </w:tc>
+        <w:tc>
+          <w:tcPr>
+            <w:tcW w:w="3381" w:type="dxa"/>
           </w:tcPr>
           <w:p>
             <w:pPr>
@@ -2116,32 +1752,11 @@
                 <w:lang w:val="es-US"/>
               </w:rPr>
             </w:pPr>
-            <w:r>
-              <w:rPr>
-                <w:rFonts w:ascii="Times New Roman" w:hAnsi="Times New Roman" w:cs="Times New Roman"/>
-                <w:color w:val="auto"/>
-                <w:sz w:val="20"/>
-                <w:szCs w:val="20"/>
-                <w:lang w:val="es-US"/>
-              </w:rPr>
-              <w:t xml:space="preserve">Indica si la persona </w:t>
-            </w:r>
-            <w:r>
-              <w:rPr>
-                <w:rFonts w:ascii="Times New Roman" w:hAnsi="Times New Roman" w:cs="Times New Roman"/>
-                <w:color w:val="auto"/>
-                <w:sz w:val="20"/>
-                <w:szCs w:val="20"/>
-                <w:lang w:val="es-US"/>
-              </w:rPr>
-              <w:t>trabaja de forma independiente o recibe salario</w:t>
-            </w:r>
-          </w:p>
-        </w:tc>
-        <w:tc>
-          <w:tcPr>
-            <w:tcW w:w="2848" w:type="dxa"/>
-            <w:vAlign w:val="center"/>
+          </w:p>
+        </w:tc>
+        <w:tc>
+          <w:tcPr>
+            <w:tcW w:w="2990" w:type="dxa"/>
           </w:tcPr>
           <w:p>
             <w:pPr>
@@ -2160,13 +1775,12 @@
       <w:tr>
         <w:trPr>
           <w:cnfStyle w:val="000000100000" w:firstRow="0" w:lastRow="0" w:firstColumn="0" w:lastColumn="0" w:oddVBand="0" w:evenVBand="0" w:oddHBand="1" w:evenHBand="0" w:firstRowFirstColumn="0" w:firstRowLastColumn="0" w:lastRowFirstColumn="0" w:lastRowLastColumn="0"/>
-          <w:trHeight w:val="258"/>
+          <w:trHeight w:val="228"/>
         </w:trPr>
         <w:tc>
           <w:tcPr>
             <w:cnfStyle w:val="001000000000" w:firstRow="0" w:lastRow="0" w:firstColumn="1" w:lastColumn="0" w:oddVBand="0" w:evenVBand="0" w:oddHBand="0" w:evenHBand="0" w:firstRowFirstColumn="0" w:firstRowLastColumn="0" w:lastRowFirstColumn="0" w:lastRowLastColumn="0"/>
-            <w:tcW w:w="1838" w:type="dxa"/>
-            <w:vAlign w:val="center"/>
+            <w:tcW w:w="1418" w:type="dxa"/>
           </w:tcPr>
           <w:p>
             <w:pPr>
@@ -2209,8 +1823,7 @@
         </w:tc>
         <w:tc>
           <w:tcPr>
-            <w:tcW w:w="2193" w:type="dxa"/>
-            <w:vAlign w:val="center"/>
+            <w:tcW w:w="2268" w:type="dxa"/>
           </w:tcPr>
           <w:p>
             <w:pPr>
@@ -2224,22 +1837,11 @@
                 <w:lang w:val="es-US"/>
               </w:rPr>
             </w:pPr>
-            <w:r>
-              <w:rPr>
-                <w:rFonts w:ascii="Times New Roman" w:hAnsi="Times New Roman" w:cs="Times New Roman"/>
-                <w:color w:val="auto"/>
-                <w:sz w:val="20"/>
-                <w:szCs w:val="20"/>
-                <w:lang w:val="es-US"/>
-              </w:rPr>
-              <w:t>Desempleado</w:t>
-            </w:r>
-          </w:p>
-        </w:tc>
-        <w:tc>
-          <w:tcPr>
-            <w:tcW w:w="3201" w:type="dxa"/>
-            <w:vAlign w:val="center"/>
+          </w:p>
+        </w:tc>
+        <w:tc>
+          <w:tcPr>
+            <w:tcW w:w="3381" w:type="dxa"/>
           </w:tcPr>
           <w:p>
             <w:pPr>
@@ -2252,32 +1854,11 @@
                 <w:lang w:val="es-US"/>
               </w:rPr>
             </w:pPr>
-            <w:r>
-              <w:rPr>
-                <w:rFonts w:ascii="Times New Roman" w:hAnsi="Times New Roman" w:cs="Times New Roman"/>
-                <w:color w:val="auto"/>
-                <w:sz w:val="20"/>
-                <w:szCs w:val="20"/>
-                <w:lang w:val="es-US"/>
-              </w:rPr>
-              <w:t>Indica si la persona se encuentra desempleada</w:t>
-            </w:r>
-            <w:r>
-              <w:rPr>
-                <w:rFonts w:ascii="Times New Roman" w:hAnsi="Times New Roman" w:cs="Times New Roman"/>
-                <w:color w:val="auto"/>
-                <w:sz w:val="20"/>
-                <w:szCs w:val="20"/>
-                <w:lang w:val="es-US"/>
-              </w:rPr>
-              <w:t xml:space="preserve"> o no</w:t>
-            </w:r>
-          </w:p>
-        </w:tc>
-        <w:tc>
-          <w:tcPr>
-            <w:tcW w:w="2848" w:type="dxa"/>
-            <w:vAlign w:val="center"/>
+          </w:p>
+        </w:tc>
+        <w:tc>
+          <w:tcPr>
+            <w:tcW w:w="2990" w:type="dxa"/>
           </w:tcPr>
           <w:p>
             <w:pPr>
@@ -2295,13 +1876,12 @@
       </w:tr>
       <w:tr>
         <w:trPr>
-          <w:trHeight w:val="273"/>
+          <w:trHeight w:val="241"/>
         </w:trPr>
         <w:tc>
           <w:tcPr>
             <w:cnfStyle w:val="001000000000" w:firstRow="0" w:lastRow="0" w:firstColumn="1" w:lastColumn="0" w:oddVBand="0" w:evenVBand="0" w:oddHBand="0" w:evenHBand="0" w:firstRowFirstColumn="0" w:firstRowLastColumn="0" w:lastRowFirstColumn="0" w:lastRowLastColumn="0"/>
-            <w:tcW w:w="1838" w:type="dxa"/>
-            <w:vAlign w:val="center"/>
+            <w:tcW w:w="1418" w:type="dxa"/>
           </w:tcPr>
           <w:p>
             <w:pPr>
@@ -2344,8 +1924,7 @@
         </w:tc>
         <w:tc>
           <w:tcPr>
-            <w:tcW w:w="2193" w:type="dxa"/>
-            <w:vAlign w:val="center"/>
+            <w:tcW w:w="2268" w:type="dxa"/>
           </w:tcPr>
           <w:p>
             <w:pPr>
@@ -2359,22 +1938,11 @@
                 <w:lang w:val="es-US"/>
               </w:rPr>
             </w:pPr>
-            <w:r>
-              <w:rPr>
-                <w:rFonts w:ascii="Times New Roman" w:hAnsi="Times New Roman" w:cs="Times New Roman"/>
-                <w:color w:val="auto"/>
-                <w:sz w:val="20"/>
-                <w:szCs w:val="20"/>
-                <w:lang w:val="es-US"/>
-              </w:rPr>
-              <w:t>Estrato</w:t>
-            </w:r>
-          </w:p>
-        </w:tc>
-        <w:tc>
-          <w:tcPr>
-            <w:tcW w:w="3201" w:type="dxa"/>
-            <w:vAlign w:val="center"/>
+          </w:p>
+        </w:tc>
+        <w:tc>
+          <w:tcPr>
+            <w:tcW w:w="3381" w:type="dxa"/>
           </w:tcPr>
           <w:p>
             <w:pPr>
@@ -2387,42 +1955,11 @@
                 <w:lang w:val="es-US"/>
               </w:rPr>
             </w:pPr>
-            <w:r>
-              <w:rPr>
-                <w:rFonts w:ascii="Times New Roman" w:hAnsi="Times New Roman" w:cs="Times New Roman"/>
-                <w:color w:val="auto"/>
-                <w:sz w:val="20"/>
-                <w:szCs w:val="20"/>
-                <w:lang w:val="es-US"/>
-              </w:rPr>
-              <w:t xml:space="preserve">Estrato de energía para las 13 a.M., y sextil de icv para </w:t>
-            </w:r>
-            <w:r>
-              <w:rPr>
-                <w:rFonts w:ascii="Times New Roman" w:hAnsi="Times New Roman" w:cs="Times New Roman"/>
-                <w:color w:val="auto"/>
-                <w:sz w:val="20"/>
-                <w:szCs w:val="20"/>
-                <w:lang w:val="es-US"/>
-              </w:rPr>
-              <w:t>otras cabeceras</w:t>
-            </w:r>
-            <w:r>
-              <w:rPr>
-                <w:rFonts w:ascii="Times New Roman" w:hAnsi="Times New Roman" w:cs="Times New Roman"/>
-                <w:color w:val="auto"/>
-                <w:sz w:val="20"/>
-                <w:szCs w:val="20"/>
-                <w:lang w:val="es-US"/>
-              </w:rPr>
-              <w:t xml:space="preserve"> </w:t>
-            </w:r>
-          </w:p>
-        </w:tc>
-        <w:tc>
-          <w:tcPr>
-            <w:tcW w:w="2848" w:type="dxa"/>
-            <w:vAlign w:val="center"/>
+          </w:p>
+        </w:tc>
+        <w:tc>
+          <w:tcPr>
+            <w:tcW w:w="2990" w:type="dxa"/>
           </w:tcPr>
           <w:p>
             <w:pPr>
@@ -2441,13 +1978,12 @@
       <w:tr>
         <w:trPr>
           <w:cnfStyle w:val="000000100000" w:firstRow="0" w:lastRow="0" w:firstColumn="0" w:lastColumn="0" w:oddVBand="0" w:evenVBand="0" w:oddHBand="1" w:evenHBand="0" w:firstRowFirstColumn="0" w:firstRowLastColumn="0" w:lastRowFirstColumn="0" w:lastRowLastColumn="0"/>
-          <w:trHeight w:val="258"/>
+          <w:trHeight w:val="228"/>
         </w:trPr>
         <w:tc>
           <w:tcPr>
             <w:cnfStyle w:val="001000000000" w:firstRow="0" w:lastRow="0" w:firstColumn="1" w:lastColumn="0" w:oddVBand="0" w:evenVBand="0" w:oddHBand="0" w:evenHBand="0" w:firstRowFirstColumn="0" w:firstRowLastColumn="0" w:lastRowFirstColumn="0" w:lastRowLastColumn="0"/>
-            <w:tcW w:w="1838" w:type="dxa"/>
-            <w:vAlign w:val="center"/>
+            <w:tcW w:w="1418" w:type="dxa"/>
           </w:tcPr>
           <w:p>
             <w:pPr>
@@ -2478,8 +2014,7 @@
         </w:tc>
         <w:tc>
           <w:tcPr>
-            <w:tcW w:w="2193" w:type="dxa"/>
-            <w:vAlign w:val="center"/>
+            <w:tcW w:w="2268" w:type="dxa"/>
           </w:tcPr>
           <w:p>
             <w:pPr>
@@ -2493,42 +2028,11 @@
                 <w:lang w:val="es-US"/>
               </w:rPr>
             </w:pPr>
-            <w:r>
-              <w:rPr>
-                <w:rFonts w:ascii="Times New Roman" w:hAnsi="Times New Roman" w:cs="Times New Roman"/>
-                <w:color w:val="auto"/>
-                <w:sz w:val="20"/>
-                <w:szCs w:val="20"/>
-                <w:lang w:val="es-US"/>
-              </w:rPr>
-              <w:t>H</w:t>
-            </w:r>
-            <w:r>
-              <w:rPr>
-                <w:rFonts w:ascii="Times New Roman" w:hAnsi="Times New Roman" w:cs="Times New Roman"/>
-                <w:color w:val="auto"/>
-                <w:sz w:val="20"/>
-                <w:szCs w:val="20"/>
-                <w:lang w:val="es-US"/>
-              </w:rPr>
-              <w:t>oras</w:t>
-            </w:r>
-            <w:r>
-              <w:rPr>
-                <w:rFonts w:ascii="Times New Roman" w:hAnsi="Times New Roman" w:cs="Times New Roman"/>
-                <w:color w:val="auto"/>
-                <w:sz w:val="20"/>
-                <w:szCs w:val="20"/>
-                <w:lang w:val="es-US"/>
-              </w:rPr>
-              <w:t xml:space="preserve"> trabajadas por semana</w:t>
-            </w:r>
-          </w:p>
-        </w:tc>
-        <w:tc>
-          <w:tcPr>
-            <w:tcW w:w="3201" w:type="dxa"/>
-            <w:vAlign w:val="center"/>
+          </w:p>
+        </w:tc>
+        <w:tc>
+          <w:tcPr>
+            <w:tcW w:w="3381" w:type="dxa"/>
           </w:tcPr>
           <w:p>
             <w:pPr>
@@ -2541,32 +2045,11 @@
                 <w:lang w:val="es-US"/>
               </w:rPr>
             </w:pPr>
-            <w:r>
-              <w:rPr>
-                <w:rFonts w:ascii="Times New Roman" w:hAnsi="Times New Roman" w:cs="Times New Roman"/>
-                <w:color w:val="auto"/>
-                <w:sz w:val="20"/>
-                <w:szCs w:val="20"/>
-                <w:lang w:val="es-US"/>
-              </w:rPr>
-              <w:t xml:space="preserve">Horas </w:t>
-            </w:r>
-            <w:r>
-              <w:rPr>
-                <w:rFonts w:ascii="Times New Roman" w:hAnsi="Times New Roman" w:cs="Times New Roman"/>
-                <w:color w:val="auto"/>
-                <w:sz w:val="20"/>
-                <w:szCs w:val="20"/>
-                <w:lang w:val="es-US"/>
-              </w:rPr>
-              <w:t xml:space="preserve">usuales trabajadas por la persona a la semana </w:t>
-            </w:r>
-          </w:p>
-        </w:tc>
-        <w:tc>
-          <w:tcPr>
-            <w:tcW w:w="2848" w:type="dxa"/>
-            <w:vAlign w:val="center"/>
+          </w:p>
+        </w:tc>
+        <w:tc>
+          <w:tcPr>
+            <w:tcW w:w="2990" w:type="dxa"/>
           </w:tcPr>
           <w:p>
             <w:pPr>
@@ -2584,13 +2067,12 @@
       </w:tr>
       <w:tr>
         <w:trPr>
-          <w:trHeight w:val="258"/>
+          <w:trHeight w:val="228"/>
         </w:trPr>
         <w:tc>
           <w:tcPr>
             <w:cnfStyle w:val="001000000000" w:firstRow="0" w:lastRow="0" w:firstColumn="1" w:lastColumn="0" w:oddVBand="0" w:evenVBand="0" w:oddHBand="0" w:evenHBand="0" w:firstRowFirstColumn="0" w:firstRowLastColumn="0" w:lastRowFirstColumn="0" w:lastRowLastColumn="0"/>
-            <w:tcW w:w="1838" w:type="dxa"/>
-            <w:vAlign w:val="center"/>
+            <w:tcW w:w="1418" w:type="dxa"/>
           </w:tcPr>
           <w:p>
             <w:pPr>
@@ -2621,8 +2103,7 @@
         </w:tc>
         <w:tc>
           <w:tcPr>
-            <w:tcW w:w="2193" w:type="dxa"/>
-            <w:vAlign w:val="center"/>
+            <w:tcW w:w="2268" w:type="dxa"/>
           </w:tcPr>
           <w:p>
             <w:pPr>
@@ -2636,22 +2117,11 @@
                 <w:lang w:val="es-US"/>
               </w:rPr>
             </w:pPr>
-            <w:r>
-              <w:rPr>
-                <w:rFonts w:ascii="Times New Roman" w:hAnsi="Times New Roman" w:cs="Times New Roman"/>
-                <w:color w:val="auto"/>
-                <w:sz w:val="20"/>
-                <w:szCs w:val="20"/>
-                <w:lang w:val="es-US"/>
-              </w:rPr>
-              <w:t>Informal</w:t>
-            </w:r>
-          </w:p>
-        </w:tc>
-        <w:tc>
-          <w:tcPr>
-            <w:tcW w:w="3201" w:type="dxa"/>
-            <w:vAlign w:val="center"/>
+          </w:p>
+        </w:tc>
+        <w:tc>
+          <w:tcPr>
+            <w:tcW w:w="3381" w:type="dxa"/>
           </w:tcPr>
           <w:p>
             <w:pPr>
@@ -2664,53 +2134,11 @@
                 <w:lang w:val="es-US"/>
               </w:rPr>
             </w:pPr>
-            <w:r>
-              <w:rPr>
-                <w:rFonts w:ascii="Times New Roman" w:hAnsi="Times New Roman" w:cs="Times New Roman"/>
-                <w:color w:val="auto"/>
-                <w:sz w:val="20"/>
-                <w:szCs w:val="20"/>
-                <w:lang w:val="es-US"/>
-              </w:rPr>
-              <w:t xml:space="preserve">Define si la persona es informal </w:t>
-            </w:r>
-            <w:r>
-              <w:rPr>
-                <w:rFonts w:ascii="Times New Roman" w:hAnsi="Times New Roman" w:cs="Times New Roman"/>
-                <w:color w:val="auto"/>
-                <w:sz w:val="20"/>
-                <w:szCs w:val="20"/>
-                <w:lang w:val="es-US"/>
-              </w:rPr>
-              <w:br/>
-              <w:t>(</w:t>
-            </w:r>
-            <w:r>
-              <w:rPr>
-                <w:rFonts w:ascii="Times New Roman" w:hAnsi="Times New Roman" w:cs="Times New Roman"/>
-                <w:color w:val="auto"/>
-                <w:sz w:val="20"/>
-                <w:szCs w:val="20"/>
-                <w:lang w:val="es-US"/>
-              </w:rPr>
-              <w:t>no cuenta con seguridad social</w:t>
-            </w:r>
-            <w:r>
-              <w:rPr>
-                <w:rFonts w:ascii="Times New Roman" w:hAnsi="Times New Roman" w:cs="Times New Roman"/>
-                <w:color w:val="auto"/>
-                <w:sz w:val="20"/>
-                <w:szCs w:val="20"/>
-                <w:lang w:val="es-US"/>
-              </w:rPr>
-              <w:t>)</w:t>
-            </w:r>
-          </w:p>
-        </w:tc>
-        <w:tc>
-          <w:tcPr>
-            <w:tcW w:w="2848" w:type="dxa"/>
-            <w:vAlign w:val="center"/>
+          </w:p>
+        </w:tc>
+        <w:tc>
+          <w:tcPr>
+            <w:tcW w:w="2990" w:type="dxa"/>
           </w:tcPr>
           <w:p>
             <w:pPr>
@@ -2729,13 +2157,12 @@
       <w:tr>
         <w:trPr>
           <w:cnfStyle w:val="000000100000" w:firstRow="0" w:lastRow="0" w:firstColumn="0" w:lastColumn="0" w:oddVBand="0" w:evenVBand="0" w:oddHBand="1" w:evenHBand="0" w:firstRowFirstColumn="0" w:firstRowLastColumn="0" w:lastRowFirstColumn="0" w:lastRowLastColumn="0"/>
-          <w:trHeight w:val="258"/>
+          <w:trHeight w:val="228"/>
         </w:trPr>
         <w:tc>
           <w:tcPr>
             <w:cnfStyle w:val="001000000000" w:firstRow="0" w:lastRow="0" w:firstColumn="1" w:lastColumn="0" w:oddVBand="0" w:evenVBand="0" w:oddHBand="0" w:evenHBand="0" w:firstRowFirstColumn="0" w:firstRowLastColumn="0" w:lastRowFirstColumn="0" w:lastRowLastColumn="0"/>
-            <w:tcW w:w="1838" w:type="dxa"/>
-            <w:vAlign w:val="center"/>
+            <w:tcW w:w="1418" w:type="dxa"/>
           </w:tcPr>
           <w:p>
             <w:pPr>
@@ -2778,8 +2205,7 @@
         </w:tc>
         <w:tc>
           <w:tcPr>
-            <w:tcW w:w="2193" w:type="dxa"/>
-            <w:vAlign w:val="center"/>
+            <w:tcW w:w="2268" w:type="dxa"/>
           </w:tcPr>
           <w:p>
             <w:pPr>
@@ -2793,22 +2219,11 @@
                 <w:lang w:val="es-US"/>
               </w:rPr>
             </w:pPr>
-            <w:r>
-              <w:rPr>
-                <w:rFonts w:ascii="Times New Roman" w:hAnsi="Times New Roman" w:cs="Times New Roman"/>
-                <w:color w:val="auto"/>
-                <w:sz w:val="20"/>
-                <w:szCs w:val="20"/>
-                <w:lang w:val="es-US"/>
-              </w:rPr>
-              <w:t>Ingreso total observado</w:t>
-            </w:r>
-          </w:p>
-        </w:tc>
-        <w:tc>
-          <w:tcPr>
-            <w:tcW w:w="3201" w:type="dxa"/>
-            <w:vAlign w:val="center"/>
+          </w:p>
+        </w:tc>
+        <w:tc>
+          <w:tcPr>
+            <w:tcW w:w="3381" w:type="dxa"/>
           </w:tcPr>
           <w:p>
             <w:pPr>
@@ -2821,22 +2236,11 @@
                 <w:lang w:val="es-US"/>
               </w:rPr>
             </w:pPr>
-            <w:r>
-              <w:rPr>
-                <w:rFonts w:ascii="Times New Roman" w:hAnsi="Times New Roman" w:cs="Times New Roman"/>
-                <w:color w:val="auto"/>
-                <w:sz w:val="20"/>
-                <w:szCs w:val="20"/>
-                <w:lang w:val="es-US"/>
-              </w:rPr>
-              <w:t>Ingreso total observado</w:t>
-            </w:r>
-          </w:p>
-        </w:tc>
-        <w:tc>
-          <w:tcPr>
-            <w:tcW w:w="2848" w:type="dxa"/>
-            <w:vAlign w:val="center"/>
+          </w:p>
+        </w:tc>
+        <w:tc>
+          <w:tcPr>
+            <w:tcW w:w="2990" w:type="dxa"/>
           </w:tcPr>
           <w:p>
             <w:pPr>
@@ -2854,13 +2258,12 @@
       </w:tr>
       <w:tr>
         <w:trPr>
-          <w:trHeight w:val="258"/>
+          <w:trHeight w:val="228"/>
         </w:trPr>
         <w:tc>
           <w:tcPr>
             <w:cnfStyle w:val="001000000000" w:firstRow="0" w:lastRow="0" w:firstColumn="1" w:lastColumn="0" w:oddVBand="0" w:evenVBand="0" w:oddHBand="0" w:evenHBand="0" w:firstRowFirstColumn="0" w:firstRowLastColumn="0" w:lastRowFirstColumn="0" w:lastRowLastColumn="0"/>
-            <w:tcW w:w="1838" w:type="dxa"/>
-            <w:vAlign w:val="center"/>
+            <w:tcW w:w="1418" w:type="dxa"/>
           </w:tcPr>
           <w:p>
             <w:pPr>
@@ -2885,15 +2288,13 @@
                 <w:szCs w:val="20"/>
                 <w:lang w:val="es-US"/>
               </w:rPr>
-              <w:lastRenderedPageBreak/>
               <w:t>maxEducLevel</w:t>
             </w:r>
           </w:p>
         </w:tc>
         <w:tc>
           <w:tcPr>
-            <w:tcW w:w="2193" w:type="dxa"/>
-            <w:vAlign w:val="center"/>
+            <w:tcW w:w="2268" w:type="dxa"/>
           </w:tcPr>
           <w:p>
             <w:pPr>
@@ -2907,32 +2308,11 @@
                 <w:lang w:val="es-US"/>
               </w:rPr>
             </w:pPr>
-            <w:r>
-              <w:rPr>
-                <w:rFonts w:ascii="Times New Roman" w:hAnsi="Times New Roman" w:cs="Times New Roman"/>
-                <w:color w:val="auto"/>
-                <w:sz w:val="20"/>
-                <w:szCs w:val="20"/>
-                <w:lang w:val="es-US"/>
-              </w:rPr>
-              <w:t>Nivel educativo</w:t>
-            </w:r>
-            <w:r>
-              <w:rPr>
-                <w:rFonts w:ascii="Times New Roman" w:hAnsi="Times New Roman" w:cs="Times New Roman"/>
-                <w:color w:val="auto"/>
-                <w:sz w:val="20"/>
-                <w:szCs w:val="20"/>
-                <w:lang w:val="es-US"/>
-              </w:rPr>
-              <w:t xml:space="preserve"> (incluye estado)</w:t>
-            </w:r>
-          </w:p>
-        </w:tc>
-        <w:tc>
-          <w:tcPr>
-            <w:tcW w:w="3201" w:type="dxa"/>
-            <w:vAlign w:val="center"/>
+          </w:p>
+        </w:tc>
+        <w:tc>
+          <w:tcPr>
+            <w:tcW w:w="3381" w:type="dxa"/>
           </w:tcPr>
           <w:p>
             <w:pPr>
@@ -2945,32 +2325,11 @@
                 <w:lang w:val="es-US"/>
               </w:rPr>
             </w:pPr>
-            <w:r>
-              <w:rPr>
-                <w:rFonts w:ascii="Times New Roman" w:hAnsi="Times New Roman" w:cs="Times New Roman"/>
-                <w:color w:val="auto"/>
-                <w:sz w:val="20"/>
-                <w:szCs w:val="20"/>
-                <w:lang w:val="es-US"/>
-              </w:rPr>
-              <w:t xml:space="preserve">Indica el </w:t>
-            </w:r>
-            <w:r>
-              <w:rPr>
-                <w:rFonts w:ascii="Times New Roman" w:hAnsi="Times New Roman" w:cs="Times New Roman"/>
-                <w:color w:val="auto"/>
-                <w:sz w:val="20"/>
-                <w:szCs w:val="20"/>
-                <w:lang w:val="es-US"/>
-              </w:rPr>
-              <w:t>máximo nivel alcanzado de escolaridad y si la persona finalizó los estudios asociados al nivel</w:t>
-            </w:r>
-          </w:p>
-        </w:tc>
-        <w:tc>
-          <w:tcPr>
-            <w:tcW w:w="2848" w:type="dxa"/>
-            <w:vAlign w:val="center"/>
+          </w:p>
+        </w:tc>
+        <w:tc>
+          <w:tcPr>
+            <w:tcW w:w="2990" w:type="dxa"/>
           </w:tcPr>
           <w:p>
             <w:pPr>
@@ -2989,13 +2348,12 @@
       <w:tr>
         <w:trPr>
           <w:cnfStyle w:val="000000100000" w:firstRow="0" w:lastRow="0" w:firstColumn="0" w:lastColumn="0" w:oddVBand="0" w:evenVBand="0" w:oddHBand="1" w:evenHBand="0" w:firstRowFirstColumn="0" w:firstRowLastColumn="0" w:lastRowFirstColumn="0" w:lastRowLastColumn="0"/>
-          <w:trHeight w:val="258"/>
+          <w:trHeight w:val="228"/>
         </w:trPr>
         <w:tc>
           <w:tcPr>
             <w:cnfStyle w:val="001000000000" w:firstRow="0" w:lastRow="0" w:firstColumn="1" w:lastColumn="0" w:oddVBand="0" w:evenVBand="0" w:oddHBand="0" w:evenHBand="0" w:firstRowFirstColumn="0" w:firstRowLastColumn="0" w:lastRowFirstColumn="0" w:lastRowLastColumn="0"/>
-            <w:tcW w:w="1838" w:type="dxa"/>
-            <w:vAlign w:val="center"/>
+            <w:tcW w:w="1418" w:type="dxa"/>
           </w:tcPr>
           <w:p>
             <w:pPr>
@@ -3026,8 +2384,7 @@
         </w:tc>
         <w:tc>
           <w:tcPr>
-            <w:tcW w:w="2193" w:type="dxa"/>
-            <w:vAlign w:val="center"/>
+            <w:tcW w:w="2268" w:type="dxa"/>
           </w:tcPr>
           <w:p>
             <w:pPr>
@@ -3041,22 +2398,11 @@
                 <w:lang w:val="es-US"/>
               </w:rPr>
             </w:pPr>
-            <w:r>
-              <w:rPr>
-                <w:rFonts w:ascii="Times New Roman" w:hAnsi="Times New Roman" w:cs="Times New Roman"/>
-                <w:color w:val="auto"/>
-                <w:sz w:val="20"/>
-                <w:szCs w:val="20"/>
-                <w:lang w:val="es-US"/>
-              </w:rPr>
-              <w:t>Microempresa</w:t>
-            </w:r>
-          </w:p>
-        </w:tc>
-        <w:tc>
-          <w:tcPr>
-            <w:tcW w:w="3201" w:type="dxa"/>
-            <w:vAlign w:val="center"/>
+          </w:p>
+        </w:tc>
+        <w:tc>
+          <w:tcPr>
+            <w:tcW w:w="3381" w:type="dxa"/>
           </w:tcPr>
           <w:p>
             <w:pPr>
@@ -3069,42 +2415,11 @@
                 <w:lang w:val="es-US"/>
               </w:rPr>
             </w:pPr>
-            <w:r>
-              <w:rPr>
-                <w:rFonts w:ascii="Times New Roman" w:hAnsi="Times New Roman" w:cs="Times New Roman"/>
-                <w:color w:val="auto"/>
-                <w:sz w:val="20"/>
-                <w:szCs w:val="20"/>
-                <w:lang w:val="es-US"/>
-              </w:rPr>
-              <w:t xml:space="preserve">Indica si la persona trabaja en una empresa de 5 o </w:t>
-            </w:r>
-            <w:r>
-              <w:rPr>
-                <w:rFonts w:ascii="Times New Roman" w:hAnsi="Times New Roman" w:cs="Times New Roman"/>
-                <w:color w:val="auto"/>
-                <w:sz w:val="20"/>
-                <w:szCs w:val="20"/>
-                <w:lang w:val="es-US"/>
-              </w:rPr>
-              <w:t xml:space="preserve">menos </w:t>
-            </w:r>
-            <w:r>
-              <w:rPr>
-                <w:rFonts w:ascii="Times New Roman" w:hAnsi="Times New Roman" w:cs="Times New Roman"/>
-                <w:color w:val="auto"/>
-                <w:sz w:val="20"/>
-                <w:szCs w:val="20"/>
-                <w:lang w:val="es-US"/>
-              </w:rPr>
-              <w:t>empleados o en una con más de 5 empleados</w:t>
-            </w:r>
-          </w:p>
-        </w:tc>
-        <w:tc>
-          <w:tcPr>
-            <w:tcW w:w="2848" w:type="dxa"/>
-            <w:vAlign w:val="center"/>
+          </w:p>
+        </w:tc>
+        <w:tc>
+          <w:tcPr>
+            <w:tcW w:w="2990" w:type="dxa"/>
           </w:tcPr>
           <w:p>
             <w:pPr>
@@ -3122,13 +2437,12 @@
       </w:tr>
       <w:tr>
         <w:trPr>
-          <w:trHeight w:val="258"/>
+          <w:trHeight w:val="228"/>
         </w:trPr>
         <w:tc>
           <w:tcPr>
             <w:cnfStyle w:val="001000000000" w:firstRow="0" w:lastRow="0" w:firstColumn="1" w:lastColumn="0" w:oddVBand="0" w:evenVBand="0" w:oddHBand="0" w:evenHBand="0" w:firstRowFirstColumn="0" w:firstRowLastColumn="0" w:lastRowFirstColumn="0" w:lastRowLastColumn="0"/>
-            <w:tcW w:w="1838" w:type="dxa"/>
-            <w:vAlign w:val="center"/>
+            <w:tcW w:w="1418" w:type="dxa"/>
           </w:tcPr>
           <w:p>
             <w:pPr>
@@ -3171,8 +2485,7 @@
         </w:tc>
         <w:tc>
           <w:tcPr>
-            <w:tcW w:w="2193" w:type="dxa"/>
-            <w:vAlign w:val="center"/>
+            <w:tcW w:w="2268" w:type="dxa"/>
           </w:tcPr>
           <w:p>
             <w:pPr>
@@ -3186,22 +2499,11 @@
                 <w:lang w:val="es-US"/>
               </w:rPr>
             </w:pPr>
-            <w:r>
-              <w:rPr>
-                <w:rFonts w:ascii="Times New Roman" w:hAnsi="Times New Roman" w:cs="Times New Roman"/>
-                <w:color w:val="auto"/>
-                <w:sz w:val="20"/>
-                <w:szCs w:val="20"/>
-                <w:lang w:val="es-US"/>
-              </w:rPr>
-              <w:t>Ocupado</w:t>
-            </w:r>
-          </w:p>
-        </w:tc>
-        <w:tc>
-          <w:tcPr>
-            <w:tcW w:w="3201" w:type="dxa"/>
-            <w:vAlign w:val="center"/>
+          </w:p>
+        </w:tc>
+        <w:tc>
+          <w:tcPr>
+            <w:tcW w:w="3381" w:type="dxa"/>
           </w:tcPr>
           <w:p>
             <w:pPr>
@@ -3214,32 +2516,11 @@
                 <w:lang w:val="es-US"/>
               </w:rPr>
             </w:pPr>
-            <w:r>
-              <w:rPr>
-                <w:rFonts w:ascii="Times New Roman" w:hAnsi="Times New Roman" w:cs="Times New Roman"/>
-                <w:color w:val="auto"/>
-                <w:sz w:val="20"/>
-                <w:szCs w:val="20"/>
-                <w:lang w:val="es-US"/>
-              </w:rPr>
-              <w:t>Indica si la persona está ocupada</w:t>
-            </w:r>
-            <w:r>
-              <w:rPr>
-                <w:rFonts w:ascii="Times New Roman" w:hAnsi="Times New Roman" w:cs="Times New Roman"/>
-                <w:color w:val="auto"/>
-                <w:sz w:val="20"/>
-                <w:szCs w:val="20"/>
-                <w:lang w:val="es-US"/>
-              </w:rPr>
-              <w:t xml:space="preserve"> o activa laboralmente</w:t>
-            </w:r>
-          </w:p>
-        </w:tc>
-        <w:tc>
-          <w:tcPr>
-            <w:tcW w:w="2848" w:type="dxa"/>
-            <w:vAlign w:val="center"/>
+          </w:p>
+        </w:tc>
+        <w:tc>
+          <w:tcPr>
+            <w:tcW w:w="2990" w:type="dxa"/>
           </w:tcPr>
           <w:p>
             <w:pPr>
@@ -3258,13 +2539,12 @@
       <w:tr>
         <w:trPr>
           <w:cnfStyle w:val="000000100000" w:firstRow="0" w:lastRow="0" w:firstColumn="0" w:lastColumn="0" w:oddVBand="0" w:evenVBand="0" w:oddHBand="1" w:evenHBand="0" w:firstRowFirstColumn="0" w:firstRowLastColumn="0" w:lastRowFirstColumn="0" w:lastRowLastColumn="0"/>
-          <w:trHeight w:val="258"/>
+          <w:trHeight w:val="228"/>
         </w:trPr>
         <w:tc>
           <w:tcPr>
             <w:cnfStyle w:val="001000000000" w:firstRow="0" w:lastRow="0" w:firstColumn="1" w:lastColumn="0" w:oddVBand="0" w:evenVBand="0" w:oddHBand="0" w:evenHBand="0" w:firstRowFirstColumn="0" w:firstRowLastColumn="0" w:lastRowFirstColumn="0" w:lastRowLastColumn="0"/>
-            <w:tcW w:w="1838" w:type="dxa"/>
-            <w:vAlign w:val="center"/>
+            <w:tcW w:w="1418" w:type="dxa"/>
           </w:tcPr>
           <w:p>
             <w:pPr>
@@ -3307,8 +2587,7 @@
         </w:tc>
         <w:tc>
           <w:tcPr>
-            <w:tcW w:w="2193" w:type="dxa"/>
-            <w:vAlign w:val="center"/>
+            <w:tcW w:w="2268" w:type="dxa"/>
           </w:tcPr>
           <w:p>
             <w:pPr>
@@ -3322,22 +2601,11 @@
                 <w:lang w:val="es-US"/>
               </w:rPr>
             </w:pPr>
-            <w:r>
-              <w:rPr>
-                <w:rFonts w:ascii="Times New Roman" w:hAnsi="Times New Roman" w:cs="Times New Roman"/>
-                <w:color w:val="auto"/>
-                <w:sz w:val="20"/>
-                <w:szCs w:val="20"/>
-                <w:lang w:val="es-US"/>
-              </w:rPr>
-              <w:t>Ocupación</w:t>
-            </w:r>
-          </w:p>
-        </w:tc>
-        <w:tc>
-          <w:tcPr>
-            <w:tcW w:w="3201" w:type="dxa"/>
-            <w:vAlign w:val="center"/>
+          </w:p>
+        </w:tc>
+        <w:tc>
+          <w:tcPr>
+            <w:tcW w:w="3381" w:type="dxa"/>
           </w:tcPr>
           <w:p>
             <w:pPr>
@@ -3350,22 +2618,11 @@
                 <w:lang w:val="es-US"/>
               </w:rPr>
             </w:pPr>
-            <w:r>
-              <w:rPr>
-                <w:rFonts w:ascii="Times New Roman" w:hAnsi="Times New Roman" w:cs="Times New Roman"/>
-                <w:color w:val="auto"/>
-                <w:sz w:val="20"/>
-                <w:szCs w:val="20"/>
-                <w:lang w:val="es-US"/>
-              </w:rPr>
-              <w:t>Indica la ocupación o profesión de la persona</w:t>
-            </w:r>
-          </w:p>
-        </w:tc>
-        <w:tc>
-          <w:tcPr>
-            <w:tcW w:w="2848" w:type="dxa"/>
-            <w:vAlign w:val="center"/>
+          </w:p>
+        </w:tc>
+        <w:tc>
+          <w:tcPr>
+            <w:tcW w:w="2990" w:type="dxa"/>
           </w:tcPr>
           <w:p>
             <w:pPr>
@@ -3383,13 +2640,12 @@
       </w:tr>
       <w:tr>
         <w:trPr>
-          <w:trHeight w:val="258"/>
+          <w:trHeight w:val="228"/>
         </w:trPr>
         <w:tc>
           <w:tcPr>
             <w:cnfStyle w:val="001000000000" w:firstRow="0" w:lastRow="0" w:firstColumn="1" w:lastColumn="0" w:oddVBand="0" w:evenVBand="0" w:oddHBand="0" w:evenHBand="0" w:firstRowFirstColumn="0" w:firstRowLastColumn="0" w:lastRowFirstColumn="0" w:lastRowLastColumn="0"/>
-            <w:tcW w:w="1838" w:type="dxa"/>
-            <w:vAlign w:val="center"/>
+            <w:tcW w:w="1418" w:type="dxa"/>
           </w:tcPr>
           <w:p>
             <w:pPr>
@@ -3432,8 +2688,7 @@
         </w:tc>
         <w:tc>
           <w:tcPr>
-            <w:tcW w:w="2193" w:type="dxa"/>
-            <w:vAlign w:val="center"/>
+            <w:tcW w:w="2268" w:type="dxa"/>
           </w:tcPr>
           <w:p>
             <w:pPr>
@@ -3447,52 +2702,11 @@
                 <w:lang w:val="es-US"/>
               </w:rPr>
             </w:pPr>
-            <w:r>
-              <w:rPr>
-                <w:rFonts w:ascii="Times New Roman" w:hAnsi="Times New Roman" w:cs="Times New Roman"/>
-                <w:color w:val="auto"/>
-                <w:sz w:val="20"/>
-                <w:szCs w:val="20"/>
-                <w:lang w:val="es-US"/>
-              </w:rPr>
-              <w:t>Nivel educativo</w:t>
-            </w:r>
-            <w:r>
-              <w:rPr>
-                <w:rFonts w:ascii="Times New Roman" w:hAnsi="Times New Roman" w:cs="Times New Roman"/>
-                <w:color w:val="auto"/>
-                <w:sz w:val="20"/>
-                <w:szCs w:val="20"/>
-                <w:lang w:val="es-US"/>
-              </w:rPr>
-              <w:t xml:space="preserve"> (</w:t>
-            </w:r>
-            <w:r>
-              <w:rPr>
-                <w:rFonts w:ascii="Times New Roman" w:hAnsi="Times New Roman" w:cs="Times New Roman"/>
-                <w:color w:val="auto"/>
-                <w:sz w:val="20"/>
-                <w:szCs w:val="20"/>
-                <w:lang w:val="es-US"/>
-              </w:rPr>
-              <w:t>no incluye estado</w:t>
-            </w:r>
-            <w:r>
-              <w:rPr>
-                <w:rFonts w:ascii="Times New Roman" w:hAnsi="Times New Roman" w:cs="Times New Roman"/>
-                <w:color w:val="auto"/>
-                <w:sz w:val="20"/>
-                <w:szCs w:val="20"/>
-                <w:lang w:val="es-US"/>
-              </w:rPr>
-              <w:t>)</w:t>
-            </w:r>
-          </w:p>
-        </w:tc>
-        <w:tc>
-          <w:tcPr>
-            <w:tcW w:w="3201" w:type="dxa"/>
-            <w:vAlign w:val="center"/>
+          </w:p>
+        </w:tc>
+        <w:tc>
+          <w:tcPr>
+            <w:tcW w:w="3381" w:type="dxa"/>
           </w:tcPr>
           <w:p>
             <w:pPr>
@@ -3505,32 +2719,11 @@
                 <w:lang w:val="es-US"/>
               </w:rPr>
             </w:pPr>
-            <w:r>
-              <w:rPr>
-                <w:rFonts w:ascii="Times New Roman" w:hAnsi="Times New Roman" w:cs="Times New Roman"/>
-                <w:color w:val="auto"/>
-                <w:sz w:val="20"/>
-                <w:szCs w:val="20"/>
-                <w:lang w:val="es-US"/>
-              </w:rPr>
-              <w:t>Indica el máximo nivel alcanzado de escolaridad</w:t>
-            </w:r>
-            <w:r>
-              <w:rPr>
-                <w:rFonts w:ascii="Times New Roman" w:hAnsi="Times New Roman" w:cs="Times New Roman"/>
-                <w:color w:val="auto"/>
-                <w:sz w:val="20"/>
-                <w:szCs w:val="20"/>
-                <w:lang w:val="es-US"/>
-              </w:rPr>
-              <w:t>. No incluye estado de finalización</w:t>
-            </w:r>
-          </w:p>
-        </w:tc>
-        <w:tc>
-          <w:tcPr>
-            <w:tcW w:w="2848" w:type="dxa"/>
-            <w:vAlign w:val="center"/>
+          </w:p>
+        </w:tc>
+        <w:tc>
+          <w:tcPr>
+            <w:tcW w:w="2990" w:type="dxa"/>
           </w:tcPr>
           <w:p>
             <w:pPr>
@@ -3549,13 +2742,12 @@
       <w:tr>
         <w:trPr>
           <w:cnfStyle w:val="000000100000" w:firstRow="0" w:lastRow="0" w:firstColumn="0" w:lastColumn="0" w:oddVBand="0" w:evenVBand="0" w:oddHBand="1" w:evenHBand="0" w:firstRowFirstColumn="0" w:firstRowLastColumn="0" w:lastRowFirstColumn="0" w:lastRowLastColumn="0"/>
-          <w:trHeight w:val="258"/>
+          <w:trHeight w:val="228"/>
         </w:trPr>
         <w:tc>
           <w:tcPr>
             <w:cnfStyle w:val="001000000000" w:firstRow="0" w:lastRow="0" w:firstColumn="1" w:lastColumn="0" w:oddVBand="0" w:evenVBand="0" w:oddHBand="0" w:evenHBand="0" w:firstRowFirstColumn="0" w:firstRowLastColumn="0" w:lastRowFirstColumn="0" w:lastRowLastColumn="0"/>
-            <w:tcW w:w="1838" w:type="dxa"/>
-            <w:vAlign w:val="center"/>
+            <w:tcW w:w="1418" w:type="dxa"/>
           </w:tcPr>
           <w:p>
             <w:pPr>
@@ -3598,8 +2790,7 @@
         </w:tc>
         <w:tc>
           <w:tcPr>
-            <w:tcW w:w="2193" w:type="dxa"/>
-            <w:vAlign w:val="center"/>
+            <w:tcW w:w="2268" w:type="dxa"/>
           </w:tcPr>
           <w:p>
             <w:pPr>
@@ -3613,22 +2804,11 @@
                 <w:lang w:val="es-US"/>
               </w:rPr>
             </w:pPr>
-            <w:r>
-              <w:rPr>
-                <w:rFonts w:ascii="Times New Roman" w:hAnsi="Times New Roman" w:cs="Times New Roman"/>
-                <w:color w:val="auto"/>
-                <w:sz w:val="20"/>
-                <w:szCs w:val="20"/>
-                <w:lang w:val="es-US"/>
-              </w:rPr>
-              <w:t>Estimado de ingreso</w:t>
-            </w:r>
-          </w:p>
-        </w:tc>
-        <w:tc>
-          <w:tcPr>
-            <w:tcW w:w="3201" w:type="dxa"/>
-            <w:vAlign w:val="center"/>
+          </w:p>
+        </w:tc>
+        <w:tc>
+          <w:tcPr>
+            <w:tcW w:w="3381" w:type="dxa"/>
           </w:tcPr>
           <w:p>
             <w:pPr>
@@ -3641,22 +2821,11 @@
                 <w:lang w:val="es-US"/>
               </w:rPr>
             </w:pPr>
-            <w:r>
-              <w:rPr>
-                <w:rFonts w:ascii="Times New Roman" w:hAnsi="Times New Roman" w:cs="Times New Roman"/>
-                <w:color w:val="auto"/>
-                <w:sz w:val="20"/>
-                <w:szCs w:val="20"/>
-                <w:lang w:val="es-US"/>
-              </w:rPr>
-              <w:t>Estimación de ingresos recibidos por la persona</w:t>
-            </w:r>
-          </w:p>
-        </w:tc>
-        <w:tc>
-          <w:tcPr>
-            <w:tcW w:w="2848" w:type="dxa"/>
-            <w:vAlign w:val="center"/>
+          </w:p>
+        </w:tc>
+        <w:tc>
+          <w:tcPr>
+            <w:tcW w:w="2990" w:type="dxa"/>
           </w:tcPr>
           <w:p>
             <w:pPr>
@@ -3674,13 +2843,12 @@
       </w:tr>
       <w:tr>
         <w:trPr>
-          <w:trHeight w:val="258"/>
+          <w:trHeight w:val="228"/>
         </w:trPr>
         <w:tc>
           <w:tcPr>
             <w:cnfStyle w:val="001000000000" w:firstRow="0" w:lastRow="0" w:firstColumn="1" w:lastColumn="0" w:oddVBand="0" w:evenVBand="0" w:oddHBand="0" w:evenHBand="0" w:firstRowFirstColumn="0" w:firstRowLastColumn="0" w:lastRowFirstColumn="0" w:lastRowLastColumn="0"/>
-            <w:tcW w:w="1838" w:type="dxa"/>
-            <w:vAlign w:val="center"/>
+            <w:tcW w:w="1418" w:type="dxa"/>
           </w:tcPr>
           <w:p>
             <w:pPr>
@@ -3723,8 +2891,7 @@
         </w:tc>
         <w:tc>
           <w:tcPr>
-            <w:tcW w:w="2193" w:type="dxa"/>
-            <w:vAlign w:val="center"/>
+            <w:tcW w:w="2268" w:type="dxa"/>
           </w:tcPr>
           <w:p>
             <w:pPr>
@@ -3738,22 +2905,11 @@
                 <w:lang w:val="es-US"/>
               </w:rPr>
             </w:pPr>
-            <w:r>
-              <w:rPr>
-                <w:rFonts w:ascii="Times New Roman" w:hAnsi="Times New Roman" w:cs="Times New Roman"/>
-                <w:color w:val="auto"/>
-                <w:sz w:val="20"/>
-                <w:szCs w:val="20"/>
-                <w:lang w:val="es-US"/>
-              </w:rPr>
-              <w:t>Tipo de ocupación</w:t>
-            </w:r>
-          </w:p>
-        </w:tc>
-        <w:tc>
-          <w:tcPr>
-            <w:tcW w:w="3201" w:type="dxa"/>
-            <w:vAlign w:val="center"/>
+          </w:p>
+        </w:tc>
+        <w:tc>
+          <w:tcPr>
+            <w:tcW w:w="3381" w:type="dxa"/>
           </w:tcPr>
           <w:p>
             <w:pPr>
@@ -3766,32 +2922,11 @@
                 <w:lang w:val="es-US"/>
               </w:rPr>
             </w:pPr>
-            <w:r>
-              <w:rPr>
-                <w:rFonts w:ascii="Times New Roman" w:hAnsi="Times New Roman" w:cs="Times New Roman"/>
-                <w:color w:val="auto"/>
-                <w:sz w:val="20"/>
-                <w:szCs w:val="20"/>
-                <w:lang w:val="es-US"/>
-              </w:rPr>
-              <w:t xml:space="preserve">Tipo de ocupación y </w:t>
-            </w:r>
-            <w:r>
-              <w:rPr>
-                <w:rFonts w:ascii="Times New Roman" w:hAnsi="Times New Roman" w:cs="Times New Roman"/>
-                <w:color w:val="auto"/>
-                <w:sz w:val="20"/>
-                <w:szCs w:val="20"/>
-                <w:lang w:val="es-US"/>
-              </w:rPr>
-              <w:t>categoría de empleabilidad (cuenta propia, empleado, otros)</w:t>
-            </w:r>
-          </w:p>
-        </w:tc>
-        <w:tc>
-          <w:tcPr>
-            <w:tcW w:w="2848" w:type="dxa"/>
-            <w:vAlign w:val="center"/>
+          </w:p>
+        </w:tc>
+        <w:tc>
+          <w:tcPr>
+            <w:tcW w:w="2990" w:type="dxa"/>
           </w:tcPr>
           <w:p>
             <w:pPr>
@@ -3810,13 +2945,12 @@
       <w:tr>
         <w:trPr>
           <w:cnfStyle w:val="000000100000" w:firstRow="0" w:lastRow="0" w:firstColumn="0" w:lastColumn="0" w:oddVBand="0" w:evenVBand="0" w:oddHBand="1" w:evenHBand="0" w:firstRowFirstColumn="0" w:firstRowLastColumn="0" w:lastRowFirstColumn="0" w:lastRowLastColumn="0"/>
-          <w:trHeight w:val="258"/>
+          <w:trHeight w:val="228"/>
         </w:trPr>
         <w:tc>
           <w:tcPr>
             <w:cnfStyle w:val="001000000000" w:firstRow="0" w:lastRow="0" w:firstColumn="1" w:lastColumn="0" w:oddVBand="0" w:evenVBand="0" w:oddHBand="0" w:evenHBand="0" w:firstRowFirstColumn="0" w:firstRowLastColumn="0" w:lastRowFirstColumn="0" w:lastRowLastColumn="0"/>
-            <w:tcW w:w="1838" w:type="dxa"/>
-            <w:vAlign w:val="center"/>
+            <w:tcW w:w="1418" w:type="dxa"/>
           </w:tcPr>
           <w:p>
             <w:pPr>
@@ -3859,8 +2993,7 @@
         </w:tc>
         <w:tc>
           <w:tcPr>
-            <w:tcW w:w="2193" w:type="dxa"/>
-            <w:vAlign w:val="center"/>
+            <w:tcW w:w="2268" w:type="dxa"/>
           </w:tcPr>
           <w:p>
             <w:pPr>
@@ -3874,22 +3007,11 @@
                 <w:lang w:val="es-US"/>
               </w:rPr>
             </w:pPr>
-            <w:r>
-              <w:rPr>
-                <w:rFonts w:ascii="Times New Roman" w:hAnsi="Times New Roman" w:cs="Times New Roman"/>
-                <w:color w:val="auto"/>
-                <w:sz w:val="20"/>
-                <w:szCs w:val="20"/>
-                <w:lang w:val="es-US"/>
-              </w:rPr>
-              <w:t>Sexo</w:t>
-            </w:r>
-          </w:p>
-        </w:tc>
-        <w:tc>
-          <w:tcPr>
-            <w:tcW w:w="3201" w:type="dxa"/>
-            <w:vAlign w:val="center"/>
+          </w:p>
+        </w:tc>
+        <w:tc>
+          <w:tcPr>
+            <w:tcW w:w="3381" w:type="dxa"/>
           </w:tcPr>
           <w:p>
             <w:pPr>
@@ -3902,22 +3024,11 @@
                 <w:lang w:val="es-US"/>
               </w:rPr>
             </w:pPr>
-            <w:r>
-              <w:rPr>
-                <w:rFonts w:ascii="Times New Roman" w:hAnsi="Times New Roman" w:cs="Times New Roman"/>
-                <w:color w:val="auto"/>
-                <w:sz w:val="20"/>
-                <w:szCs w:val="20"/>
-                <w:lang w:val="es-US"/>
-              </w:rPr>
-              <w:t>Sexo: Hombre o mujer</w:t>
-            </w:r>
-          </w:p>
-        </w:tc>
-        <w:tc>
-          <w:tcPr>
-            <w:tcW w:w="2848" w:type="dxa"/>
-            <w:vAlign w:val="center"/>
+          </w:p>
+        </w:tc>
+        <w:tc>
+          <w:tcPr>
+            <w:tcW w:w="2990" w:type="dxa"/>
           </w:tcPr>
           <w:p>
             <w:pPr>
@@ -3935,13 +3046,12 @@
       </w:tr>
       <w:tr>
         <w:trPr>
-          <w:trHeight w:val="258"/>
+          <w:trHeight w:val="228"/>
         </w:trPr>
         <w:tc>
           <w:tcPr>
             <w:cnfStyle w:val="001000000000" w:firstRow="0" w:lastRow="0" w:firstColumn="1" w:lastColumn="0" w:oddVBand="0" w:evenVBand="0" w:oddHBand="0" w:evenHBand="0" w:firstRowFirstColumn="0" w:firstRowLastColumn="0" w:lastRowFirstColumn="0" w:lastRowLastColumn="0"/>
-            <w:tcW w:w="1838" w:type="dxa"/>
-            <w:vAlign w:val="center"/>
+            <w:tcW w:w="1418" w:type="dxa"/>
           </w:tcPr>
           <w:p>
             <w:pPr>
@@ -3984,8 +3094,7 @@
         </w:tc>
         <w:tc>
           <w:tcPr>
-            <w:tcW w:w="2193" w:type="dxa"/>
-            <w:vAlign w:val="center"/>
+            <w:tcW w:w="2268" w:type="dxa"/>
           </w:tcPr>
           <w:p>
             <w:pPr>
@@ -3999,22 +3108,11 @@
                 <w:lang w:val="es-US"/>
               </w:rPr>
             </w:pPr>
-            <w:r>
-              <w:rPr>
-                <w:rFonts w:ascii="Times New Roman" w:hAnsi="Times New Roman" w:cs="Times New Roman"/>
-                <w:color w:val="auto"/>
-                <w:sz w:val="20"/>
-                <w:szCs w:val="20"/>
-                <w:lang w:val="es-US"/>
-              </w:rPr>
-              <w:t>Tamaño de la empresa</w:t>
-            </w:r>
-          </w:p>
-        </w:tc>
-        <w:tc>
-          <w:tcPr>
-            <w:tcW w:w="3201" w:type="dxa"/>
-            <w:vAlign w:val="center"/>
+          </w:p>
+        </w:tc>
+        <w:tc>
+          <w:tcPr>
+            <w:tcW w:w="3381" w:type="dxa"/>
           </w:tcPr>
           <w:p>
             <w:pPr>
@@ -4027,22 +3125,11 @@
                 <w:lang w:val="es-US"/>
               </w:rPr>
             </w:pPr>
-            <w:r>
-              <w:rPr>
-                <w:rFonts w:ascii="Times New Roman" w:hAnsi="Times New Roman" w:cs="Times New Roman"/>
-                <w:color w:val="auto"/>
-                <w:sz w:val="20"/>
-                <w:szCs w:val="20"/>
-                <w:lang w:val="es-US"/>
-              </w:rPr>
-              <w:t>Tamaño de la empresa por número de empleados</w:t>
-            </w:r>
-          </w:p>
-        </w:tc>
-        <w:tc>
-          <w:tcPr>
-            <w:tcW w:w="2848" w:type="dxa"/>
-            <w:vAlign w:val="center"/>
+          </w:p>
+        </w:tc>
+        <w:tc>
+          <w:tcPr>
+            <w:tcW w:w="2990" w:type="dxa"/>
           </w:tcPr>
           <w:p>
             <w:pPr>
@@ -4061,13 +3148,12 @@
       <w:tr>
         <w:trPr>
           <w:cnfStyle w:val="000000100000" w:firstRow="0" w:lastRow="0" w:firstColumn="0" w:lastColumn="0" w:oddVBand="0" w:evenVBand="0" w:oddHBand="1" w:evenHBand="0" w:firstRowFirstColumn="0" w:firstRowLastColumn="0" w:lastRowFirstColumn="0" w:lastRowLastColumn="0"/>
-          <w:trHeight w:val="258"/>
+          <w:trHeight w:val="228"/>
         </w:trPr>
         <w:tc>
           <w:tcPr>
             <w:cnfStyle w:val="001000000000" w:firstRow="0" w:lastRow="0" w:firstColumn="1" w:lastColumn="0" w:oddVBand="0" w:evenVBand="0" w:oddHBand="0" w:evenHBand="0" w:firstRowFirstColumn="0" w:firstRowLastColumn="0" w:lastRowFirstColumn="0" w:lastRowLastColumn="0"/>
-            <w:tcW w:w="1838" w:type="dxa"/>
-            <w:vAlign w:val="center"/>
+            <w:tcW w:w="1418" w:type="dxa"/>
           </w:tcPr>
           <w:p>
             <w:pPr>
@@ -4122,8 +3208,7 @@
         </w:tc>
         <w:tc>
           <w:tcPr>
-            <w:tcW w:w="2193" w:type="dxa"/>
-            <w:vAlign w:val="center"/>
+            <w:tcW w:w="2268" w:type="dxa"/>
           </w:tcPr>
           <w:p>
             <w:pPr>
@@ -4137,22 +3222,11 @@
                 <w:lang w:val="es-US"/>
               </w:rPr>
             </w:pPr>
-            <w:r>
-              <w:rPr>
-                <w:rFonts w:ascii="Times New Roman" w:hAnsi="Times New Roman" w:cs="Times New Roman"/>
-                <w:color w:val="auto"/>
-                <w:sz w:val="20"/>
-                <w:szCs w:val="20"/>
-                <w:lang w:val="es-US"/>
-              </w:rPr>
-              <w:t>Ingreso monetario al mes</w:t>
-            </w:r>
-          </w:p>
-        </w:tc>
-        <w:tc>
-          <w:tcPr>
-            <w:tcW w:w="3201" w:type="dxa"/>
-            <w:vAlign w:val="center"/>
+          </w:p>
+        </w:tc>
+        <w:tc>
+          <w:tcPr>
+            <w:tcW w:w="3381" w:type="dxa"/>
           </w:tcPr>
           <w:p>
             <w:pPr>
@@ -4165,22 +3239,11 @@
                 <w:lang w:val="es-US"/>
               </w:rPr>
             </w:pPr>
-            <w:r>
-              <w:rPr>
-                <w:rFonts w:ascii="Times New Roman" w:hAnsi="Times New Roman" w:cs="Times New Roman"/>
-                <w:color w:val="auto"/>
-                <w:sz w:val="20"/>
-                <w:szCs w:val="20"/>
-                <w:lang w:val="es-US"/>
-              </w:rPr>
-              <w:t>Ingreso monetario en el mes</w:t>
-            </w:r>
-          </w:p>
-        </w:tc>
-        <w:tc>
-          <w:tcPr>
-            <w:tcW w:w="2848" w:type="dxa"/>
-            <w:vAlign w:val="center"/>
+          </w:p>
+        </w:tc>
+        <w:tc>
+          <w:tcPr>
+            <w:tcW w:w="2990" w:type="dxa"/>
           </w:tcPr>
           <w:p>
             <w:pPr>
@@ -4198,13 +3261,12 @@
       </w:tr>
       <w:tr>
         <w:trPr>
-          <w:trHeight w:val="258"/>
+          <w:trHeight w:val="228"/>
         </w:trPr>
         <w:tc>
           <w:tcPr>
             <w:cnfStyle w:val="001000000000" w:firstRow="0" w:lastRow="0" w:firstColumn="1" w:lastColumn="0" w:oddVBand="0" w:evenVBand="0" w:oddHBand="0" w:evenHBand="0" w:firstRowFirstColumn="0" w:firstRowLastColumn="0" w:lastRowFirstColumn="0" w:lastRowLastColumn="0"/>
-            <w:tcW w:w="1838" w:type="dxa"/>
-            <w:vAlign w:val="center"/>
+            <w:tcW w:w="1418" w:type="dxa"/>
           </w:tcPr>
           <w:p>
             <w:pPr>
@@ -4247,8 +3309,7 @@
         </w:tc>
         <w:tc>
           <w:tcPr>
-            <w:tcW w:w="2193" w:type="dxa"/>
-            <w:vAlign w:val="center"/>
+            <w:tcW w:w="2268" w:type="dxa"/>
           </w:tcPr>
           <w:p>
             <w:pPr>
@@ -4262,32 +3323,11 @@
                 <w:lang w:val="es-US"/>
               </w:rPr>
             </w:pPr>
-            <w:r>
-              <w:rPr>
-                <w:rFonts w:ascii="Times New Roman" w:hAnsi="Times New Roman" w:cs="Times New Roman"/>
-                <w:color w:val="auto"/>
-                <w:sz w:val="20"/>
-                <w:szCs w:val="20"/>
-                <w:lang w:val="es-US"/>
-              </w:rPr>
-              <w:t>Salario nominal mensual</w:t>
-            </w:r>
-            <w:r>
-              <w:rPr>
-                <w:rFonts w:ascii="Times New Roman" w:hAnsi="Times New Roman" w:cs="Times New Roman"/>
-                <w:color w:val="auto"/>
-                <w:sz w:val="20"/>
-                <w:szCs w:val="20"/>
-                <w:lang w:val="es-US"/>
-              </w:rPr>
-              <w:t xml:space="preserve"> (secundario)</w:t>
-            </w:r>
-          </w:p>
-        </w:tc>
-        <w:tc>
-          <w:tcPr>
-            <w:tcW w:w="3201" w:type="dxa"/>
-            <w:vAlign w:val="center"/>
+          </w:p>
+        </w:tc>
+        <w:tc>
+          <w:tcPr>
+            <w:tcW w:w="3381" w:type="dxa"/>
           </w:tcPr>
           <w:p>
             <w:pPr>
@@ -4300,32 +3340,11 @@
                 <w:lang w:val="es-US"/>
               </w:rPr>
             </w:pPr>
-            <w:r>
-              <w:rPr>
-                <w:rFonts w:ascii="Times New Roman" w:hAnsi="Times New Roman" w:cs="Times New Roman"/>
-                <w:color w:val="auto"/>
-                <w:sz w:val="20"/>
-                <w:szCs w:val="20"/>
-                <w:lang w:val="es-US"/>
-              </w:rPr>
-              <w:t>Salario</w:t>
-            </w:r>
-            <w:r>
-              <w:rPr>
-                <w:rFonts w:ascii="Times New Roman" w:hAnsi="Times New Roman" w:cs="Times New Roman"/>
-                <w:color w:val="auto"/>
-                <w:sz w:val="20"/>
-                <w:szCs w:val="20"/>
-                <w:lang w:val="es-US"/>
-              </w:rPr>
-              <w:t xml:space="preserve"> nominal mensual occ. secundario</w:t>
-            </w:r>
-          </w:p>
-        </w:tc>
-        <w:tc>
-          <w:tcPr>
-            <w:tcW w:w="2848" w:type="dxa"/>
-            <w:vAlign w:val="center"/>
+          </w:p>
+        </w:tc>
+        <w:tc>
+          <w:tcPr>
+            <w:tcW w:w="2990" w:type="dxa"/>
           </w:tcPr>
           <w:p>
             <w:pPr>
@@ -4344,13 +3363,12 @@
       <w:tr>
         <w:trPr>
           <w:cnfStyle w:val="000000100000" w:firstRow="0" w:lastRow="0" w:firstColumn="0" w:lastColumn="0" w:oddVBand="0" w:evenVBand="0" w:oddHBand="1" w:evenHBand="0" w:firstRowFirstColumn="0" w:firstRowLastColumn="0" w:lastRowFirstColumn="0" w:lastRowLastColumn="0"/>
-          <w:trHeight w:val="258"/>
+          <w:trHeight w:val="228"/>
         </w:trPr>
         <w:tc>
           <w:tcPr>
             <w:cnfStyle w:val="001000000000" w:firstRow="0" w:lastRow="0" w:firstColumn="1" w:lastColumn="0" w:oddVBand="0" w:evenVBand="0" w:oddHBand="0" w:evenHBand="0" w:firstRowFirstColumn="0" w:firstRowLastColumn="0" w:lastRowFirstColumn="0" w:lastRowLastColumn="0"/>
-            <w:tcW w:w="1838" w:type="dxa"/>
-            <w:vAlign w:val="center"/>
+            <w:tcW w:w="1418" w:type="dxa"/>
           </w:tcPr>
           <w:p>
             <w:pPr>
@@ -4393,8 +3411,7 @@
         </w:tc>
         <w:tc>
           <w:tcPr>
-            <w:tcW w:w="2193" w:type="dxa"/>
-            <w:vAlign w:val="center"/>
+            <w:tcW w:w="2268" w:type="dxa"/>
           </w:tcPr>
           <w:p>
             <w:pPr>
@@ -4408,22 +3425,11 @@
                 <w:lang w:val="es-US"/>
               </w:rPr>
             </w:pPr>
-            <w:r>
-              <w:rPr>
-                <w:rFonts w:ascii="Times New Roman" w:hAnsi="Times New Roman" w:cs="Times New Roman"/>
-                <w:color w:val="auto"/>
-                <w:sz w:val="20"/>
-                <w:szCs w:val="20"/>
-                <w:lang w:val="es-US"/>
-              </w:rPr>
-              <w:t>Ingreso por salario (Asalariados)</w:t>
-            </w:r>
-          </w:p>
-        </w:tc>
-        <w:tc>
-          <w:tcPr>
-            <w:tcW w:w="3201" w:type="dxa"/>
-            <w:vAlign w:val="center"/>
+          </w:p>
+        </w:tc>
+        <w:tc>
+          <w:tcPr>
+            <w:tcW w:w="3381" w:type="dxa"/>
           </w:tcPr>
           <w:p>
             <w:pPr>
@@ -4436,62 +3442,11 @@
                 <w:lang w:val="es-US"/>
               </w:rPr>
             </w:pPr>
-            <w:r>
-              <w:rPr>
-                <w:rFonts w:ascii="Times New Roman" w:hAnsi="Times New Roman" w:cs="Times New Roman"/>
-                <w:color w:val="auto"/>
-                <w:sz w:val="20"/>
-                <w:szCs w:val="20"/>
-                <w:lang w:val="es-US"/>
-              </w:rPr>
-              <w:t>Ingresos laborales</w:t>
-            </w:r>
-            <w:r>
-              <w:rPr>
-                <w:rFonts w:ascii="Times New Roman" w:hAnsi="Times New Roman" w:cs="Times New Roman"/>
-                <w:color w:val="auto"/>
-                <w:sz w:val="20"/>
-                <w:szCs w:val="20"/>
-                <w:lang w:val="es-US"/>
-              </w:rPr>
-              <w:t xml:space="preserve"> </w:t>
-            </w:r>
-            <w:r>
-              <w:rPr>
-                <w:rFonts w:ascii="Times New Roman" w:hAnsi="Times New Roman" w:cs="Times New Roman"/>
-                <w:color w:val="auto"/>
-                <w:sz w:val="20"/>
-                <w:szCs w:val="20"/>
-                <w:lang w:val="es-US"/>
-              </w:rPr>
-              <w:t>de asalariado</w:t>
-            </w:r>
-            <w:r>
-              <w:rPr>
-                <w:rFonts w:ascii="Times New Roman" w:hAnsi="Times New Roman" w:cs="Times New Roman"/>
-                <w:color w:val="auto"/>
-                <w:sz w:val="20"/>
-                <w:szCs w:val="20"/>
-                <w:lang w:val="es-US"/>
-              </w:rPr>
-              <w:t>s – nominales por hora (Incluye propinas y comisiones)</w:t>
-            </w:r>
-            <w:r>
-              <w:rPr>
-                <w:rFonts w:ascii="Times New Roman" w:hAnsi="Times New Roman" w:cs="Times New Roman"/>
-                <w:color w:val="auto"/>
-                <w:sz w:val="20"/>
-                <w:szCs w:val="20"/>
-                <w:lang w:val="es-US"/>
-              </w:rPr>
-              <w:t xml:space="preserve"> </w:t>
-            </w:r>
-          </w:p>
-        </w:tc>
-        <w:tc>
-          <w:tcPr>
-            <w:tcW w:w="2848" w:type="dxa"/>
-            <w:vAlign w:val="center"/>
+          </w:p>
+        </w:tc>
+        <w:tc>
+          <w:tcPr>
+            <w:tcW w:w="2990" w:type="dxa"/>
           </w:tcPr>
           <w:p>
             <w:pPr>
@@ -4509,13 +3464,12 @@
       </w:tr>
       <w:tr>
         <w:trPr>
-          <w:trHeight w:val="258"/>
+          <w:trHeight w:val="228"/>
         </w:trPr>
         <w:tc>
           <w:tcPr>
             <w:cnfStyle w:val="001000000000" w:firstRow="0" w:lastRow="0" w:firstColumn="1" w:lastColumn="0" w:oddVBand="0" w:evenVBand="0" w:oddHBand="0" w:evenHBand="0" w:firstRowFirstColumn="0" w:firstRowLastColumn="0" w:lastRowFirstColumn="0" w:lastRowLastColumn="0"/>
-            <w:tcW w:w="1838" w:type="dxa"/>
-            <w:vAlign w:val="center"/>
+            <w:tcW w:w="1418" w:type="dxa"/>
           </w:tcPr>
           <w:p>
             <w:pPr>
@@ -4568,8 +3522,7 @@
         </w:tc>
         <w:tc>
           <w:tcPr>
-            <w:tcW w:w="2193" w:type="dxa"/>
-            <w:vAlign w:val="center"/>
+            <w:tcW w:w="2268" w:type="dxa"/>
           </w:tcPr>
           <w:p>
             <w:pPr>
@@ -4583,32 +3536,11 @@
                 <w:lang w:val="es-US"/>
               </w:rPr>
             </w:pPr>
-            <w:r>
-              <w:rPr>
-                <w:rFonts w:ascii="Times New Roman" w:hAnsi="Times New Roman" w:cs="Times New Roman"/>
-                <w:color w:val="auto"/>
-                <w:sz w:val="20"/>
-                <w:szCs w:val="20"/>
-                <w:lang w:val="es-US"/>
-              </w:rPr>
-              <w:t>Ingresos asalariados</w:t>
-            </w:r>
-            <w:r>
-              <w:rPr>
-                <w:rFonts w:ascii="Times New Roman" w:hAnsi="Times New Roman" w:cs="Times New Roman"/>
-                <w:color w:val="auto"/>
-                <w:sz w:val="20"/>
-                <w:szCs w:val="20"/>
-                <w:lang w:val="es-US"/>
-              </w:rPr>
-              <w:t xml:space="preserve"> por mes</w:t>
-            </w:r>
-          </w:p>
-        </w:tc>
-        <w:tc>
-          <w:tcPr>
-            <w:tcW w:w="3201" w:type="dxa"/>
-            <w:vAlign w:val="center"/>
+          </w:p>
+        </w:tc>
+        <w:tc>
+          <w:tcPr>
+            <w:tcW w:w="3381" w:type="dxa"/>
           </w:tcPr>
           <w:p>
             <w:pPr>
@@ -4618,32 +3550,14 @@
                 <w:color w:val="auto"/>
                 <w:sz w:val="20"/>
                 <w:szCs w:val="20"/>
-              </w:rPr>
-            </w:pPr>
-            <w:r>
-              <w:rPr>
-                <w:rFonts w:ascii="Times New Roman" w:hAnsi="Times New Roman" w:cs="Times New Roman"/>
-                <w:color w:val="auto"/>
-                <w:sz w:val="20"/>
-                <w:szCs w:val="20"/>
-              </w:rPr>
-              <w:t>I</w:t>
-            </w:r>
-            <w:r>
-              <w:rPr>
-                <w:rFonts w:ascii="Times New Roman" w:hAnsi="Times New Roman" w:cs="Times New Roman"/>
-                <w:color w:val="auto"/>
-                <w:sz w:val="20"/>
-                <w:szCs w:val="20"/>
-              </w:rPr>
-              <w:t>ngresos asalariados + independientes total - nominal mensual</w:t>
-            </w:r>
-          </w:p>
-        </w:tc>
-        <w:tc>
-          <w:tcPr>
-            <w:tcW w:w="2848" w:type="dxa"/>
-            <w:vAlign w:val="center"/>
+                <w:lang w:val="es-US"/>
+              </w:rPr>
+            </w:pPr>
+          </w:p>
+        </w:tc>
+        <w:tc>
+          <w:tcPr>
+            <w:tcW w:w="2990" w:type="dxa"/>
           </w:tcPr>
           <w:p>
             <w:pPr>
@@ -4662,13 +3576,12 @@
       <w:tr>
         <w:trPr>
           <w:cnfStyle w:val="000000100000" w:firstRow="0" w:lastRow="0" w:firstColumn="0" w:lastColumn="0" w:oddVBand="0" w:evenVBand="0" w:oddHBand="1" w:evenHBand="0" w:firstRowFirstColumn="0" w:firstRowLastColumn="0" w:lastRowFirstColumn="0" w:lastRowLastColumn="0"/>
-          <w:trHeight w:val="258"/>
+          <w:trHeight w:val="228"/>
         </w:trPr>
         <w:tc>
           <w:tcPr>
             <w:cnfStyle w:val="001000000000" w:firstRow="0" w:lastRow="0" w:firstColumn="1" w:lastColumn="0" w:oddVBand="0" w:evenVBand="0" w:oddHBand="0" w:evenHBand="0" w:firstRowFirstColumn="0" w:firstRowLastColumn="0" w:lastRowFirstColumn="0" w:lastRowLastColumn="0"/>
-            <w:tcW w:w="1838" w:type="dxa"/>
-            <w:vAlign w:val="center"/>
+            <w:tcW w:w="1418" w:type="dxa"/>
           </w:tcPr>
           <w:p>
             <w:pPr>
@@ -4711,8 +3624,7 @@
         </w:tc>
         <w:tc>
           <w:tcPr>
-            <w:tcW w:w="2193" w:type="dxa"/>
-            <w:vAlign w:val="center"/>
+            <w:tcW w:w="2268" w:type="dxa"/>
           </w:tcPr>
           <w:p>
             <w:pPr>
@@ -4726,42 +3638,11 @@
                 <w:lang w:val="es-US"/>
               </w:rPr>
             </w:pPr>
-            <w:r>
-              <w:rPr>
-                <w:rFonts w:ascii="Times New Roman" w:hAnsi="Times New Roman" w:cs="Times New Roman"/>
-                <w:color w:val="auto"/>
-                <w:sz w:val="20"/>
-                <w:szCs w:val="20"/>
-                <w:lang w:val="es-US"/>
-              </w:rPr>
-              <w:t>Ingresos asalariados</w:t>
-            </w:r>
-            <w:r>
-              <w:rPr>
-                <w:rFonts w:ascii="Times New Roman" w:hAnsi="Times New Roman" w:cs="Times New Roman"/>
-                <w:color w:val="auto"/>
-                <w:sz w:val="20"/>
-                <w:szCs w:val="20"/>
-                <w:lang w:val="es-US"/>
-              </w:rPr>
-              <w:t xml:space="preserve"> por </w:t>
-            </w:r>
-            <w:r>
-              <w:rPr>
-                <w:rFonts w:ascii="Times New Roman" w:hAnsi="Times New Roman" w:cs="Times New Roman"/>
-                <w:color w:val="auto"/>
-                <w:sz w:val="20"/>
-                <w:szCs w:val="20"/>
-                <w:lang w:val="es-US"/>
-              </w:rPr>
-              <w:t>hora</w:t>
-            </w:r>
-          </w:p>
-        </w:tc>
-        <w:tc>
-          <w:tcPr>
-            <w:tcW w:w="3201" w:type="dxa"/>
-            <w:vAlign w:val="center"/>
+          </w:p>
+        </w:tc>
+        <w:tc>
+          <w:tcPr>
+            <w:tcW w:w="3381" w:type="dxa"/>
           </w:tcPr>
           <w:p>
             <w:pPr>
@@ -4774,32 +3655,11 @@
                 <w:lang w:val="es-US"/>
               </w:rPr>
             </w:pPr>
-            <w:r>
-              <w:rPr>
-                <w:rFonts w:ascii="Times New Roman" w:hAnsi="Times New Roman" w:cs="Times New Roman"/>
-                <w:color w:val="auto"/>
-                <w:sz w:val="20"/>
-                <w:szCs w:val="20"/>
-                <w:lang w:val="es-US"/>
-              </w:rPr>
-              <w:t>I</w:t>
-            </w:r>
-            <w:r>
-              <w:rPr>
-                <w:rFonts w:ascii="Times New Roman" w:hAnsi="Times New Roman" w:cs="Times New Roman"/>
-                <w:color w:val="auto"/>
-                <w:sz w:val="20"/>
-                <w:szCs w:val="20"/>
-                <w:lang w:val="es-US"/>
-              </w:rPr>
-              <w:t>ngresos asalariados + independientes total - nominal por hora</w:t>
-            </w:r>
-          </w:p>
-        </w:tc>
-        <w:tc>
-          <w:tcPr>
-            <w:tcW w:w="2848" w:type="dxa"/>
-            <w:vAlign w:val="center"/>
+          </w:p>
+        </w:tc>
+        <w:tc>
+          <w:tcPr>
+            <w:tcW w:w="2990" w:type="dxa"/>
           </w:tcPr>
           <w:p>
             <w:pPr>
@@ -5062,8 +3922,46 @@
           <w:bCs/>
           <w:lang w:val="es-US"/>
         </w:rPr>
+        <w:t>Interpretación de las estimaciones de la brecha salarial de género</w:t>
+      </w:r>
+      <w:r>
+        <w:rPr>
+          <w:rFonts w:ascii="Times New Roman" w:hAnsi="Times New Roman" w:cs="Times New Roman"/>
+          <w:b/>
+          <w:bCs/>
+          <w:lang w:val="es-US"/>
+        </w:rPr>
+        <w:t xml:space="preserve"> - </w:t>
+      </w:r>
+      <w:r>
+        <w:rPr>
+          <w:rFonts w:ascii="Times New Roman" w:hAnsi="Times New Roman" w:cs="Times New Roman"/>
+          <w:b/>
+          <w:bCs/>
+          <w:color w:val="FF0000"/>
+          <w:lang w:val="es-US"/>
+        </w:rPr>
+        <w:t>Angie</w:t>
+      </w:r>
+    </w:p>
+    <w:p>
+      <w:pPr>
+        <w:rPr>
+          <w:rFonts w:ascii="Times New Roman" w:hAnsi="Times New Roman" w:cs="Times New Roman"/>
+          <w:b/>
+          <w:bCs/>
+          <w:lang w:val="es-US"/>
+        </w:rPr>
+      </w:pPr>
+      <w:r>
+        <w:rPr>
+          <w:rFonts w:ascii="Times New Roman" w:hAnsi="Times New Roman" w:cs="Times New Roman"/>
+          <w:b/>
+          <w:bCs/>
+          <w:lang w:val="es-US"/>
+        </w:rPr>
         <w:lastRenderedPageBreak/>
-        <w:t>Interpretación de las estimaciones de la brecha salarial de género</w:t>
+        <w:t>Construcción de Muestra para predicción</w:t>
       </w:r>
       <w:r>
         <w:rPr>
@@ -5082,26 +3980,26 @@
           <w:color w:val="FF0000"/>
           <w:lang w:val="es-US"/>
         </w:rPr>
-        <w:t>Angie</w:t>
-      </w:r>
-    </w:p>
-    <w:p>
-      <w:pPr>
-        <w:rPr>
-          <w:rFonts w:ascii="Times New Roman" w:hAnsi="Times New Roman" w:cs="Times New Roman"/>
-          <w:b/>
-          <w:bCs/>
-          <w:lang w:val="es-US"/>
-        </w:rPr>
-      </w:pPr>
-      <w:r>
-        <w:rPr>
-          <w:rFonts w:ascii="Times New Roman" w:hAnsi="Times New Roman" w:cs="Times New Roman"/>
-          <w:b/>
-          <w:bCs/>
-          <w:lang w:val="es-US"/>
-        </w:rPr>
-        <w:t>Construcción de Muestra para predicción</w:t>
+        <w:t>Andy</w:t>
+      </w:r>
+    </w:p>
+    <w:p>
+      <w:pPr>
+        <w:rPr>
+          <w:rFonts w:ascii="Times New Roman" w:hAnsi="Times New Roman" w:cs="Times New Roman"/>
+          <w:b/>
+          <w:bCs/>
+          <w:lang w:val="es-US"/>
+        </w:rPr>
+      </w:pPr>
+      <w:r>
+        <w:rPr>
+          <w:rFonts w:ascii="Times New Roman" w:hAnsi="Times New Roman" w:cs="Times New Roman"/>
+          <w:b/>
+          <w:bCs/>
+          <w:lang w:val="es-US"/>
+        </w:rPr>
+        <w:t>Desempeño predictivo</w:t>
       </w:r>
       <w:r>
         <w:rPr>
@@ -5139,16 +4037,36 @@
           <w:bCs/>
           <w:lang w:val="es-US"/>
         </w:rPr>
-        <w:t>Desempeño predictivo</w:t>
-      </w:r>
-      <w:r>
-        <w:rPr>
-          <w:rFonts w:ascii="Times New Roman" w:hAnsi="Times New Roman" w:cs="Times New Roman"/>
-          <w:b/>
-          <w:bCs/>
-          <w:lang w:val="es-US"/>
-        </w:rPr>
-        <w:t xml:space="preserve"> - </w:t>
+        <w:t xml:space="preserve">Interpretación del desempeño </w:t>
+      </w:r>
+      <w:proofErr w:type="gramStart"/>
+      <w:r>
+        <w:rPr>
+          <w:rFonts w:ascii="Times New Roman" w:hAnsi="Times New Roman" w:cs="Times New Roman"/>
+          <w:b/>
+          <w:bCs/>
+          <w:lang w:val="es-US"/>
+        </w:rPr>
+        <w:t>predictivo</w:t>
+      </w:r>
+      <w:r>
+        <w:rPr>
+          <w:rFonts w:ascii="Times New Roman" w:hAnsi="Times New Roman" w:cs="Times New Roman"/>
+          <w:b/>
+          <w:bCs/>
+          <w:lang w:val="es-US"/>
+        </w:rPr>
+        <w:t xml:space="preserve">  -</w:t>
+      </w:r>
+      <w:proofErr w:type="gramEnd"/>
+      <w:r>
+        <w:rPr>
+          <w:rFonts w:ascii="Times New Roman" w:hAnsi="Times New Roman" w:cs="Times New Roman"/>
+          <w:b/>
+          <w:bCs/>
+          <w:lang w:val="es-US"/>
+        </w:rPr>
+        <w:t xml:space="preserve"> </w:t>
       </w:r>
       <w:r>
         <w:rPr>
@@ -5177,16 +4095,25 @@
           <w:bCs/>
           <w:lang w:val="es-US"/>
         </w:rPr>
-        <w:t>Interpretación del desempeño predictivo</w:t>
-      </w:r>
-      <w:r>
-        <w:rPr>
-          <w:rFonts w:ascii="Times New Roman" w:hAnsi="Times New Roman" w:cs="Times New Roman"/>
-          <w:b/>
-          <w:bCs/>
-          <w:lang w:val="es-US"/>
-        </w:rPr>
-        <w:t xml:space="preserve">  - </w:t>
+        <w:t>LOOCV</w:t>
+      </w:r>
+      <w:r>
+        <w:rPr>
+          <w:rFonts w:ascii="Times New Roman" w:hAnsi="Times New Roman" w:cs="Times New Roman"/>
+          <w:b/>
+          <w:bCs/>
+          <w:lang w:val="es-US"/>
+        </w:rPr>
+        <w:t xml:space="preserve"> -</w:t>
+      </w:r>
+      <w:r>
+        <w:rPr>
+          <w:rFonts w:ascii="Times New Roman" w:hAnsi="Times New Roman" w:cs="Times New Roman"/>
+          <w:b/>
+          <w:bCs/>
+          <w:lang w:val="es-US"/>
+        </w:rPr>
+        <w:t xml:space="preserve"> </w:t>
       </w:r>
       <w:r>
         <w:rPr>
@@ -5196,53 +4123,6 @@
           <w:color w:val="FF0000"/>
           <w:lang w:val="es-US"/>
         </w:rPr>
-        <w:t>Andy</w:t>
-      </w:r>
-    </w:p>
-    <w:p>
-      <w:pPr>
-        <w:rPr>
-          <w:rFonts w:ascii="Times New Roman" w:hAnsi="Times New Roman" w:cs="Times New Roman"/>
-          <w:b/>
-          <w:bCs/>
-          <w:lang w:val="es-US"/>
-        </w:rPr>
-      </w:pPr>
-      <w:r>
-        <w:rPr>
-          <w:rFonts w:ascii="Times New Roman" w:hAnsi="Times New Roman" w:cs="Times New Roman"/>
-          <w:b/>
-          <w:bCs/>
-          <w:lang w:val="es-US"/>
-        </w:rPr>
-        <w:t>LOOCV</w:t>
-      </w:r>
-      <w:r>
-        <w:rPr>
-          <w:rFonts w:ascii="Times New Roman" w:hAnsi="Times New Roman" w:cs="Times New Roman"/>
-          <w:b/>
-          <w:bCs/>
-          <w:lang w:val="es-US"/>
-        </w:rPr>
-        <w:t xml:space="preserve"> -</w:t>
-      </w:r>
-      <w:r>
-        <w:rPr>
-          <w:rFonts w:ascii="Times New Roman" w:hAnsi="Times New Roman" w:cs="Times New Roman"/>
-          <w:b/>
-          <w:bCs/>
-          <w:lang w:val="es-US"/>
-        </w:rPr>
-        <w:t xml:space="preserve"> </w:t>
-      </w:r>
-      <w:r>
-        <w:rPr>
-          <w:rFonts w:ascii="Times New Roman" w:hAnsi="Times New Roman" w:cs="Times New Roman"/>
-          <w:b/>
-          <w:bCs/>
-          <w:color w:val="FF0000"/>
-          <w:lang w:val="es-US"/>
-        </w:rPr>
         <w:t>Javier</w:t>
       </w:r>
     </w:p>
@@ -5287,14 +4167,25 @@
           <w:lang w:val="es-US"/>
         </w:rPr>
       </w:pPr>
-      <w:r>
-        <w:rPr>
-          <w:rFonts w:ascii="Times New Roman" w:hAnsi="Times New Roman" w:cs="Times New Roman"/>
-          <w:b/>
-          <w:bCs/>
-          <w:lang w:val="es-US"/>
-        </w:rPr>
-        <w:t>Variables a utilizar:</w:t>
+      <w:proofErr w:type="gramStart"/>
+      <w:r>
+        <w:rPr>
+          <w:rFonts w:ascii="Times New Roman" w:hAnsi="Times New Roman" w:cs="Times New Roman"/>
+          <w:b/>
+          <w:bCs/>
+          <w:lang w:val="es-US"/>
+        </w:rPr>
+        <w:t>Variables a utilizar</w:t>
+      </w:r>
+      <w:proofErr w:type="gramEnd"/>
+      <w:r>
+        <w:rPr>
+          <w:rFonts w:ascii="Times New Roman" w:hAnsi="Times New Roman" w:cs="Times New Roman"/>
+          <w:b/>
+          <w:bCs/>
+          <w:lang w:val="es-US"/>
+        </w:rPr>
+        <w:t>:</w:t>
       </w:r>
     </w:p>
     <w:p>
@@ -5376,6 +4267,7 @@
           <w:lang w:val="es-US"/>
         </w:rPr>
       </w:pPr>
+      <w:proofErr w:type="spellStart"/>
       <w:r>
         <w:rPr>
           <w:rFonts w:ascii="Times New Roman" w:hAnsi="Times New Roman" w:cs="Times New Roman"/>
@@ -5384,6 +4276,7 @@
         </w:rPr>
         <w:t>cuentaPropia</w:t>
       </w:r>
+      <w:proofErr w:type="spellEnd"/>
     </w:p>
     <w:p>
       <w:pPr>
@@ -5397,6 +4290,7 @@
           <w:lang w:val="es-US"/>
         </w:rPr>
       </w:pPr>
+      <w:proofErr w:type="spellStart"/>
       <w:r>
         <w:rPr>
           <w:rFonts w:ascii="Times New Roman" w:hAnsi="Times New Roman" w:cs="Times New Roman"/>
@@ -5405,6 +4299,7 @@
         </w:rPr>
         <w:t>dsi</w:t>
       </w:r>
+      <w:proofErr w:type="spellEnd"/>
     </w:p>
     <w:p>
       <w:pPr>
@@ -5441,6 +4336,7 @@
           <w:shd w:val="clear" w:color="auto" w:fill="FFFFFF"/>
         </w:rPr>
       </w:pPr>
+      <w:proofErr w:type="spellStart"/>
       <w:r>
         <w:rPr>
           <w:rFonts w:ascii="Times New Roman" w:hAnsi="Times New Roman" w:cs="Times New Roman"/>
@@ -5449,6 +4345,7 @@
         </w:rPr>
         <w:t>hoursWorkUsual</w:t>
       </w:r>
+      <w:proofErr w:type="spellEnd"/>
     </w:p>
     <w:p>
       <w:pPr>
@@ -5463,6 +4360,7 @@
           <w:shd w:val="clear" w:color="auto" w:fill="FFFFFF"/>
         </w:rPr>
       </w:pPr>
+      <w:proofErr w:type="spellStart"/>
       <w:r>
         <w:rPr>
           <w:rFonts w:ascii="Times New Roman" w:hAnsi="Times New Roman" w:cs="Times New Roman"/>
@@ -5471,6 +4369,7 @@
         </w:rPr>
         <w:t>ie</w:t>
       </w:r>
+      <w:proofErr w:type="spellEnd"/>
     </w:p>
     <w:p>
       <w:pPr>
@@ -5485,6 +4384,7 @@
           <w:shd w:val="clear" w:color="auto" w:fill="FFFFFF"/>
         </w:rPr>
       </w:pPr>
+      <w:proofErr w:type="spellStart"/>
       <w:r>
         <w:rPr>
           <w:rFonts w:ascii="Times New Roman" w:hAnsi="Times New Roman" w:cs="Times New Roman"/>
@@ -5493,6 +4393,7 @@
         </w:rPr>
         <w:t>ina</w:t>
       </w:r>
+      <w:proofErr w:type="spellEnd"/>
     </w:p>
     <w:p>
       <w:pPr>
@@ -5507,6 +4408,7 @@
           <w:shd w:val="clear" w:color="auto" w:fill="FFFFFF"/>
         </w:rPr>
       </w:pPr>
+      <w:proofErr w:type="spellStart"/>
       <w:r>
         <w:rPr>
           <w:rFonts w:ascii="Times New Roman" w:hAnsi="Times New Roman" w:cs="Times New Roman"/>
@@ -5515,6 +4417,7 @@
         </w:rPr>
         <w:t>inac</w:t>
       </w:r>
+      <w:proofErr w:type="spellEnd"/>
     </w:p>
     <w:p>
       <w:pPr>
@@ -5551,6 +4454,7 @@
           <w:shd w:val="clear" w:color="auto" w:fill="FFFFFF"/>
         </w:rPr>
       </w:pPr>
+      <w:proofErr w:type="spellStart"/>
       <w:r>
         <w:rPr>
           <w:rFonts w:ascii="Times New Roman" w:hAnsi="Times New Roman" w:cs="Times New Roman"/>
@@ -5559,6 +4463,7 @@
         </w:rPr>
         <w:t>impa</w:t>
       </w:r>
+      <w:proofErr w:type="spellEnd"/>
     </w:p>
     <w:p>
       <w:pPr>
@@ -5573,6 +4478,7 @@
           <w:shd w:val="clear" w:color="auto" w:fill="FFFFFF"/>
         </w:rPr>
       </w:pPr>
+      <w:proofErr w:type="spellStart"/>
       <w:r>
         <w:rPr>
           <w:rFonts w:ascii="Times New Roman" w:hAnsi="Times New Roman" w:cs="Times New Roman"/>
@@ -5581,6 +4487,7 @@
         </w:rPr>
         <w:t>ingtot</w:t>
       </w:r>
+      <w:proofErr w:type="spellEnd"/>
     </w:p>
     <w:p>
       <w:pPr>
@@ -5595,6 +4502,7 @@
           <w:shd w:val="clear" w:color="auto" w:fill="FFFFFF"/>
         </w:rPr>
       </w:pPr>
+      <w:proofErr w:type="spellStart"/>
       <w:r>
         <w:rPr>
           <w:rFonts w:ascii="Times New Roman" w:hAnsi="Times New Roman" w:cs="Times New Roman"/>
@@ -5603,6 +4511,7 @@
         </w:rPr>
         <w:t>maxEducLevel</w:t>
       </w:r>
+      <w:proofErr w:type="spellEnd"/>
     </w:p>
     <w:p>
       <w:pPr>
@@ -5617,6 +4526,7 @@
           <w:shd w:val="clear" w:color="auto" w:fill="FFFFFF"/>
         </w:rPr>
       </w:pPr>
+      <w:proofErr w:type="spellStart"/>
       <w:r>
         <w:rPr>
           <w:rFonts w:ascii="Times New Roman" w:hAnsi="Times New Roman" w:cs="Times New Roman"/>
@@ -5625,6 +4535,7 @@
         </w:rPr>
         <w:t>microEmpresa</w:t>
       </w:r>
+      <w:proofErr w:type="spellEnd"/>
     </w:p>
     <w:p>
       <w:pPr>
@@ -5639,6 +4550,7 @@
           <w:shd w:val="clear" w:color="auto" w:fill="FFFFFF"/>
         </w:rPr>
       </w:pPr>
+      <w:proofErr w:type="spellStart"/>
       <w:r>
         <w:rPr>
           <w:rFonts w:ascii="Times New Roman" w:hAnsi="Times New Roman" w:cs="Times New Roman"/>
@@ -5647,6 +4559,7 @@
         </w:rPr>
         <w:t>ocu</w:t>
       </w:r>
+      <w:proofErr w:type="spellEnd"/>
     </w:p>
     <w:p>
       <w:pPr>
@@ -5749,6 +4662,7 @@
           <w:shd w:val="clear" w:color="auto" w:fill="FFFFFF"/>
         </w:rPr>
       </w:pPr>
+      <w:proofErr w:type="spellStart"/>
       <w:r>
         <w:rPr>
           <w:rFonts w:ascii="Times New Roman" w:hAnsi="Times New Roman" w:cs="Times New Roman"/>
@@ -5757,6 +4671,7 @@
         </w:rPr>
         <w:t>relab</w:t>
       </w:r>
+      <w:proofErr w:type="spellEnd"/>
     </w:p>
     <w:p>
       <w:pPr>
@@ -5793,6 +4708,7 @@
           <w:shd w:val="clear" w:color="auto" w:fill="FFFFFF"/>
         </w:rPr>
       </w:pPr>
+      <w:proofErr w:type="spellStart"/>
       <w:r>
         <w:rPr>
           <w:rFonts w:ascii="Times New Roman" w:hAnsi="Times New Roman" w:cs="Times New Roman"/>
@@ -5801,6 +4717,7 @@
         </w:rPr>
         <w:t>sizeFirm</w:t>
       </w:r>
+      <w:proofErr w:type="spellEnd"/>
     </w:p>
     <w:p>
       <w:pPr>
@@ -5815,6 +4732,7 @@
           <w:shd w:val="clear" w:color="auto" w:fill="FFFFFF"/>
         </w:rPr>
       </w:pPr>
+      <w:proofErr w:type="spellStart"/>
       <w:r>
         <w:rPr>
           <w:rFonts w:ascii="Times New Roman" w:hAnsi="Times New Roman" w:cs="Times New Roman"/>
@@ -5823,6 +4741,7 @@
         </w:rPr>
         <w:t>totalHoursWor~d</w:t>
       </w:r>
+      <w:proofErr w:type="spellEnd"/>
     </w:p>
     <w:p>
       <w:pPr>
@@ -5837,6 +4756,7 @@
           <w:shd w:val="clear" w:color="auto" w:fill="FFFFFF"/>
         </w:rPr>
       </w:pPr>
+      <w:proofErr w:type="spellStart"/>
       <w:r>
         <w:rPr>
           <w:rFonts w:ascii="Times New Roman" w:hAnsi="Times New Roman" w:cs="Times New Roman"/>
@@ -5845,6 +4765,7 @@
         </w:rPr>
         <w:t>y_bonificacio~m</w:t>
       </w:r>
+      <w:proofErr w:type="spellEnd"/>
     </w:p>
     <w:p>
       <w:pPr>
@@ -5859,6 +4780,7 @@
           <w:shd w:val="clear" w:color="auto" w:fill="FFFFFF"/>
         </w:rPr>
       </w:pPr>
+      <w:proofErr w:type="spellStart"/>
       <w:r>
         <w:rPr>
           <w:rFonts w:ascii="Times New Roman" w:hAnsi="Times New Roman" w:cs="Times New Roman"/>
@@ -5867,6 +4789,7 @@
         </w:rPr>
         <w:t>y_ingLab_m_ha</w:t>
       </w:r>
+      <w:proofErr w:type="spellEnd"/>
     </w:p>
     <w:p>
       <w:pPr>
@@ -5881,6 +4804,7 @@
           <w:shd w:val="clear" w:color="auto" w:fill="FFFFFF"/>
         </w:rPr>
       </w:pPr>
+      <w:proofErr w:type="spellStart"/>
       <w:r>
         <w:rPr>
           <w:rFonts w:ascii="Times New Roman" w:hAnsi="Times New Roman" w:cs="Times New Roman"/>
@@ -5889,6 +4813,7 @@
         </w:rPr>
         <w:t>y_salary_m_hu</w:t>
       </w:r>
+      <w:proofErr w:type="spellEnd"/>
     </w:p>
     <w:p>
       <w:pPr>
@@ -5903,6 +4828,7 @@
           <w:shd w:val="clear" w:color="auto" w:fill="FFFFFF"/>
         </w:rPr>
       </w:pPr>
+      <w:proofErr w:type="spellStart"/>
       <w:r>
         <w:rPr>
           <w:rFonts w:ascii="Times New Roman" w:hAnsi="Times New Roman" w:cs="Times New Roman"/>
@@ -5911,43 +4837,45 @@
         </w:rPr>
         <w:t>y_total_m_ha</w:t>
       </w:r>
-    </w:p>
-    <w:p>
-      <w:pPr>
-        <w:rPr>
-          <w:rFonts w:ascii="Times New Roman" w:hAnsi="Times New Roman" w:cs="Times New Roman"/>
-          <w:b/>
-          <w:bCs/>
-          <w:lang w:val="es-US"/>
-        </w:rPr>
-      </w:pPr>
-    </w:p>
-    <w:p>
-      <w:pPr>
-        <w:rPr>
-          <w:rFonts w:ascii="Times New Roman" w:hAnsi="Times New Roman" w:cs="Times New Roman"/>
-          <w:b/>
-          <w:bCs/>
-          <w:lang w:val="es-US"/>
-        </w:rPr>
-      </w:pPr>
-    </w:p>
-    <w:p>
-      <w:pPr>
-        <w:rPr>
-          <w:rFonts w:ascii="Times New Roman" w:hAnsi="Times New Roman" w:cs="Times New Roman"/>
-          <w:b/>
-          <w:bCs/>
-          <w:lang w:val="es-US"/>
-        </w:rPr>
-      </w:pPr>
-      <w:r>
-        <w:rPr>
-          <w:rFonts w:ascii="Times New Roman" w:hAnsi="Times New Roman" w:cs="Times New Roman"/>
-          <w:b/>
-          <w:bCs/>
-          <w:lang w:val="es-US"/>
-        </w:rPr>
+      <w:proofErr w:type="spellEnd"/>
+    </w:p>
+    <w:p>
+      <w:pPr>
+        <w:rPr>
+          <w:rFonts w:ascii="Times New Roman" w:hAnsi="Times New Roman" w:cs="Times New Roman"/>
+          <w:b/>
+          <w:bCs/>
+          <w:lang w:val="es-US"/>
+        </w:rPr>
+      </w:pPr>
+    </w:p>
+    <w:p>
+      <w:pPr>
+        <w:rPr>
+          <w:rFonts w:ascii="Times New Roman" w:hAnsi="Times New Roman" w:cs="Times New Roman"/>
+          <w:b/>
+          <w:bCs/>
+          <w:lang w:val="es-US"/>
+        </w:rPr>
+      </w:pPr>
+    </w:p>
+    <w:p>
+      <w:pPr>
+        <w:rPr>
+          <w:rFonts w:ascii="Times New Roman" w:hAnsi="Times New Roman" w:cs="Times New Roman"/>
+          <w:b/>
+          <w:bCs/>
+          <w:lang w:val="es-US"/>
+        </w:rPr>
+      </w:pPr>
+      <w:r>
+        <w:rPr>
+          <w:rFonts w:ascii="Times New Roman" w:hAnsi="Times New Roman" w:cs="Times New Roman"/>
+          <w:b/>
+          <w:bCs/>
+          <w:lang w:val="es-US"/>
+        </w:rPr>
+        <w:lastRenderedPageBreak/>
         <w:t>Justificación de variables:</w:t>
       </w:r>
     </w:p>
@@ -6008,7 +4936,27 @@
           <w:bCs/>
           <w:lang w:val="es-US"/>
         </w:rPr>
-        <w:t xml:space="preserve">Estudio Banco de la Republica de Colombia: </w:t>
+        <w:t xml:space="preserve">Estudio Banco de la </w:t>
+      </w:r>
+      <w:proofErr w:type="spellStart"/>
+      <w:r>
+        <w:rPr>
+          <w:rFonts w:ascii="Times New Roman" w:hAnsi="Times New Roman" w:cs="Times New Roman"/>
+          <w:b/>
+          <w:bCs/>
+          <w:lang w:val="es-US"/>
+        </w:rPr>
+        <w:t>Republica</w:t>
+      </w:r>
+      <w:proofErr w:type="spellEnd"/>
+      <w:r>
+        <w:rPr>
+          <w:rFonts w:ascii="Times New Roman" w:hAnsi="Times New Roman" w:cs="Times New Roman"/>
+          <w:b/>
+          <w:bCs/>
+          <w:lang w:val="es-US"/>
+        </w:rPr>
+        <w:t xml:space="preserve"> de Colombia: </w:t>
       </w:r>
       <w:hyperlink r:id="rId7" w:history="1">
         <w:r>
@@ -6039,7 +4987,23 @@
           <w:rFonts w:ascii="Times New Roman" w:hAnsi="Times New Roman" w:cs="Times New Roman"/>
           <w:lang w:val="es-US"/>
         </w:rPr>
-        <w:t>. Tambien que depende de la experiencia y el cargo</w:t>
+        <w:t xml:space="preserve">. </w:t>
+      </w:r>
+      <w:proofErr w:type="spellStart"/>
+      <w:r>
+        <w:rPr>
+          <w:rFonts w:ascii="Times New Roman" w:hAnsi="Times New Roman" w:cs="Times New Roman"/>
+          <w:lang w:val="es-US"/>
+        </w:rPr>
+        <w:t>Tambien</w:t>
+      </w:r>
+      <w:proofErr w:type="spellEnd"/>
+      <w:r>
+        <w:rPr>
+          <w:rFonts w:ascii="Times New Roman" w:hAnsi="Times New Roman" w:cs="Times New Roman"/>
+          <w:lang w:val="es-US"/>
+        </w:rPr>
+        <w:t xml:space="preserve"> que depende de la experiencia y el cargo</w:t>
       </w:r>
     </w:p>
     <w:p>

</xml_diff>

<commit_message>
Revert "Revert "Update Taller 1.docx""
This reverts commit 241404e661812810927ce708704145aba9990f28.
</commit_message>
<xml_diff>
--- a/document/Taller 1.docx
+++ b/document/Taller 1.docx
@@ -823,26 +823,8 @@
           <w:rFonts w:ascii="Times New Roman" w:hAnsi="Times New Roman" w:cs="Times New Roman"/>
           <w:lang w:val="es-US"/>
         </w:rPr>
-        <w:t xml:space="preserve"> y se exportó como </w:t>
-      </w:r>
-      <w:proofErr w:type="gramStart"/>
-      <w:r>
-        <w:rPr>
-          <w:rFonts w:ascii="Times New Roman" w:hAnsi="Times New Roman" w:cs="Times New Roman"/>
-          <w:lang w:val="es-US"/>
-        </w:rPr>
-        <w:t>archivo .</w:t>
-      </w:r>
-      <w:proofErr w:type="spellStart"/>
-      <w:r>
-        <w:rPr>
-          <w:rFonts w:ascii="Times New Roman" w:hAnsi="Times New Roman" w:cs="Times New Roman"/>
-          <w:lang w:val="es-US"/>
-        </w:rPr>
-        <w:t>Rda</w:t>
-      </w:r>
-      <w:proofErr w:type="spellEnd"/>
-      <w:proofErr w:type="gramEnd"/>
+        <w:t xml:space="preserve"> y se exportó como archivo .Rda</w:t>
+      </w:r>
       <w:r>
         <w:rPr>
           <w:rFonts w:ascii="Times New Roman" w:hAnsi="Times New Roman" w:cs="Times New Roman"/>
@@ -1015,25 +997,7 @@
           <w:color w:val="FF0000"/>
           <w:lang w:val="es-US"/>
         </w:rPr>
-        <w:t xml:space="preserve">Incluir teoría asociada: </w:t>
-      </w:r>
-      <w:proofErr w:type="spellStart"/>
-      <w:r>
-        <w:rPr>
-          <w:rFonts w:ascii="Times New Roman" w:hAnsi="Times New Roman" w:cs="Times New Roman"/>
-          <w:color w:val="FF0000"/>
-          <w:lang w:val="es-US"/>
-        </w:rPr>
-        <w:t>Mincer</w:t>
-      </w:r>
-      <w:proofErr w:type="spellEnd"/>
-      <w:r>
-        <w:rPr>
-          <w:rFonts w:ascii="Times New Roman" w:hAnsi="Times New Roman" w:cs="Times New Roman"/>
-          <w:color w:val="FF0000"/>
-          <w:lang w:val="es-US"/>
-        </w:rPr>
-        <w:t xml:space="preserve">, otros estudios, </w:t>
+        <w:t xml:space="preserve">Incluir teoría asociada: Mincer, otros estudios, </w:t>
       </w:r>
       <w:r>
         <w:rPr>
@@ -1232,20 +1196,20 @@
       </w:tblPr>
       <w:tblGrid>
         <w:gridCol w:w="1838"/>
-        <w:gridCol w:w="2164"/>
-        <w:gridCol w:w="3217"/>
-        <w:gridCol w:w="2861"/>
+        <w:gridCol w:w="2193"/>
+        <w:gridCol w:w="3201"/>
+        <w:gridCol w:w="2848"/>
       </w:tblGrid>
       <w:tr>
         <w:trPr>
           <w:cnfStyle w:val="100000000000" w:firstRow="1" w:lastRow="0" w:firstColumn="0" w:lastColumn="0" w:oddVBand="0" w:evenVBand="0" w:oddHBand="0" w:evenHBand="0" w:firstRowFirstColumn="0" w:firstRowLastColumn="0" w:lastRowFirstColumn="0" w:lastRowLastColumn="0"/>
-          <w:trHeight w:val="469"/>
+          <w:trHeight w:val="531"/>
           <w:tblHeader/>
         </w:trPr>
         <w:tc>
           <w:tcPr>
             <w:cnfStyle w:val="001000000000" w:firstRow="0" w:lastRow="0" w:firstColumn="1" w:lastColumn="0" w:oddVBand="0" w:evenVBand="0" w:oddHBand="0" w:evenHBand="0" w:firstRowFirstColumn="0" w:firstRowLastColumn="0" w:lastRowFirstColumn="0" w:lastRowLastColumn="0"/>
-            <w:tcW w:w="1418" w:type="dxa"/>
+            <w:tcW w:w="1838" w:type="dxa"/>
             <w:vAlign w:val="center"/>
           </w:tcPr>
           <w:p>
@@ -1273,7 +1237,7 @@
         </w:tc>
         <w:tc>
           <w:tcPr>
-            <w:tcW w:w="2268" w:type="dxa"/>
+            <w:tcW w:w="2193" w:type="dxa"/>
             <w:vAlign w:val="center"/>
           </w:tcPr>
           <w:p>
@@ -1301,7 +1265,7 @@
         </w:tc>
         <w:tc>
           <w:tcPr>
-            <w:tcW w:w="3381" w:type="dxa"/>
+            <w:tcW w:w="3201" w:type="dxa"/>
             <w:vAlign w:val="center"/>
           </w:tcPr>
           <w:p>
@@ -1330,7 +1294,7 @@
         </w:tc>
         <w:tc>
           <w:tcPr>
-            <w:tcW w:w="2990" w:type="dxa"/>
+            <w:tcW w:w="2848" w:type="dxa"/>
             <w:vAlign w:val="center"/>
           </w:tcPr>
           <w:p>
@@ -1361,12 +1325,13 @@
       <w:tr>
         <w:trPr>
           <w:cnfStyle w:val="000000100000" w:firstRow="0" w:lastRow="0" w:firstColumn="0" w:lastColumn="0" w:oddVBand="0" w:evenVBand="0" w:oddHBand="1" w:evenHBand="0" w:firstRowFirstColumn="0" w:firstRowLastColumn="0" w:lastRowFirstColumn="0" w:lastRowLastColumn="0"/>
-          <w:trHeight w:val="228"/>
+          <w:trHeight w:val="258"/>
         </w:trPr>
         <w:tc>
           <w:tcPr>
             <w:cnfStyle w:val="001000000000" w:firstRow="0" w:lastRow="0" w:firstColumn="1" w:lastColumn="0" w:oddVBand="0" w:evenVBand="0" w:oddHBand="0" w:evenHBand="0" w:firstRowFirstColumn="0" w:firstRowLastColumn="0" w:lastRowFirstColumn="0" w:lastRowLastColumn="0"/>
-            <w:tcW w:w="1418" w:type="dxa"/>
+            <w:tcW w:w="1838" w:type="dxa"/>
+            <w:vAlign w:val="center"/>
           </w:tcPr>
           <w:p>
             <w:pPr>
@@ -1409,7 +1374,8 @@
         </w:tc>
         <w:tc>
           <w:tcPr>
-            <w:tcW w:w="2268" w:type="dxa"/>
+            <w:tcW w:w="2193" w:type="dxa"/>
+            <w:vAlign w:val="center"/>
           </w:tcPr>
           <w:p>
             <w:pPr>
@@ -1437,7 +1403,8 @@
         </w:tc>
         <w:tc>
           <w:tcPr>
-            <w:tcW w:w="3381" w:type="dxa"/>
+            <w:tcW w:w="3201" w:type="dxa"/>
+            <w:vAlign w:val="center"/>
           </w:tcPr>
           <w:p>
             <w:pPr>
@@ -1450,11 +1417,32 @@
                 <w:lang w:val="es-US"/>
               </w:rPr>
             </w:pPr>
-          </w:p>
-        </w:tc>
-        <w:tc>
-          <w:tcPr>
-            <w:tcW w:w="2990" w:type="dxa"/>
+            <w:r>
+              <w:rPr>
+                <w:rFonts w:ascii="Times New Roman" w:hAnsi="Times New Roman" w:cs="Times New Roman"/>
+                <w:color w:val="auto"/>
+                <w:sz w:val="20"/>
+                <w:szCs w:val="20"/>
+                <w:lang w:val="es-US"/>
+              </w:rPr>
+              <w:t xml:space="preserve">Edad de la persona </w:t>
+            </w:r>
+            <w:r>
+              <w:rPr>
+                <w:rFonts w:ascii="Times New Roman" w:hAnsi="Times New Roman" w:cs="Times New Roman"/>
+                <w:color w:val="auto"/>
+                <w:sz w:val="20"/>
+                <w:szCs w:val="20"/>
+                <w:lang w:val="es-US"/>
+              </w:rPr>
+              <w:t>– Solo se tienen en cuenta mayores de 18 años</w:t>
+            </w:r>
+          </w:p>
+        </w:tc>
+        <w:tc>
+          <w:tcPr>
+            <w:tcW w:w="2848" w:type="dxa"/>
+            <w:vAlign w:val="center"/>
           </w:tcPr>
           <w:p>
             <w:pPr>
@@ -1467,17 +1455,38 @@
                 <w:lang w:val="es-US"/>
               </w:rPr>
             </w:pPr>
+            <w:r>
+              <w:rPr>
+                <w:rFonts w:ascii="Times New Roman" w:hAnsi="Times New Roman" w:cs="Times New Roman"/>
+                <w:color w:val="auto"/>
+                <w:sz w:val="20"/>
+                <w:szCs w:val="20"/>
+                <w:lang w:val="es-US"/>
+              </w:rPr>
+              <w:t xml:space="preserve">La teoría económica </w:t>
+            </w:r>
+            <w:r>
+              <w:rPr>
+                <w:rFonts w:ascii="Times New Roman" w:hAnsi="Times New Roman" w:cs="Times New Roman"/>
+                <w:color w:val="auto"/>
+                <w:sz w:val="20"/>
+                <w:szCs w:val="20"/>
+                <w:lang w:val="es-US"/>
+              </w:rPr>
+              <w:t xml:space="preserve">argumenta </w:t>
+            </w:r>
           </w:p>
         </w:tc>
       </w:tr>
       <w:tr>
         <w:trPr>
-          <w:trHeight w:val="228"/>
+          <w:trHeight w:val="258"/>
         </w:trPr>
         <w:tc>
           <w:tcPr>
             <w:cnfStyle w:val="001000000000" w:firstRow="0" w:lastRow="0" w:firstColumn="1" w:lastColumn="0" w:oddVBand="0" w:evenVBand="0" w:oddHBand="0" w:evenHBand="0" w:firstRowFirstColumn="0" w:firstRowLastColumn="0" w:lastRowFirstColumn="0" w:lastRowLastColumn="0"/>
-            <w:tcW w:w="1418" w:type="dxa"/>
+            <w:tcW w:w="1838" w:type="dxa"/>
+            <w:vAlign w:val="center"/>
           </w:tcPr>
           <w:p>
             <w:pPr>
@@ -1518,7 +1527,8 @@
         </w:tc>
         <w:tc>
           <w:tcPr>
-            <w:tcW w:w="2268" w:type="dxa"/>
+            <w:tcW w:w="2193" w:type="dxa"/>
+            <w:vAlign w:val="center"/>
           </w:tcPr>
           <w:p>
             <w:pPr>
@@ -1532,11 +1542,22 @@
                 <w:lang w:val="es-US"/>
               </w:rPr>
             </w:pPr>
-          </w:p>
-        </w:tc>
-        <w:tc>
-          <w:tcPr>
-            <w:tcW w:w="3381" w:type="dxa"/>
+            <w:r>
+              <w:rPr>
+                <w:rFonts w:ascii="Times New Roman" w:hAnsi="Times New Roman" w:cs="Times New Roman"/>
+                <w:color w:val="auto"/>
+                <w:sz w:val="20"/>
+                <w:szCs w:val="20"/>
+                <w:lang w:val="es-US"/>
+              </w:rPr>
+              <w:t>Sector de residencia</w:t>
+            </w:r>
+          </w:p>
+        </w:tc>
+        <w:tc>
+          <w:tcPr>
+            <w:tcW w:w="3201" w:type="dxa"/>
+            <w:vAlign w:val="center"/>
           </w:tcPr>
           <w:p>
             <w:pPr>
@@ -1549,14 +1570,26 @@
                 <w:lang w:val="es-US"/>
               </w:rPr>
             </w:pPr>
-          </w:p>
-        </w:tc>
-        <w:tc>
-          <w:tcPr>
-            <w:tcW w:w="2990" w:type="dxa"/>
-          </w:tcPr>
-          <w:p>
-            <w:pPr>
+            <w:r>
+              <w:rPr>
+                <w:rFonts w:ascii="Times New Roman" w:hAnsi="Times New Roman" w:cs="Times New Roman"/>
+                <w:color w:val="auto"/>
+                <w:sz w:val="20"/>
+                <w:szCs w:val="20"/>
+                <w:lang w:val="es-US"/>
+              </w:rPr>
+              <w:t>Indica si la persona vive en el sector rural o urbano</w:t>
+            </w:r>
+          </w:p>
+        </w:tc>
+        <w:tc>
+          <w:tcPr>
+            <w:tcW w:w="2848" w:type="dxa"/>
+            <w:vAlign w:val="center"/>
+          </w:tcPr>
+          <w:p>
+            <w:pPr>
+              <w:jc w:val="both"/>
               <w:cnfStyle w:val="000000000000" w:firstRow="0" w:lastRow="0" w:firstColumn="0" w:lastColumn="0" w:oddVBand="0" w:evenVBand="0" w:oddHBand="0" w:evenHBand="0" w:firstRowFirstColumn="0" w:firstRowLastColumn="0" w:lastRowFirstColumn="0" w:lastRowLastColumn="0"/>
               <w:rPr>
                 <w:rFonts w:ascii="Times New Roman" w:hAnsi="Times New Roman" w:cs="Times New Roman"/>
@@ -1566,18 +1599,129 @@
                 <w:lang w:val="es-US"/>
               </w:rPr>
             </w:pPr>
+            <w:r>
+              <w:rPr>
+                <w:rFonts w:ascii="Times New Roman" w:hAnsi="Times New Roman" w:cs="Times New Roman"/>
+                <w:color w:val="auto"/>
+                <w:sz w:val="20"/>
+                <w:szCs w:val="20"/>
+                <w:lang w:val="es-US"/>
+              </w:rPr>
+              <w:t xml:space="preserve">Según estudios de la </w:t>
+            </w:r>
+            <w:r>
+              <w:rPr>
+                <w:rFonts w:ascii="Times New Roman" w:hAnsi="Times New Roman" w:cs="Times New Roman"/>
+                <w:color w:val="auto"/>
+                <w:sz w:val="20"/>
+                <w:szCs w:val="20"/>
+                <w:lang w:val="es-US"/>
+              </w:rPr>
+              <w:t>CEPAL y el DANE, se evidencian diferencias entre los salarios que se perciben a nivel rural y urbano, siendo los primeros más bajos</w:t>
+            </w:r>
+            <w:r>
+              <w:rPr>
+                <w:rFonts w:ascii="Times New Roman" w:hAnsi="Times New Roman" w:cs="Times New Roman"/>
+                <w:color w:val="auto"/>
+                <w:sz w:val="20"/>
+                <w:szCs w:val="20"/>
+                <w:lang w:val="es-US"/>
+              </w:rPr>
+              <w:t>. Lo anterior asociado al nivel de experticia requerida en los trabajos relacionados con el campo, que principalmente están enfocados agrícola y agropecuaria</w:t>
+            </w:r>
+            <w:r>
+              <w:rPr>
+                <w:rFonts w:ascii="Times New Roman" w:hAnsi="Times New Roman" w:cs="Times New Roman"/>
+                <w:color w:val="auto"/>
+                <w:sz w:val="20"/>
+                <w:szCs w:val="20"/>
+                <w:lang w:val="es-US"/>
+              </w:rPr>
+              <w:t xml:space="preserve">. </w:t>
+            </w:r>
+            <w:r>
+              <w:rPr>
+                <w:rFonts w:ascii="Times New Roman" w:hAnsi="Times New Roman" w:cs="Times New Roman"/>
+                <w:color w:val="auto"/>
+                <w:sz w:val="20"/>
+                <w:szCs w:val="20"/>
+                <w:lang w:val="es-US"/>
+              </w:rPr>
+              <w:t>La brecha</w:t>
+            </w:r>
+            <w:r>
+              <w:rPr>
+                <w:rFonts w:ascii="Times New Roman" w:hAnsi="Times New Roman" w:cs="Times New Roman"/>
+                <w:color w:val="auto"/>
+                <w:sz w:val="20"/>
+                <w:szCs w:val="20"/>
+                <w:lang w:val="es-US"/>
+              </w:rPr>
+              <w:t xml:space="preserve"> salarial</w:t>
+            </w:r>
+            <w:r>
+              <w:rPr>
+                <w:rFonts w:ascii="Times New Roman" w:hAnsi="Times New Roman" w:cs="Times New Roman"/>
+                <w:color w:val="auto"/>
+                <w:sz w:val="20"/>
+                <w:szCs w:val="20"/>
+                <w:lang w:val="es-US"/>
+              </w:rPr>
+              <w:t xml:space="preserve"> </w:t>
+            </w:r>
+            <w:r>
+              <w:rPr>
+                <w:rFonts w:ascii="Times New Roman" w:hAnsi="Times New Roman" w:cs="Times New Roman"/>
+                <w:color w:val="auto"/>
+                <w:sz w:val="20"/>
+                <w:szCs w:val="20"/>
+                <w:lang w:val="es-US"/>
+              </w:rPr>
+              <w:t>h</w:t>
+            </w:r>
+            <w:r>
+              <w:rPr>
+                <w:rFonts w:ascii="Times New Roman" w:hAnsi="Times New Roman" w:cs="Times New Roman"/>
+                <w:color w:val="auto"/>
+                <w:sz w:val="20"/>
+                <w:szCs w:val="20"/>
+                <w:lang w:val="es-US"/>
+              </w:rPr>
+              <w:t>a disminuido durante los últimos años en Colombia, principalmente por la caída de ingresos de los sectores urbanos y la mejora en el acceso a educación de la población rural</w:t>
+            </w:r>
+            <w:r>
+              <w:rPr>
+                <w:rFonts w:ascii="Times New Roman" w:hAnsi="Times New Roman" w:cs="Times New Roman"/>
+                <w:color w:val="auto"/>
+                <w:sz w:val="20"/>
+                <w:szCs w:val="20"/>
+                <w:lang w:val="es-US"/>
+              </w:rPr>
+              <w:t xml:space="preserve">, sin embargo, hay evidencia sobre la brecha que se presenta </w:t>
+            </w:r>
+            <w:r>
+              <w:rPr>
+                <w:rFonts w:ascii="Times New Roman" w:hAnsi="Times New Roman" w:cs="Times New Roman"/>
+                <w:color w:val="auto"/>
+                <w:sz w:val="20"/>
+                <w:szCs w:val="20"/>
+                <w:lang w:val="es-US"/>
+              </w:rPr>
+              <w:t>entre los dos sectores.</w:t>
+            </w:r>
           </w:p>
         </w:tc>
       </w:tr>
       <w:tr>
         <w:trPr>
           <w:cnfStyle w:val="000000100000" w:firstRow="0" w:lastRow="0" w:firstColumn="0" w:lastColumn="0" w:oddVBand="0" w:evenVBand="0" w:oddHBand="1" w:evenHBand="0" w:firstRowFirstColumn="0" w:firstRowLastColumn="0" w:lastRowFirstColumn="0" w:lastRowLastColumn="0"/>
-          <w:trHeight w:val="228"/>
+          <w:trHeight w:val="258"/>
         </w:trPr>
         <w:tc>
           <w:tcPr>
             <w:cnfStyle w:val="001000000000" w:firstRow="0" w:lastRow="0" w:firstColumn="1" w:lastColumn="0" w:oddVBand="0" w:evenVBand="0" w:oddHBand="0" w:evenHBand="0" w:firstRowFirstColumn="0" w:firstRowLastColumn="0" w:lastRowFirstColumn="0" w:lastRowLastColumn="0"/>
-            <w:tcW w:w="1418" w:type="dxa"/>
+            <w:tcW w:w="1838" w:type="dxa"/>
+            <w:vAlign w:val="center"/>
           </w:tcPr>
           <w:p>
             <w:pPr>
@@ -1620,7 +1764,8 @@
         </w:tc>
         <w:tc>
           <w:tcPr>
-            <w:tcW w:w="2268" w:type="dxa"/>
+            <w:tcW w:w="2193" w:type="dxa"/>
+            <w:vAlign w:val="center"/>
           </w:tcPr>
           <w:p>
             <w:pPr>
@@ -1634,11 +1779,22 @@
                 <w:lang w:val="es-US"/>
               </w:rPr>
             </w:pPr>
-          </w:p>
-        </w:tc>
-        <w:tc>
-          <w:tcPr>
-            <w:tcW w:w="3381" w:type="dxa"/>
+            <w:r>
+              <w:rPr>
+                <w:rFonts w:ascii="Times New Roman" w:hAnsi="Times New Roman" w:cs="Times New Roman"/>
+                <w:color w:val="auto"/>
+                <w:sz w:val="20"/>
+                <w:szCs w:val="20"/>
+                <w:lang w:val="es-US"/>
+              </w:rPr>
+              <w:t>Educación terciaria</w:t>
+            </w:r>
+          </w:p>
+        </w:tc>
+        <w:tc>
+          <w:tcPr>
+            <w:tcW w:w="3201" w:type="dxa"/>
+            <w:vAlign w:val="center"/>
           </w:tcPr>
           <w:p>
             <w:pPr>
@@ -1651,11 +1807,112 @@
                 <w:lang w:val="es-US"/>
               </w:rPr>
             </w:pPr>
-          </w:p>
-        </w:tc>
-        <w:tc>
-          <w:tcPr>
-            <w:tcW w:w="2990" w:type="dxa"/>
+            <w:r>
+              <w:rPr>
+                <w:rFonts w:ascii="Times New Roman" w:hAnsi="Times New Roman" w:cs="Times New Roman"/>
+                <w:color w:val="auto"/>
+                <w:sz w:val="20"/>
+                <w:szCs w:val="20"/>
+                <w:lang w:val="es-US"/>
+              </w:rPr>
+              <w:t>Indica si la persona tiene</w:t>
+            </w:r>
+            <w:r>
+              <w:rPr>
+                <w:rFonts w:ascii="Times New Roman" w:hAnsi="Times New Roman" w:cs="Times New Roman"/>
+                <w:color w:val="auto"/>
+                <w:sz w:val="20"/>
+                <w:szCs w:val="20"/>
+                <w:lang w:val="es-US"/>
+              </w:rPr>
+              <w:t xml:space="preserve"> o no</w:t>
+            </w:r>
+            <w:r>
+              <w:rPr>
+                <w:rFonts w:ascii="Times New Roman" w:hAnsi="Times New Roman" w:cs="Times New Roman"/>
+                <w:color w:val="auto"/>
+                <w:sz w:val="20"/>
+                <w:szCs w:val="20"/>
+                <w:lang w:val="es-US"/>
+              </w:rPr>
+              <w:t xml:space="preserve"> estudios de educación terciari</w:t>
+            </w:r>
+            <w:r>
+              <w:rPr>
+                <w:rFonts w:ascii="Times New Roman" w:hAnsi="Times New Roman" w:cs="Times New Roman"/>
+                <w:color w:val="auto"/>
+                <w:sz w:val="20"/>
+                <w:szCs w:val="20"/>
+                <w:lang w:val="es-US"/>
+              </w:rPr>
+              <w:t>a</w:t>
+            </w:r>
+            <w:r>
+              <w:rPr>
+                <w:rFonts w:ascii="Times New Roman" w:hAnsi="Times New Roman" w:cs="Times New Roman"/>
+                <w:color w:val="auto"/>
+                <w:sz w:val="20"/>
+                <w:szCs w:val="20"/>
+                <w:lang w:val="es-US"/>
+              </w:rPr>
+              <w:t xml:space="preserve"> </w:t>
+            </w:r>
+            <w:r>
+              <w:rPr>
+                <w:rFonts w:ascii="Times New Roman" w:hAnsi="Times New Roman" w:cs="Times New Roman"/>
+                <w:color w:val="auto"/>
+                <w:sz w:val="20"/>
+                <w:szCs w:val="20"/>
+                <w:lang w:val="es-US"/>
+              </w:rPr>
+              <w:t>(</w:t>
+            </w:r>
+            <w:r>
+              <w:rPr>
+                <w:rFonts w:ascii="Times New Roman" w:hAnsi="Times New Roman" w:cs="Times New Roman"/>
+                <w:color w:val="auto"/>
+                <w:sz w:val="20"/>
+                <w:szCs w:val="20"/>
+                <w:lang w:val="es-US"/>
+              </w:rPr>
+              <w:t>educación universitaria y</w:t>
+            </w:r>
+            <w:r>
+              <w:rPr>
+                <w:rFonts w:ascii="Times New Roman" w:hAnsi="Times New Roman" w:cs="Times New Roman"/>
+                <w:color w:val="auto"/>
+                <w:sz w:val="20"/>
+                <w:szCs w:val="20"/>
+                <w:lang w:val="es-US"/>
+              </w:rPr>
+              <w:t xml:space="preserve">/o </w:t>
+            </w:r>
+            <w:r>
+              <w:rPr>
+                <w:rFonts w:ascii="Times New Roman" w:hAnsi="Times New Roman" w:cs="Times New Roman"/>
+                <w:color w:val="auto"/>
+                <w:sz w:val="20"/>
+                <w:szCs w:val="20"/>
+                <w:lang w:val="es-US"/>
+              </w:rPr>
+              <w:t>formación profesional</w:t>
+            </w:r>
+            <w:r>
+              <w:rPr>
+                <w:rFonts w:ascii="Times New Roman" w:hAnsi="Times New Roman" w:cs="Times New Roman"/>
+                <w:color w:val="auto"/>
+                <w:sz w:val="20"/>
+                <w:szCs w:val="20"/>
+                <w:lang w:val="es-US"/>
+              </w:rPr>
+              <w:t>)</w:t>
+            </w:r>
+          </w:p>
+        </w:tc>
+        <w:tc>
+          <w:tcPr>
+            <w:tcW w:w="2848" w:type="dxa"/>
+            <w:vAlign w:val="center"/>
           </w:tcPr>
           <w:p>
             <w:pPr>
@@ -1668,17 +1925,88 @@
                 <w:lang w:val="es-US"/>
               </w:rPr>
             </w:pPr>
+            <w:r>
+              <w:rPr>
+                <w:rFonts w:ascii="Times New Roman" w:hAnsi="Times New Roman" w:cs="Times New Roman"/>
+                <w:color w:val="auto"/>
+                <w:sz w:val="20"/>
+                <w:szCs w:val="20"/>
+                <w:lang w:val="es-US"/>
+              </w:rPr>
+              <w:t xml:space="preserve">En el modelo de Mincer </w:t>
+            </w:r>
+            <w:r>
+              <w:rPr>
+                <w:rFonts w:ascii="Times New Roman" w:hAnsi="Times New Roman" w:cs="Times New Roman"/>
+                <w:color w:val="auto"/>
+                <w:sz w:val="20"/>
+                <w:szCs w:val="20"/>
+                <w:lang w:val="es-US"/>
+              </w:rPr>
+              <w:t xml:space="preserve">(1958) se indica que el </w:t>
+            </w:r>
+            <w:r>
+              <w:rPr>
+                <w:rFonts w:ascii="Times New Roman" w:hAnsi="Times New Roman" w:cs="Times New Roman"/>
+                <w:color w:val="auto"/>
+                <w:sz w:val="20"/>
+                <w:szCs w:val="20"/>
+                <w:lang w:val="es-US"/>
+              </w:rPr>
+              <w:t xml:space="preserve">logaritmo del ingreso depende linealmente de la escolaridad. Luego, en </w:t>
+            </w:r>
+            <w:r>
+              <w:rPr>
+                <w:rFonts w:ascii="Times New Roman" w:hAnsi="Times New Roman" w:cs="Times New Roman"/>
+                <w:color w:val="auto"/>
+                <w:sz w:val="20"/>
+                <w:szCs w:val="20"/>
+                <w:lang w:val="es-US"/>
+              </w:rPr>
+              <w:t xml:space="preserve">1974, Mincer </w:t>
+            </w:r>
+            <w:r>
+              <w:rPr>
+                <w:rFonts w:ascii="Times New Roman" w:hAnsi="Times New Roman" w:cs="Times New Roman"/>
+                <w:color w:val="auto"/>
+                <w:sz w:val="20"/>
+                <w:szCs w:val="20"/>
+                <w:lang w:val="es-US"/>
+              </w:rPr>
+              <w:t>propone</w:t>
+            </w:r>
+            <w:r>
+              <w:rPr>
+                <w:rFonts w:ascii="Times New Roman" w:hAnsi="Times New Roman" w:cs="Times New Roman"/>
+                <w:color w:val="auto"/>
+                <w:sz w:val="20"/>
+                <w:szCs w:val="20"/>
+                <w:lang w:val="es-US"/>
+              </w:rPr>
+              <w:t xml:space="preserve"> un modelo similar incluyendo la experiencia, que genera mucha más confianza dados los fuertes supuestos asociados </w:t>
+            </w:r>
+            <w:r>
+              <w:rPr>
+                <w:rFonts w:ascii="Times New Roman" w:hAnsi="Times New Roman" w:cs="Times New Roman"/>
+                <w:color w:val="auto"/>
+                <w:sz w:val="20"/>
+                <w:szCs w:val="20"/>
+                <w:lang w:val="es-US"/>
+              </w:rPr>
+              <w:t>únicamente a la educación de una persona.</w:t>
+            </w:r>
           </w:p>
         </w:tc>
       </w:tr>
       <w:tr>
         <w:trPr>
-          <w:trHeight w:val="241"/>
+          <w:trHeight w:val="273"/>
         </w:trPr>
         <w:tc>
           <w:tcPr>
             <w:cnfStyle w:val="001000000000" w:firstRow="0" w:lastRow="0" w:firstColumn="1" w:lastColumn="0" w:oddVBand="0" w:evenVBand="0" w:oddHBand="0" w:evenHBand="0" w:firstRowFirstColumn="0" w:firstRowLastColumn="0" w:lastRowFirstColumn="0" w:lastRowLastColumn="0"/>
-            <w:tcW w:w="1418" w:type="dxa"/>
+            <w:tcW w:w="1838" w:type="dxa"/>
+            <w:vAlign w:val="center"/>
           </w:tcPr>
           <w:p>
             <w:pPr>
@@ -1715,13 +2043,38 @@
                 <w:szCs w:val="20"/>
                 <w:lang w:val="es-US"/>
               </w:rPr>
-              <w:t>uentapropia</w:t>
-            </w:r>
-          </w:p>
-        </w:tc>
-        <w:tc>
-          <w:tcPr>
-            <w:tcW w:w="2268" w:type="dxa"/>
+              <w:t>uenta</w:t>
+            </w:r>
+            <w:r>
+              <w:rPr>
+                <w:rFonts w:ascii="Times New Roman" w:hAnsi="Times New Roman" w:cs="Times New Roman"/>
+                <w:b w:val="0"/>
+                <w:bCs w:val="0"/>
+                <w:color w:val="auto"/>
+                <w:sz w:val="20"/>
+                <w:szCs w:val="20"/>
+                <w:lang w:val="es-US"/>
+              </w:rPr>
+              <w:t>P</w:t>
+            </w:r>
+            <w:r>
+              <w:rPr>
+                <w:rFonts w:ascii="Times New Roman" w:hAnsi="Times New Roman" w:cs="Times New Roman"/>
+                <w:b w:val="0"/>
+                <w:bCs w:val="0"/>
+                <w:color w:val="auto"/>
+                <w:sz w:val="20"/>
+                <w:szCs w:val="20"/>
+                <w:lang w:val="es-US"/>
+              </w:rPr>
+              <w:t>ropia</w:t>
+            </w:r>
+          </w:p>
+        </w:tc>
+        <w:tc>
+          <w:tcPr>
+            <w:tcW w:w="2193" w:type="dxa"/>
+            <w:vAlign w:val="center"/>
           </w:tcPr>
           <w:p>
             <w:pPr>
@@ -1735,11 +2088,22 @@
                 <w:lang w:val="es-US"/>
               </w:rPr>
             </w:pPr>
-          </w:p>
-        </w:tc>
-        <w:tc>
-          <w:tcPr>
-            <w:tcW w:w="3381" w:type="dxa"/>
+            <w:r>
+              <w:rPr>
+                <w:rFonts w:ascii="Times New Roman" w:hAnsi="Times New Roman" w:cs="Times New Roman"/>
+                <w:color w:val="auto"/>
+                <w:sz w:val="20"/>
+                <w:szCs w:val="20"/>
+                <w:lang w:val="es-US"/>
+              </w:rPr>
+              <w:t>Independiente</w:t>
+            </w:r>
+          </w:p>
+        </w:tc>
+        <w:tc>
+          <w:tcPr>
+            <w:tcW w:w="3201" w:type="dxa"/>
+            <w:vAlign w:val="center"/>
           </w:tcPr>
           <w:p>
             <w:pPr>
@@ -1752,11 +2116,32 @@
                 <w:lang w:val="es-US"/>
               </w:rPr>
             </w:pPr>
-          </w:p>
-        </w:tc>
-        <w:tc>
-          <w:tcPr>
-            <w:tcW w:w="2990" w:type="dxa"/>
+            <w:r>
+              <w:rPr>
+                <w:rFonts w:ascii="Times New Roman" w:hAnsi="Times New Roman" w:cs="Times New Roman"/>
+                <w:color w:val="auto"/>
+                <w:sz w:val="20"/>
+                <w:szCs w:val="20"/>
+                <w:lang w:val="es-US"/>
+              </w:rPr>
+              <w:t xml:space="preserve">Indica si la persona </w:t>
+            </w:r>
+            <w:r>
+              <w:rPr>
+                <w:rFonts w:ascii="Times New Roman" w:hAnsi="Times New Roman" w:cs="Times New Roman"/>
+                <w:color w:val="auto"/>
+                <w:sz w:val="20"/>
+                <w:szCs w:val="20"/>
+                <w:lang w:val="es-US"/>
+              </w:rPr>
+              <w:t>trabaja de forma independiente o recibe salario</w:t>
+            </w:r>
+          </w:p>
+        </w:tc>
+        <w:tc>
+          <w:tcPr>
+            <w:tcW w:w="2848" w:type="dxa"/>
+            <w:vAlign w:val="center"/>
           </w:tcPr>
           <w:p>
             <w:pPr>
@@ -1775,12 +2160,13 @@
       <w:tr>
         <w:trPr>
           <w:cnfStyle w:val="000000100000" w:firstRow="0" w:lastRow="0" w:firstColumn="0" w:lastColumn="0" w:oddVBand="0" w:evenVBand="0" w:oddHBand="1" w:evenHBand="0" w:firstRowFirstColumn="0" w:firstRowLastColumn="0" w:lastRowFirstColumn="0" w:lastRowLastColumn="0"/>
-          <w:trHeight w:val="228"/>
+          <w:trHeight w:val="258"/>
         </w:trPr>
         <w:tc>
           <w:tcPr>
             <w:cnfStyle w:val="001000000000" w:firstRow="0" w:lastRow="0" w:firstColumn="1" w:lastColumn="0" w:oddVBand="0" w:evenVBand="0" w:oddHBand="0" w:evenHBand="0" w:firstRowFirstColumn="0" w:firstRowLastColumn="0" w:lastRowFirstColumn="0" w:lastRowLastColumn="0"/>
-            <w:tcW w:w="1418" w:type="dxa"/>
+            <w:tcW w:w="1838" w:type="dxa"/>
+            <w:vAlign w:val="center"/>
           </w:tcPr>
           <w:p>
             <w:pPr>
@@ -1823,7 +2209,8 @@
         </w:tc>
         <w:tc>
           <w:tcPr>
-            <w:tcW w:w="2268" w:type="dxa"/>
+            <w:tcW w:w="2193" w:type="dxa"/>
+            <w:vAlign w:val="center"/>
           </w:tcPr>
           <w:p>
             <w:pPr>
@@ -1837,11 +2224,22 @@
                 <w:lang w:val="es-US"/>
               </w:rPr>
             </w:pPr>
-          </w:p>
-        </w:tc>
-        <w:tc>
-          <w:tcPr>
-            <w:tcW w:w="3381" w:type="dxa"/>
+            <w:r>
+              <w:rPr>
+                <w:rFonts w:ascii="Times New Roman" w:hAnsi="Times New Roman" w:cs="Times New Roman"/>
+                <w:color w:val="auto"/>
+                <w:sz w:val="20"/>
+                <w:szCs w:val="20"/>
+                <w:lang w:val="es-US"/>
+              </w:rPr>
+              <w:t>Desempleado</w:t>
+            </w:r>
+          </w:p>
+        </w:tc>
+        <w:tc>
+          <w:tcPr>
+            <w:tcW w:w="3201" w:type="dxa"/>
+            <w:vAlign w:val="center"/>
           </w:tcPr>
           <w:p>
             <w:pPr>
@@ -1854,11 +2252,32 @@
                 <w:lang w:val="es-US"/>
               </w:rPr>
             </w:pPr>
-          </w:p>
-        </w:tc>
-        <w:tc>
-          <w:tcPr>
-            <w:tcW w:w="2990" w:type="dxa"/>
+            <w:r>
+              <w:rPr>
+                <w:rFonts w:ascii="Times New Roman" w:hAnsi="Times New Roman" w:cs="Times New Roman"/>
+                <w:color w:val="auto"/>
+                <w:sz w:val="20"/>
+                <w:szCs w:val="20"/>
+                <w:lang w:val="es-US"/>
+              </w:rPr>
+              <w:t>Indica si la persona se encuentra desempleada</w:t>
+            </w:r>
+            <w:r>
+              <w:rPr>
+                <w:rFonts w:ascii="Times New Roman" w:hAnsi="Times New Roman" w:cs="Times New Roman"/>
+                <w:color w:val="auto"/>
+                <w:sz w:val="20"/>
+                <w:szCs w:val="20"/>
+                <w:lang w:val="es-US"/>
+              </w:rPr>
+              <w:t xml:space="preserve"> o no</w:t>
+            </w:r>
+          </w:p>
+        </w:tc>
+        <w:tc>
+          <w:tcPr>
+            <w:tcW w:w="2848" w:type="dxa"/>
+            <w:vAlign w:val="center"/>
           </w:tcPr>
           <w:p>
             <w:pPr>
@@ -1876,12 +2295,13 @@
       </w:tr>
       <w:tr>
         <w:trPr>
-          <w:trHeight w:val="241"/>
+          <w:trHeight w:val="273"/>
         </w:trPr>
         <w:tc>
           <w:tcPr>
             <w:cnfStyle w:val="001000000000" w:firstRow="0" w:lastRow="0" w:firstColumn="1" w:lastColumn="0" w:oddVBand="0" w:evenVBand="0" w:oddHBand="0" w:evenHBand="0" w:firstRowFirstColumn="0" w:firstRowLastColumn="0" w:lastRowFirstColumn="0" w:lastRowLastColumn="0"/>
-            <w:tcW w:w="1418" w:type="dxa"/>
+            <w:tcW w:w="1838" w:type="dxa"/>
+            <w:vAlign w:val="center"/>
           </w:tcPr>
           <w:p>
             <w:pPr>
@@ -1924,7 +2344,8 @@
         </w:tc>
         <w:tc>
           <w:tcPr>
-            <w:tcW w:w="2268" w:type="dxa"/>
+            <w:tcW w:w="2193" w:type="dxa"/>
+            <w:vAlign w:val="center"/>
           </w:tcPr>
           <w:p>
             <w:pPr>
@@ -1938,11 +2359,22 @@
                 <w:lang w:val="es-US"/>
               </w:rPr>
             </w:pPr>
-          </w:p>
-        </w:tc>
-        <w:tc>
-          <w:tcPr>
-            <w:tcW w:w="3381" w:type="dxa"/>
+            <w:r>
+              <w:rPr>
+                <w:rFonts w:ascii="Times New Roman" w:hAnsi="Times New Roman" w:cs="Times New Roman"/>
+                <w:color w:val="auto"/>
+                <w:sz w:val="20"/>
+                <w:szCs w:val="20"/>
+                <w:lang w:val="es-US"/>
+              </w:rPr>
+              <w:t>Estrato</w:t>
+            </w:r>
+          </w:p>
+        </w:tc>
+        <w:tc>
+          <w:tcPr>
+            <w:tcW w:w="3201" w:type="dxa"/>
+            <w:vAlign w:val="center"/>
           </w:tcPr>
           <w:p>
             <w:pPr>
@@ -1955,11 +2387,42 @@
                 <w:lang w:val="es-US"/>
               </w:rPr>
             </w:pPr>
-          </w:p>
-        </w:tc>
-        <w:tc>
-          <w:tcPr>
-            <w:tcW w:w="2990" w:type="dxa"/>
+            <w:r>
+              <w:rPr>
+                <w:rFonts w:ascii="Times New Roman" w:hAnsi="Times New Roman" w:cs="Times New Roman"/>
+                <w:color w:val="auto"/>
+                <w:sz w:val="20"/>
+                <w:szCs w:val="20"/>
+                <w:lang w:val="es-US"/>
+              </w:rPr>
+              <w:t xml:space="preserve">Estrato de energía para las 13 a.M., y sextil de icv para </w:t>
+            </w:r>
+            <w:r>
+              <w:rPr>
+                <w:rFonts w:ascii="Times New Roman" w:hAnsi="Times New Roman" w:cs="Times New Roman"/>
+                <w:color w:val="auto"/>
+                <w:sz w:val="20"/>
+                <w:szCs w:val="20"/>
+                <w:lang w:val="es-US"/>
+              </w:rPr>
+              <w:t>otras cabeceras</w:t>
+            </w:r>
+            <w:r>
+              <w:rPr>
+                <w:rFonts w:ascii="Times New Roman" w:hAnsi="Times New Roman" w:cs="Times New Roman"/>
+                <w:color w:val="auto"/>
+                <w:sz w:val="20"/>
+                <w:szCs w:val="20"/>
+                <w:lang w:val="es-US"/>
+              </w:rPr>
+              <w:t xml:space="preserve"> </w:t>
+            </w:r>
+          </w:p>
+        </w:tc>
+        <w:tc>
+          <w:tcPr>
+            <w:tcW w:w="2848" w:type="dxa"/>
+            <w:vAlign w:val="center"/>
           </w:tcPr>
           <w:p>
             <w:pPr>
@@ -1978,12 +2441,13 @@
       <w:tr>
         <w:trPr>
           <w:cnfStyle w:val="000000100000" w:firstRow="0" w:lastRow="0" w:firstColumn="0" w:lastColumn="0" w:oddVBand="0" w:evenVBand="0" w:oddHBand="1" w:evenHBand="0" w:firstRowFirstColumn="0" w:firstRowLastColumn="0" w:lastRowFirstColumn="0" w:lastRowLastColumn="0"/>
-          <w:trHeight w:val="228"/>
+          <w:trHeight w:val="258"/>
         </w:trPr>
         <w:tc>
           <w:tcPr>
             <w:cnfStyle w:val="001000000000" w:firstRow="0" w:lastRow="0" w:firstColumn="1" w:lastColumn="0" w:oddVBand="0" w:evenVBand="0" w:oddHBand="0" w:evenHBand="0" w:firstRowFirstColumn="0" w:firstRowLastColumn="0" w:lastRowFirstColumn="0" w:lastRowLastColumn="0"/>
-            <w:tcW w:w="1418" w:type="dxa"/>
+            <w:tcW w:w="1838" w:type="dxa"/>
+            <w:vAlign w:val="center"/>
           </w:tcPr>
           <w:p>
             <w:pPr>
@@ -2014,7 +2478,8 @@
         </w:tc>
         <w:tc>
           <w:tcPr>
-            <w:tcW w:w="2268" w:type="dxa"/>
+            <w:tcW w:w="2193" w:type="dxa"/>
+            <w:vAlign w:val="center"/>
           </w:tcPr>
           <w:p>
             <w:pPr>
@@ -2028,11 +2493,42 @@
                 <w:lang w:val="es-US"/>
               </w:rPr>
             </w:pPr>
-          </w:p>
-        </w:tc>
-        <w:tc>
-          <w:tcPr>
-            <w:tcW w:w="3381" w:type="dxa"/>
+            <w:r>
+              <w:rPr>
+                <w:rFonts w:ascii="Times New Roman" w:hAnsi="Times New Roman" w:cs="Times New Roman"/>
+                <w:color w:val="auto"/>
+                <w:sz w:val="20"/>
+                <w:szCs w:val="20"/>
+                <w:lang w:val="es-US"/>
+              </w:rPr>
+              <w:t>H</w:t>
+            </w:r>
+            <w:r>
+              <w:rPr>
+                <w:rFonts w:ascii="Times New Roman" w:hAnsi="Times New Roman" w:cs="Times New Roman"/>
+                <w:color w:val="auto"/>
+                <w:sz w:val="20"/>
+                <w:szCs w:val="20"/>
+                <w:lang w:val="es-US"/>
+              </w:rPr>
+              <w:t>oras</w:t>
+            </w:r>
+            <w:r>
+              <w:rPr>
+                <w:rFonts w:ascii="Times New Roman" w:hAnsi="Times New Roman" w:cs="Times New Roman"/>
+                <w:color w:val="auto"/>
+                <w:sz w:val="20"/>
+                <w:szCs w:val="20"/>
+                <w:lang w:val="es-US"/>
+              </w:rPr>
+              <w:t xml:space="preserve"> trabajadas por semana</w:t>
+            </w:r>
+          </w:p>
+        </w:tc>
+        <w:tc>
+          <w:tcPr>
+            <w:tcW w:w="3201" w:type="dxa"/>
+            <w:vAlign w:val="center"/>
           </w:tcPr>
           <w:p>
             <w:pPr>
@@ -2045,11 +2541,32 @@
                 <w:lang w:val="es-US"/>
               </w:rPr>
             </w:pPr>
-          </w:p>
-        </w:tc>
-        <w:tc>
-          <w:tcPr>
-            <w:tcW w:w="2990" w:type="dxa"/>
+            <w:r>
+              <w:rPr>
+                <w:rFonts w:ascii="Times New Roman" w:hAnsi="Times New Roman" w:cs="Times New Roman"/>
+                <w:color w:val="auto"/>
+                <w:sz w:val="20"/>
+                <w:szCs w:val="20"/>
+                <w:lang w:val="es-US"/>
+              </w:rPr>
+              <w:t xml:space="preserve">Horas </w:t>
+            </w:r>
+            <w:r>
+              <w:rPr>
+                <w:rFonts w:ascii="Times New Roman" w:hAnsi="Times New Roman" w:cs="Times New Roman"/>
+                <w:color w:val="auto"/>
+                <w:sz w:val="20"/>
+                <w:szCs w:val="20"/>
+                <w:lang w:val="es-US"/>
+              </w:rPr>
+              <w:t xml:space="preserve">usuales trabajadas por la persona a la semana </w:t>
+            </w:r>
+          </w:p>
+        </w:tc>
+        <w:tc>
+          <w:tcPr>
+            <w:tcW w:w="2848" w:type="dxa"/>
+            <w:vAlign w:val="center"/>
           </w:tcPr>
           <w:p>
             <w:pPr>
@@ -2067,12 +2584,13 @@
       </w:tr>
       <w:tr>
         <w:trPr>
-          <w:trHeight w:val="228"/>
+          <w:trHeight w:val="258"/>
         </w:trPr>
         <w:tc>
           <w:tcPr>
             <w:cnfStyle w:val="001000000000" w:firstRow="0" w:lastRow="0" w:firstColumn="1" w:lastColumn="0" w:oddVBand="0" w:evenVBand="0" w:oddHBand="0" w:evenHBand="0" w:firstRowFirstColumn="0" w:firstRowLastColumn="0" w:lastRowFirstColumn="0" w:lastRowLastColumn="0"/>
-            <w:tcW w:w="1418" w:type="dxa"/>
+            <w:tcW w:w="1838" w:type="dxa"/>
+            <w:vAlign w:val="center"/>
           </w:tcPr>
           <w:p>
             <w:pPr>
@@ -2103,7 +2621,8 @@
         </w:tc>
         <w:tc>
           <w:tcPr>
-            <w:tcW w:w="2268" w:type="dxa"/>
+            <w:tcW w:w="2193" w:type="dxa"/>
+            <w:vAlign w:val="center"/>
           </w:tcPr>
           <w:p>
             <w:pPr>
@@ -2117,11 +2636,22 @@
                 <w:lang w:val="es-US"/>
               </w:rPr>
             </w:pPr>
-          </w:p>
-        </w:tc>
-        <w:tc>
-          <w:tcPr>
-            <w:tcW w:w="3381" w:type="dxa"/>
+            <w:r>
+              <w:rPr>
+                <w:rFonts w:ascii="Times New Roman" w:hAnsi="Times New Roman" w:cs="Times New Roman"/>
+                <w:color w:val="auto"/>
+                <w:sz w:val="20"/>
+                <w:szCs w:val="20"/>
+                <w:lang w:val="es-US"/>
+              </w:rPr>
+              <w:t>Informal</w:t>
+            </w:r>
+          </w:p>
+        </w:tc>
+        <w:tc>
+          <w:tcPr>
+            <w:tcW w:w="3201" w:type="dxa"/>
+            <w:vAlign w:val="center"/>
           </w:tcPr>
           <w:p>
             <w:pPr>
@@ -2134,11 +2664,53 @@
                 <w:lang w:val="es-US"/>
               </w:rPr>
             </w:pPr>
-          </w:p>
-        </w:tc>
-        <w:tc>
-          <w:tcPr>
-            <w:tcW w:w="2990" w:type="dxa"/>
+            <w:r>
+              <w:rPr>
+                <w:rFonts w:ascii="Times New Roman" w:hAnsi="Times New Roman" w:cs="Times New Roman"/>
+                <w:color w:val="auto"/>
+                <w:sz w:val="20"/>
+                <w:szCs w:val="20"/>
+                <w:lang w:val="es-US"/>
+              </w:rPr>
+              <w:t xml:space="preserve">Define si la persona es informal </w:t>
+            </w:r>
+            <w:r>
+              <w:rPr>
+                <w:rFonts w:ascii="Times New Roman" w:hAnsi="Times New Roman" w:cs="Times New Roman"/>
+                <w:color w:val="auto"/>
+                <w:sz w:val="20"/>
+                <w:szCs w:val="20"/>
+                <w:lang w:val="es-US"/>
+              </w:rPr>
+              <w:br/>
+              <w:t>(</w:t>
+            </w:r>
+            <w:r>
+              <w:rPr>
+                <w:rFonts w:ascii="Times New Roman" w:hAnsi="Times New Roman" w:cs="Times New Roman"/>
+                <w:color w:val="auto"/>
+                <w:sz w:val="20"/>
+                <w:szCs w:val="20"/>
+                <w:lang w:val="es-US"/>
+              </w:rPr>
+              <w:t>no cuenta con seguridad social</w:t>
+            </w:r>
+            <w:r>
+              <w:rPr>
+                <w:rFonts w:ascii="Times New Roman" w:hAnsi="Times New Roman" w:cs="Times New Roman"/>
+                <w:color w:val="auto"/>
+                <w:sz w:val="20"/>
+                <w:szCs w:val="20"/>
+                <w:lang w:val="es-US"/>
+              </w:rPr>
+              <w:t>)</w:t>
+            </w:r>
+          </w:p>
+        </w:tc>
+        <w:tc>
+          <w:tcPr>
+            <w:tcW w:w="2848" w:type="dxa"/>
+            <w:vAlign w:val="center"/>
           </w:tcPr>
           <w:p>
             <w:pPr>
@@ -2157,12 +2729,13 @@
       <w:tr>
         <w:trPr>
           <w:cnfStyle w:val="000000100000" w:firstRow="0" w:lastRow="0" w:firstColumn="0" w:lastColumn="0" w:oddVBand="0" w:evenVBand="0" w:oddHBand="1" w:evenHBand="0" w:firstRowFirstColumn="0" w:firstRowLastColumn="0" w:lastRowFirstColumn="0" w:lastRowLastColumn="0"/>
-          <w:trHeight w:val="228"/>
+          <w:trHeight w:val="258"/>
         </w:trPr>
         <w:tc>
           <w:tcPr>
             <w:cnfStyle w:val="001000000000" w:firstRow="0" w:lastRow="0" w:firstColumn="1" w:lastColumn="0" w:oddVBand="0" w:evenVBand="0" w:oddHBand="0" w:evenHBand="0" w:firstRowFirstColumn="0" w:firstRowLastColumn="0" w:lastRowFirstColumn="0" w:lastRowLastColumn="0"/>
-            <w:tcW w:w="1418" w:type="dxa"/>
+            <w:tcW w:w="1838" w:type="dxa"/>
+            <w:vAlign w:val="center"/>
           </w:tcPr>
           <w:p>
             <w:pPr>
@@ -2205,7 +2778,8 @@
         </w:tc>
         <w:tc>
           <w:tcPr>
-            <w:tcW w:w="2268" w:type="dxa"/>
+            <w:tcW w:w="2193" w:type="dxa"/>
+            <w:vAlign w:val="center"/>
           </w:tcPr>
           <w:p>
             <w:pPr>
@@ -2219,11 +2793,22 @@
                 <w:lang w:val="es-US"/>
               </w:rPr>
             </w:pPr>
-          </w:p>
-        </w:tc>
-        <w:tc>
-          <w:tcPr>
-            <w:tcW w:w="3381" w:type="dxa"/>
+            <w:r>
+              <w:rPr>
+                <w:rFonts w:ascii="Times New Roman" w:hAnsi="Times New Roman" w:cs="Times New Roman"/>
+                <w:color w:val="auto"/>
+                <w:sz w:val="20"/>
+                <w:szCs w:val="20"/>
+                <w:lang w:val="es-US"/>
+              </w:rPr>
+              <w:t>Ingreso total observado</w:t>
+            </w:r>
+          </w:p>
+        </w:tc>
+        <w:tc>
+          <w:tcPr>
+            <w:tcW w:w="3201" w:type="dxa"/>
+            <w:vAlign w:val="center"/>
           </w:tcPr>
           <w:p>
             <w:pPr>
@@ -2236,11 +2821,22 @@
                 <w:lang w:val="es-US"/>
               </w:rPr>
             </w:pPr>
-          </w:p>
-        </w:tc>
-        <w:tc>
-          <w:tcPr>
-            <w:tcW w:w="2990" w:type="dxa"/>
+            <w:r>
+              <w:rPr>
+                <w:rFonts w:ascii="Times New Roman" w:hAnsi="Times New Roman" w:cs="Times New Roman"/>
+                <w:color w:val="auto"/>
+                <w:sz w:val="20"/>
+                <w:szCs w:val="20"/>
+                <w:lang w:val="es-US"/>
+              </w:rPr>
+              <w:t>Ingreso total observado</w:t>
+            </w:r>
+          </w:p>
+        </w:tc>
+        <w:tc>
+          <w:tcPr>
+            <w:tcW w:w="2848" w:type="dxa"/>
+            <w:vAlign w:val="center"/>
           </w:tcPr>
           <w:p>
             <w:pPr>
@@ -2258,12 +2854,13 @@
       </w:tr>
       <w:tr>
         <w:trPr>
-          <w:trHeight w:val="228"/>
+          <w:trHeight w:val="258"/>
         </w:trPr>
         <w:tc>
           <w:tcPr>
             <w:cnfStyle w:val="001000000000" w:firstRow="0" w:lastRow="0" w:firstColumn="1" w:lastColumn="0" w:oddVBand="0" w:evenVBand="0" w:oddHBand="0" w:evenHBand="0" w:firstRowFirstColumn="0" w:firstRowLastColumn="0" w:lastRowFirstColumn="0" w:lastRowLastColumn="0"/>
-            <w:tcW w:w="1418" w:type="dxa"/>
+            <w:tcW w:w="1838" w:type="dxa"/>
+            <w:vAlign w:val="center"/>
           </w:tcPr>
           <w:p>
             <w:pPr>
@@ -2288,13 +2885,15 @@
                 <w:szCs w:val="20"/>
                 <w:lang w:val="es-US"/>
               </w:rPr>
+              <w:lastRenderedPageBreak/>
               <w:t>maxEducLevel</w:t>
             </w:r>
           </w:p>
         </w:tc>
         <w:tc>
           <w:tcPr>
-            <w:tcW w:w="2268" w:type="dxa"/>
+            <w:tcW w:w="2193" w:type="dxa"/>
+            <w:vAlign w:val="center"/>
           </w:tcPr>
           <w:p>
             <w:pPr>
@@ -2308,11 +2907,32 @@
                 <w:lang w:val="es-US"/>
               </w:rPr>
             </w:pPr>
-          </w:p>
-        </w:tc>
-        <w:tc>
-          <w:tcPr>
-            <w:tcW w:w="3381" w:type="dxa"/>
+            <w:r>
+              <w:rPr>
+                <w:rFonts w:ascii="Times New Roman" w:hAnsi="Times New Roman" w:cs="Times New Roman"/>
+                <w:color w:val="auto"/>
+                <w:sz w:val="20"/>
+                <w:szCs w:val="20"/>
+                <w:lang w:val="es-US"/>
+              </w:rPr>
+              <w:t>Nivel educativo</w:t>
+            </w:r>
+            <w:r>
+              <w:rPr>
+                <w:rFonts w:ascii="Times New Roman" w:hAnsi="Times New Roman" w:cs="Times New Roman"/>
+                <w:color w:val="auto"/>
+                <w:sz w:val="20"/>
+                <w:szCs w:val="20"/>
+                <w:lang w:val="es-US"/>
+              </w:rPr>
+              <w:t xml:space="preserve"> (incluye estado)</w:t>
+            </w:r>
+          </w:p>
+        </w:tc>
+        <w:tc>
+          <w:tcPr>
+            <w:tcW w:w="3201" w:type="dxa"/>
+            <w:vAlign w:val="center"/>
           </w:tcPr>
           <w:p>
             <w:pPr>
@@ -2325,11 +2945,32 @@
                 <w:lang w:val="es-US"/>
               </w:rPr>
             </w:pPr>
-          </w:p>
-        </w:tc>
-        <w:tc>
-          <w:tcPr>
-            <w:tcW w:w="2990" w:type="dxa"/>
+            <w:r>
+              <w:rPr>
+                <w:rFonts w:ascii="Times New Roman" w:hAnsi="Times New Roman" w:cs="Times New Roman"/>
+                <w:color w:val="auto"/>
+                <w:sz w:val="20"/>
+                <w:szCs w:val="20"/>
+                <w:lang w:val="es-US"/>
+              </w:rPr>
+              <w:t xml:space="preserve">Indica el </w:t>
+            </w:r>
+            <w:r>
+              <w:rPr>
+                <w:rFonts w:ascii="Times New Roman" w:hAnsi="Times New Roman" w:cs="Times New Roman"/>
+                <w:color w:val="auto"/>
+                <w:sz w:val="20"/>
+                <w:szCs w:val="20"/>
+                <w:lang w:val="es-US"/>
+              </w:rPr>
+              <w:t>máximo nivel alcanzado de escolaridad y si la persona finalizó los estudios asociados al nivel</w:t>
+            </w:r>
+          </w:p>
+        </w:tc>
+        <w:tc>
+          <w:tcPr>
+            <w:tcW w:w="2848" w:type="dxa"/>
+            <w:vAlign w:val="center"/>
           </w:tcPr>
           <w:p>
             <w:pPr>
@@ -2348,12 +2989,13 @@
       <w:tr>
         <w:trPr>
           <w:cnfStyle w:val="000000100000" w:firstRow="0" w:lastRow="0" w:firstColumn="0" w:lastColumn="0" w:oddVBand="0" w:evenVBand="0" w:oddHBand="1" w:evenHBand="0" w:firstRowFirstColumn="0" w:firstRowLastColumn="0" w:lastRowFirstColumn="0" w:lastRowLastColumn="0"/>
-          <w:trHeight w:val="228"/>
+          <w:trHeight w:val="258"/>
         </w:trPr>
         <w:tc>
           <w:tcPr>
             <w:cnfStyle w:val="001000000000" w:firstRow="0" w:lastRow="0" w:firstColumn="1" w:lastColumn="0" w:oddVBand="0" w:evenVBand="0" w:oddHBand="0" w:evenHBand="0" w:firstRowFirstColumn="0" w:firstRowLastColumn="0" w:lastRowFirstColumn="0" w:lastRowLastColumn="0"/>
-            <w:tcW w:w="1418" w:type="dxa"/>
+            <w:tcW w:w="1838" w:type="dxa"/>
+            <w:vAlign w:val="center"/>
           </w:tcPr>
           <w:p>
             <w:pPr>
@@ -2384,7 +3026,8 @@
         </w:tc>
         <w:tc>
           <w:tcPr>
-            <w:tcW w:w="2268" w:type="dxa"/>
+            <w:tcW w:w="2193" w:type="dxa"/>
+            <w:vAlign w:val="center"/>
           </w:tcPr>
           <w:p>
             <w:pPr>
@@ -2398,11 +3041,22 @@
                 <w:lang w:val="es-US"/>
               </w:rPr>
             </w:pPr>
-          </w:p>
-        </w:tc>
-        <w:tc>
-          <w:tcPr>
-            <w:tcW w:w="3381" w:type="dxa"/>
+            <w:r>
+              <w:rPr>
+                <w:rFonts w:ascii="Times New Roman" w:hAnsi="Times New Roman" w:cs="Times New Roman"/>
+                <w:color w:val="auto"/>
+                <w:sz w:val="20"/>
+                <w:szCs w:val="20"/>
+                <w:lang w:val="es-US"/>
+              </w:rPr>
+              <w:t>Microempresa</w:t>
+            </w:r>
+          </w:p>
+        </w:tc>
+        <w:tc>
+          <w:tcPr>
+            <w:tcW w:w="3201" w:type="dxa"/>
+            <w:vAlign w:val="center"/>
           </w:tcPr>
           <w:p>
             <w:pPr>
@@ -2415,11 +3069,42 @@
                 <w:lang w:val="es-US"/>
               </w:rPr>
             </w:pPr>
-          </w:p>
-        </w:tc>
-        <w:tc>
-          <w:tcPr>
-            <w:tcW w:w="2990" w:type="dxa"/>
+            <w:r>
+              <w:rPr>
+                <w:rFonts w:ascii="Times New Roman" w:hAnsi="Times New Roman" w:cs="Times New Roman"/>
+                <w:color w:val="auto"/>
+                <w:sz w:val="20"/>
+                <w:szCs w:val="20"/>
+                <w:lang w:val="es-US"/>
+              </w:rPr>
+              <w:t xml:space="preserve">Indica si la persona trabaja en una empresa de 5 o </w:t>
+            </w:r>
+            <w:r>
+              <w:rPr>
+                <w:rFonts w:ascii="Times New Roman" w:hAnsi="Times New Roman" w:cs="Times New Roman"/>
+                <w:color w:val="auto"/>
+                <w:sz w:val="20"/>
+                <w:szCs w:val="20"/>
+                <w:lang w:val="es-US"/>
+              </w:rPr>
+              <w:t xml:space="preserve">menos </w:t>
+            </w:r>
+            <w:r>
+              <w:rPr>
+                <w:rFonts w:ascii="Times New Roman" w:hAnsi="Times New Roman" w:cs="Times New Roman"/>
+                <w:color w:val="auto"/>
+                <w:sz w:val="20"/>
+                <w:szCs w:val="20"/>
+                <w:lang w:val="es-US"/>
+              </w:rPr>
+              <w:t>empleados o en una con más de 5 empleados</w:t>
+            </w:r>
+          </w:p>
+        </w:tc>
+        <w:tc>
+          <w:tcPr>
+            <w:tcW w:w="2848" w:type="dxa"/>
+            <w:vAlign w:val="center"/>
           </w:tcPr>
           <w:p>
             <w:pPr>
@@ -2437,12 +3122,13 @@
       </w:tr>
       <w:tr>
         <w:trPr>
-          <w:trHeight w:val="228"/>
+          <w:trHeight w:val="258"/>
         </w:trPr>
         <w:tc>
           <w:tcPr>
             <w:cnfStyle w:val="001000000000" w:firstRow="0" w:lastRow="0" w:firstColumn="1" w:lastColumn="0" w:oddVBand="0" w:evenVBand="0" w:oddHBand="0" w:evenHBand="0" w:firstRowFirstColumn="0" w:firstRowLastColumn="0" w:lastRowFirstColumn="0" w:lastRowLastColumn="0"/>
-            <w:tcW w:w="1418" w:type="dxa"/>
+            <w:tcW w:w="1838" w:type="dxa"/>
+            <w:vAlign w:val="center"/>
           </w:tcPr>
           <w:p>
             <w:pPr>
@@ -2485,7 +3171,8 @@
         </w:tc>
         <w:tc>
           <w:tcPr>
-            <w:tcW w:w="2268" w:type="dxa"/>
+            <w:tcW w:w="2193" w:type="dxa"/>
+            <w:vAlign w:val="center"/>
           </w:tcPr>
           <w:p>
             <w:pPr>
@@ -2499,11 +3186,22 @@
                 <w:lang w:val="es-US"/>
               </w:rPr>
             </w:pPr>
-          </w:p>
-        </w:tc>
-        <w:tc>
-          <w:tcPr>
-            <w:tcW w:w="3381" w:type="dxa"/>
+            <w:r>
+              <w:rPr>
+                <w:rFonts w:ascii="Times New Roman" w:hAnsi="Times New Roman" w:cs="Times New Roman"/>
+                <w:color w:val="auto"/>
+                <w:sz w:val="20"/>
+                <w:szCs w:val="20"/>
+                <w:lang w:val="es-US"/>
+              </w:rPr>
+              <w:t>Ocupado</w:t>
+            </w:r>
+          </w:p>
+        </w:tc>
+        <w:tc>
+          <w:tcPr>
+            <w:tcW w:w="3201" w:type="dxa"/>
+            <w:vAlign w:val="center"/>
           </w:tcPr>
           <w:p>
             <w:pPr>
@@ -2516,11 +3214,32 @@
                 <w:lang w:val="es-US"/>
               </w:rPr>
             </w:pPr>
-          </w:p>
-        </w:tc>
-        <w:tc>
-          <w:tcPr>
-            <w:tcW w:w="2990" w:type="dxa"/>
+            <w:r>
+              <w:rPr>
+                <w:rFonts w:ascii="Times New Roman" w:hAnsi="Times New Roman" w:cs="Times New Roman"/>
+                <w:color w:val="auto"/>
+                <w:sz w:val="20"/>
+                <w:szCs w:val="20"/>
+                <w:lang w:val="es-US"/>
+              </w:rPr>
+              <w:t>Indica si la persona está ocupada</w:t>
+            </w:r>
+            <w:r>
+              <w:rPr>
+                <w:rFonts w:ascii="Times New Roman" w:hAnsi="Times New Roman" w:cs="Times New Roman"/>
+                <w:color w:val="auto"/>
+                <w:sz w:val="20"/>
+                <w:szCs w:val="20"/>
+                <w:lang w:val="es-US"/>
+              </w:rPr>
+              <w:t xml:space="preserve"> o activa laboralmente</w:t>
+            </w:r>
+          </w:p>
+        </w:tc>
+        <w:tc>
+          <w:tcPr>
+            <w:tcW w:w="2848" w:type="dxa"/>
+            <w:vAlign w:val="center"/>
           </w:tcPr>
           <w:p>
             <w:pPr>
@@ -2539,12 +3258,13 @@
       <w:tr>
         <w:trPr>
           <w:cnfStyle w:val="000000100000" w:firstRow="0" w:lastRow="0" w:firstColumn="0" w:lastColumn="0" w:oddVBand="0" w:evenVBand="0" w:oddHBand="1" w:evenHBand="0" w:firstRowFirstColumn="0" w:firstRowLastColumn="0" w:lastRowFirstColumn="0" w:lastRowLastColumn="0"/>
-          <w:trHeight w:val="228"/>
+          <w:trHeight w:val="258"/>
         </w:trPr>
         <w:tc>
           <w:tcPr>
             <w:cnfStyle w:val="001000000000" w:firstRow="0" w:lastRow="0" w:firstColumn="1" w:lastColumn="0" w:oddVBand="0" w:evenVBand="0" w:oddHBand="0" w:evenHBand="0" w:firstRowFirstColumn="0" w:firstRowLastColumn="0" w:lastRowFirstColumn="0" w:lastRowLastColumn="0"/>
-            <w:tcW w:w="1418" w:type="dxa"/>
+            <w:tcW w:w="1838" w:type="dxa"/>
+            <w:vAlign w:val="center"/>
           </w:tcPr>
           <w:p>
             <w:pPr>
@@ -2587,7 +3307,8 @@
         </w:tc>
         <w:tc>
           <w:tcPr>
-            <w:tcW w:w="2268" w:type="dxa"/>
+            <w:tcW w:w="2193" w:type="dxa"/>
+            <w:vAlign w:val="center"/>
           </w:tcPr>
           <w:p>
             <w:pPr>
@@ -2601,11 +3322,22 @@
                 <w:lang w:val="es-US"/>
               </w:rPr>
             </w:pPr>
-          </w:p>
-        </w:tc>
-        <w:tc>
-          <w:tcPr>
-            <w:tcW w:w="3381" w:type="dxa"/>
+            <w:r>
+              <w:rPr>
+                <w:rFonts w:ascii="Times New Roman" w:hAnsi="Times New Roman" w:cs="Times New Roman"/>
+                <w:color w:val="auto"/>
+                <w:sz w:val="20"/>
+                <w:szCs w:val="20"/>
+                <w:lang w:val="es-US"/>
+              </w:rPr>
+              <w:t>Ocupación</w:t>
+            </w:r>
+          </w:p>
+        </w:tc>
+        <w:tc>
+          <w:tcPr>
+            <w:tcW w:w="3201" w:type="dxa"/>
+            <w:vAlign w:val="center"/>
           </w:tcPr>
           <w:p>
             <w:pPr>
@@ -2618,11 +3350,22 @@
                 <w:lang w:val="es-US"/>
               </w:rPr>
             </w:pPr>
-          </w:p>
-        </w:tc>
-        <w:tc>
-          <w:tcPr>
-            <w:tcW w:w="2990" w:type="dxa"/>
+            <w:r>
+              <w:rPr>
+                <w:rFonts w:ascii="Times New Roman" w:hAnsi="Times New Roman" w:cs="Times New Roman"/>
+                <w:color w:val="auto"/>
+                <w:sz w:val="20"/>
+                <w:szCs w:val="20"/>
+                <w:lang w:val="es-US"/>
+              </w:rPr>
+              <w:t>Indica la ocupación o profesión de la persona</w:t>
+            </w:r>
+          </w:p>
+        </w:tc>
+        <w:tc>
+          <w:tcPr>
+            <w:tcW w:w="2848" w:type="dxa"/>
+            <w:vAlign w:val="center"/>
           </w:tcPr>
           <w:p>
             <w:pPr>
@@ -2640,12 +3383,13 @@
       </w:tr>
       <w:tr>
         <w:trPr>
-          <w:trHeight w:val="228"/>
+          <w:trHeight w:val="258"/>
         </w:trPr>
         <w:tc>
           <w:tcPr>
             <w:cnfStyle w:val="001000000000" w:firstRow="0" w:lastRow="0" w:firstColumn="1" w:lastColumn="0" w:oddVBand="0" w:evenVBand="0" w:oddHBand="0" w:evenHBand="0" w:firstRowFirstColumn="0" w:firstRowLastColumn="0" w:lastRowFirstColumn="0" w:lastRowLastColumn="0"/>
-            <w:tcW w:w="1418" w:type="dxa"/>
+            <w:tcW w:w="1838" w:type="dxa"/>
+            <w:vAlign w:val="center"/>
           </w:tcPr>
           <w:p>
             <w:pPr>
@@ -2688,7 +3432,8 @@
         </w:tc>
         <w:tc>
           <w:tcPr>
-            <w:tcW w:w="2268" w:type="dxa"/>
+            <w:tcW w:w="2193" w:type="dxa"/>
+            <w:vAlign w:val="center"/>
           </w:tcPr>
           <w:p>
             <w:pPr>
@@ -2702,11 +3447,52 @@
                 <w:lang w:val="es-US"/>
               </w:rPr>
             </w:pPr>
-          </w:p>
-        </w:tc>
-        <w:tc>
-          <w:tcPr>
-            <w:tcW w:w="3381" w:type="dxa"/>
+            <w:r>
+              <w:rPr>
+                <w:rFonts w:ascii="Times New Roman" w:hAnsi="Times New Roman" w:cs="Times New Roman"/>
+                <w:color w:val="auto"/>
+                <w:sz w:val="20"/>
+                <w:szCs w:val="20"/>
+                <w:lang w:val="es-US"/>
+              </w:rPr>
+              <w:t>Nivel educativo</w:t>
+            </w:r>
+            <w:r>
+              <w:rPr>
+                <w:rFonts w:ascii="Times New Roman" w:hAnsi="Times New Roman" w:cs="Times New Roman"/>
+                <w:color w:val="auto"/>
+                <w:sz w:val="20"/>
+                <w:szCs w:val="20"/>
+                <w:lang w:val="es-US"/>
+              </w:rPr>
+              <w:t xml:space="preserve"> (</w:t>
+            </w:r>
+            <w:r>
+              <w:rPr>
+                <w:rFonts w:ascii="Times New Roman" w:hAnsi="Times New Roman" w:cs="Times New Roman"/>
+                <w:color w:val="auto"/>
+                <w:sz w:val="20"/>
+                <w:szCs w:val="20"/>
+                <w:lang w:val="es-US"/>
+              </w:rPr>
+              <w:t>no incluye estado</w:t>
+            </w:r>
+            <w:r>
+              <w:rPr>
+                <w:rFonts w:ascii="Times New Roman" w:hAnsi="Times New Roman" w:cs="Times New Roman"/>
+                <w:color w:val="auto"/>
+                <w:sz w:val="20"/>
+                <w:szCs w:val="20"/>
+                <w:lang w:val="es-US"/>
+              </w:rPr>
+              <w:t>)</w:t>
+            </w:r>
+          </w:p>
+        </w:tc>
+        <w:tc>
+          <w:tcPr>
+            <w:tcW w:w="3201" w:type="dxa"/>
+            <w:vAlign w:val="center"/>
           </w:tcPr>
           <w:p>
             <w:pPr>
@@ -2719,11 +3505,32 @@
                 <w:lang w:val="es-US"/>
               </w:rPr>
             </w:pPr>
-          </w:p>
-        </w:tc>
-        <w:tc>
-          <w:tcPr>
-            <w:tcW w:w="2990" w:type="dxa"/>
+            <w:r>
+              <w:rPr>
+                <w:rFonts w:ascii="Times New Roman" w:hAnsi="Times New Roman" w:cs="Times New Roman"/>
+                <w:color w:val="auto"/>
+                <w:sz w:val="20"/>
+                <w:szCs w:val="20"/>
+                <w:lang w:val="es-US"/>
+              </w:rPr>
+              <w:t>Indica el máximo nivel alcanzado de escolaridad</w:t>
+            </w:r>
+            <w:r>
+              <w:rPr>
+                <w:rFonts w:ascii="Times New Roman" w:hAnsi="Times New Roman" w:cs="Times New Roman"/>
+                <w:color w:val="auto"/>
+                <w:sz w:val="20"/>
+                <w:szCs w:val="20"/>
+                <w:lang w:val="es-US"/>
+              </w:rPr>
+              <w:t>. No incluye estado de finalización</w:t>
+            </w:r>
+          </w:p>
+        </w:tc>
+        <w:tc>
+          <w:tcPr>
+            <w:tcW w:w="2848" w:type="dxa"/>
+            <w:vAlign w:val="center"/>
           </w:tcPr>
           <w:p>
             <w:pPr>
@@ -2742,12 +3549,13 @@
       <w:tr>
         <w:trPr>
           <w:cnfStyle w:val="000000100000" w:firstRow="0" w:lastRow="0" w:firstColumn="0" w:lastColumn="0" w:oddVBand="0" w:evenVBand="0" w:oddHBand="1" w:evenHBand="0" w:firstRowFirstColumn="0" w:firstRowLastColumn="0" w:lastRowFirstColumn="0" w:lastRowLastColumn="0"/>
-          <w:trHeight w:val="228"/>
+          <w:trHeight w:val="258"/>
         </w:trPr>
         <w:tc>
           <w:tcPr>
             <w:cnfStyle w:val="001000000000" w:firstRow="0" w:lastRow="0" w:firstColumn="1" w:lastColumn="0" w:oddVBand="0" w:evenVBand="0" w:oddHBand="0" w:evenHBand="0" w:firstRowFirstColumn="0" w:firstRowLastColumn="0" w:lastRowFirstColumn="0" w:lastRowLastColumn="0"/>
-            <w:tcW w:w="1418" w:type="dxa"/>
+            <w:tcW w:w="1838" w:type="dxa"/>
+            <w:vAlign w:val="center"/>
           </w:tcPr>
           <w:p>
             <w:pPr>
@@ -2790,7 +3598,8 @@
         </w:tc>
         <w:tc>
           <w:tcPr>
-            <w:tcW w:w="2268" w:type="dxa"/>
+            <w:tcW w:w="2193" w:type="dxa"/>
+            <w:vAlign w:val="center"/>
           </w:tcPr>
           <w:p>
             <w:pPr>
@@ -2804,11 +3613,22 @@
                 <w:lang w:val="es-US"/>
               </w:rPr>
             </w:pPr>
-          </w:p>
-        </w:tc>
-        <w:tc>
-          <w:tcPr>
-            <w:tcW w:w="3381" w:type="dxa"/>
+            <w:r>
+              <w:rPr>
+                <w:rFonts w:ascii="Times New Roman" w:hAnsi="Times New Roman" w:cs="Times New Roman"/>
+                <w:color w:val="auto"/>
+                <w:sz w:val="20"/>
+                <w:szCs w:val="20"/>
+                <w:lang w:val="es-US"/>
+              </w:rPr>
+              <w:t>Estimado de ingreso</w:t>
+            </w:r>
+          </w:p>
+        </w:tc>
+        <w:tc>
+          <w:tcPr>
+            <w:tcW w:w="3201" w:type="dxa"/>
+            <w:vAlign w:val="center"/>
           </w:tcPr>
           <w:p>
             <w:pPr>
@@ -2821,11 +3641,22 @@
                 <w:lang w:val="es-US"/>
               </w:rPr>
             </w:pPr>
-          </w:p>
-        </w:tc>
-        <w:tc>
-          <w:tcPr>
-            <w:tcW w:w="2990" w:type="dxa"/>
+            <w:r>
+              <w:rPr>
+                <w:rFonts w:ascii="Times New Roman" w:hAnsi="Times New Roman" w:cs="Times New Roman"/>
+                <w:color w:val="auto"/>
+                <w:sz w:val="20"/>
+                <w:szCs w:val="20"/>
+                <w:lang w:val="es-US"/>
+              </w:rPr>
+              <w:t>Estimación de ingresos recibidos por la persona</w:t>
+            </w:r>
+          </w:p>
+        </w:tc>
+        <w:tc>
+          <w:tcPr>
+            <w:tcW w:w="2848" w:type="dxa"/>
+            <w:vAlign w:val="center"/>
           </w:tcPr>
           <w:p>
             <w:pPr>
@@ -2843,12 +3674,13 @@
       </w:tr>
       <w:tr>
         <w:trPr>
-          <w:trHeight w:val="228"/>
+          <w:trHeight w:val="258"/>
         </w:trPr>
         <w:tc>
           <w:tcPr>
             <w:cnfStyle w:val="001000000000" w:firstRow="0" w:lastRow="0" w:firstColumn="1" w:lastColumn="0" w:oddVBand="0" w:evenVBand="0" w:oddHBand="0" w:evenHBand="0" w:firstRowFirstColumn="0" w:firstRowLastColumn="0" w:lastRowFirstColumn="0" w:lastRowLastColumn="0"/>
-            <w:tcW w:w="1418" w:type="dxa"/>
+            <w:tcW w:w="1838" w:type="dxa"/>
+            <w:vAlign w:val="center"/>
           </w:tcPr>
           <w:p>
             <w:pPr>
@@ -2891,7 +3723,8 @@
         </w:tc>
         <w:tc>
           <w:tcPr>
-            <w:tcW w:w="2268" w:type="dxa"/>
+            <w:tcW w:w="2193" w:type="dxa"/>
+            <w:vAlign w:val="center"/>
           </w:tcPr>
           <w:p>
             <w:pPr>
@@ -2905,11 +3738,22 @@
                 <w:lang w:val="es-US"/>
               </w:rPr>
             </w:pPr>
-          </w:p>
-        </w:tc>
-        <w:tc>
-          <w:tcPr>
-            <w:tcW w:w="3381" w:type="dxa"/>
+            <w:r>
+              <w:rPr>
+                <w:rFonts w:ascii="Times New Roman" w:hAnsi="Times New Roman" w:cs="Times New Roman"/>
+                <w:color w:val="auto"/>
+                <w:sz w:val="20"/>
+                <w:szCs w:val="20"/>
+                <w:lang w:val="es-US"/>
+              </w:rPr>
+              <w:t>Tipo de ocupación</w:t>
+            </w:r>
+          </w:p>
+        </w:tc>
+        <w:tc>
+          <w:tcPr>
+            <w:tcW w:w="3201" w:type="dxa"/>
+            <w:vAlign w:val="center"/>
           </w:tcPr>
           <w:p>
             <w:pPr>
@@ -2922,11 +3766,32 @@
                 <w:lang w:val="es-US"/>
               </w:rPr>
             </w:pPr>
-          </w:p>
-        </w:tc>
-        <w:tc>
-          <w:tcPr>
-            <w:tcW w:w="2990" w:type="dxa"/>
+            <w:r>
+              <w:rPr>
+                <w:rFonts w:ascii="Times New Roman" w:hAnsi="Times New Roman" w:cs="Times New Roman"/>
+                <w:color w:val="auto"/>
+                <w:sz w:val="20"/>
+                <w:szCs w:val="20"/>
+                <w:lang w:val="es-US"/>
+              </w:rPr>
+              <w:t xml:space="preserve">Tipo de ocupación y </w:t>
+            </w:r>
+            <w:r>
+              <w:rPr>
+                <w:rFonts w:ascii="Times New Roman" w:hAnsi="Times New Roman" w:cs="Times New Roman"/>
+                <w:color w:val="auto"/>
+                <w:sz w:val="20"/>
+                <w:szCs w:val="20"/>
+                <w:lang w:val="es-US"/>
+              </w:rPr>
+              <w:t>categoría de empleabilidad (cuenta propia, empleado, otros)</w:t>
+            </w:r>
+          </w:p>
+        </w:tc>
+        <w:tc>
+          <w:tcPr>
+            <w:tcW w:w="2848" w:type="dxa"/>
+            <w:vAlign w:val="center"/>
           </w:tcPr>
           <w:p>
             <w:pPr>
@@ -2945,12 +3810,13 @@
       <w:tr>
         <w:trPr>
           <w:cnfStyle w:val="000000100000" w:firstRow="0" w:lastRow="0" w:firstColumn="0" w:lastColumn="0" w:oddVBand="0" w:evenVBand="0" w:oddHBand="1" w:evenHBand="0" w:firstRowFirstColumn="0" w:firstRowLastColumn="0" w:lastRowFirstColumn="0" w:lastRowLastColumn="0"/>
-          <w:trHeight w:val="228"/>
+          <w:trHeight w:val="258"/>
         </w:trPr>
         <w:tc>
           <w:tcPr>
             <w:cnfStyle w:val="001000000000" w:firstRow="0" w:lastRow="0" w:firstColumn="1" w:lastColumn="0" w:oddVBand="0" w:evenVBand="0" w:oddHBand="0" w:evenHBand="0" w:firstRowFirstColumn="0" w:firstRowLastColumn="0" w:lastRowFirstColumn="0" w:lastRowLastColumn="0"/>
-            <w:tcW w:w="1418" w:type="dxa"/>
+            <w:tcW w:w="1838" w:type="dxa"/>
+            <w:vAlign w:val="center"/>
           </w:tcPr>
           <w:p>
             <w:pPr>
@@ -2993,7 +3859,8 @@
         </w:tc>
         <w:tc>
           <w:tcPr>
-            <w:tcW w:w="2268" w:type="dxa"/>
+            <w:tcW w:w="2193" w:type="dxa"/>
+            <w:vAlign w:val="center"/>
           </w:tcPr>
           <w:p>
             <w:pPr>
@@ -3007,11 +3874,22 @@
                 <w:lang w:val="es-US"/>
               </w:rPr>
             </w:pPr>
-          </w:p>
-        </w:tc>
-        <w:tc>
-          <w:tcPr>
-            <w:tcW w:w="3381" w:type="dxa"/>
+            <w:r>
+              <w:rPr>
+                <w:rFonts w:ascii="Times New Roman" w:hAnsi="Times New Roman" w:cs="Times New Roman"/>
+                <w:color w:val="auto"/>
+                <w:sz w:val="20"/>
+                <w:szCs w:val="20"/>
+                <w:lang w:val="es-US"/>
+              </w:rPr>
+              <w:t>Sexo</w:t>
+            </w:r>
+          </w:p>
+        </w:tc>
+        <w:tc>
+          <w:tcPr>
+            <w:tcW w:w="3201" w:type="dxa"/>
+            <w:vAlign w:val="center"/>
           </w:tcPr>
           <w:p>
             <w:pPr>
@@ -3024,11 +3902,22 @@
                 <w:lang w:val="es-US"/>
               </w:rPr>
             </w:pPr>
-          </w:p>
-        </w:tc>
-        <w:tc>
-          <w:tcPr>
-            <w:tcW w:w="2990" w:type="dxa"/>
+            <w:r>
+              <w:rPr>
+                <w:rFonts w:ascii="Times New Roman" w:hAnsi="Times New Roman" w:cs="Times New Roman"/>
+                <w:color w:val="auto"/>
+                <w:sz w:val="20"/>
+                <w:szCs w:val="20"/>
+                <w:lang w:val="es-US"/>
+              </w:rPr>
+              <w:t>Sexo: Hombre o mujer</w:t>
+            </w:r>
+          </w:p>
+        </w:tc>
+        <w:tc>
+          <w:tcPr>
+            <w:tcW w:w="2848" w:type="dxa"/>
+            <w:vAlign w:val="center"/>
           </w:tcPr>
           <w:p>
             <w:pPr>
@@ -3046,12 +3935,13 @@
       </w:tr>
       <w:tr>
         <w:trPr>
-          <w:trHeight w:val="228"/>
+          <w:trHeight w:val="258"/>
         </w:trPr>
         <w:tc>
           <w:tcPr>
             <w:cnfStyle w:val="001000000000" w:firstRow="0" w:lastRow="0" w:firstColumn="1" w:lastColumn="0" w:oddVBand="0" w:evenVBand="0" w:oddHBand="0" w:evenHBand="0" w:firstRowFirstColumn="0" w:firstRowLastColumn="0" w:lastRowFirstColumn="0" w:lastRowLastColumn="0"/>
-            <w:tcW w:w="1418" w:type="dxa"/>
+            <w:tcW w:w="1838" w:type="dxa"/>
+            <w:vAlign w:val="center"/>
           </w:tcPr>
           <w:p>
             <w:pPr>
@@ -3094,7 +3984,8 @@
         </w:tc>
         <w:tc>
           <w:tcPr>
-            <w:tcW w:w="2268" w:type="dxa"/>
+            <w:tcW w:w="2193" w:type="dxa"/>
+            <w:vAlign w:val="center"/>
           </w:tcPr>
           <w:p>
             <w:pPr>
@@ -3108,11 +3999,22 @@
                 <w:lang w:val="es-US"/>
               </w:rPr>
             </w:pPr>
-          </w:p>
-        </w:tc>
-        <w:tc>
-          <w:tcPr>
-            <w:tcW w:w="3381" w:type="dxa"/>
+            <w:r>
+              <w:rPr>
+                <w:rFonts w:ascii="Times New Roman" w:hAnsi="Times New Roman" w:cs="Times New Roman"/>
+                <w:color w:val="auto"/>
+                <w:sz w:val="20"/>
+                <w:szCs w:val="20"/>
+                <w:lang w:val="es-US"/>
+              </w:rPr>
+              <w:t>Tamaño de la empresa</w:t>
+            </w:r>
+          </w:p>
+        </w:tc>
+        <w:tc>
+          <w:tcPr>
+            <w:tcW w:w="3201" w:type="dxa"/>
+            <w:vAlign w:val="center"/>
           </w:tcPr>
           <w:p>
             <w:pPr>
@@ -3125,11 +4027,22 @@
                 <w:lang w:val="es-US"/>
               </w:rPr>
             </w:pPr>
-          </w:p>
-        </w:tc>
-        <w:tc>
-          <w:tcPr>
-            <w:tcW w:w="2990" w:type="dxa"/>
+            <w:r>
+              <w:rPr>
+                <w:rFonts w:ascii="Times New Roman" w:hAnsi="Times New Roman" w:cs="Times New Roman"/>
+                <w:color w:val="auto"/>
+                <w:sz w:val="20"/>
+                <w:szCs w:val="20"/>
+                <w:lang w:val="es-US"/>
+              </w:rPr>
+              <w:t>Tamaño de la empresa por número de empleados</w:t>
+            </w:r>
+          </w:p>
+        </w:tc>
+        <w:tc>
+          <w:tcPr>
+            <w:tcW w:w="2848" w:type="dxa"/>
+            <w:vAlign w:val="center"/>
           </w:tcPr>
           <w:p>
             <w:pPr>
@@ -3148,12 +4061,13 @@
       <w:tr>
         <w:trPr>
           <w:cnfStyle w:val="000000100000" w:firstRow="0" w:lastRow="0" w:firstColumn="0" w:lastColumn="0" w:oddVBand="0" w:evenVBand="0" w:oddHBand="1" w:evenHBand="0" w:firstRowFirstColumn="0" w:firstRowLastColumn="0" w:lastRowFirstColumn="0" w:lastRowLastColumn="0"/>
-          <w:trHeight w:val="228"/>
+          <w:trHeight w:val="258"/>
         </w:trPr>
         <w:tc>
           <w:tcPr>
             <w:cnfStyle w:val="001000000000" w:firstRow="0" w:lastRow="0" w:firstColumn="1" w:lastColumn="0" w:oddVBand="0" w:evenVBand="0" w:oddHBand="0" w:evenHBand="0" w:firstRowFirstColumn="0" w:firstRowLastColumn="0" w:lastRowFirstColumn="0" w:lastRowLastColumn="0"/>
-            <w:tcW w:w="1418" w:type="dxa"/>
+            <w:tcW w:w="1838" w:type="dxa"/>
+            <w:vAlign w:val="center"/>
           </w:tcPr>
           <w:p>
             <w:pPr>
@@ -3208,7 +4122,8 @@
         </w:tc>
         <w:tc>
           <w:tcPr>
-            <w:tcW w:w="2268" w:type="dxa"/>
+            <w:tcW w:w="2193" w:type="dxa"/>
+            <w:vAlign w:val="center"/>
           </w:tcPr>
           <w:p>
             <w:pPr>
@@ -3222,11 +4137,22 @@
                 <w:lang w:val="es-US"/>
               </w:rPr>
             </w:pPr>
-          </w:p>
-        </w:tc>
-        <w:tc>
-          <w:tcPr>
-            <w:tcW w:w="3381" w:type="dxa"/>
+            <w:r>
+              <w:rPr>
+                <w:rFonts w:ascii="Times New Roman" w:hAnsi="Times New Roman" w:cs="Times New Roman"/>
+                <w:color w:val="auto"/>
+                <w:sz w:val="20"/>
+                <w:szCs w:val="20"/>
+                <w:lang w:val="es-US"/>
+              </w:rPr>
+              <w:t>Ingreso monetario al mes</w:t>
+            </w:r>
+          </w:p>
+        </w:tc>
+        <w:tc>
+          <w:tcPr>
+            <w:tcW w:w="3201" w:type="dxa"/>
+            <w:vAlign w:val="center"/>
           </w:tcPr>
           <w:p>
             <w:pPr>
@@ -3239,11 +4165,22 @@
                 <w:lang w:val="es-US"/>
               </w:rPr>
             </w:pPr>
-          </w:p>
-        </w:tc>
-        <w:tc>
-          <w:tcPr>
-            <w:tcW w:w="2990" w:type="dxa"/>
+            <w:r>
+              <w:rPr>
+                <w:rFonts w:ascii="Times New Roman" w:hAnsi="Times New Roman" w:cs="Times New Roman"/>
+                <w:color w:val="auto"/>
+                <w:sz w:val="20"/>
+                <w:szCs w:val="20"/>
+                <w:lang w:val="es-US"/>
+              </w:rPr>
+              <w:t>Ingreso monetario en el mes</w:t>
+            </w:r>
+          </w:p>
+        </w:tc>
+        <w:tc>
+          <w:tcPr>
+            <w:tcW w:w="2848" w:type="dxa"/>
+            <w:vAlign w:val="center"/>
           </w:tcPr>
           <w:p>
             <w:pPr>
@@ -3261,12 +4198,13 @@
       </w:tr>
       <w:tr>
         <w:trPr>
-          <w:trHeight w:val="228"/>
+          <w:trHeight w:val="258"/>
         </w:trPr>
         <w:tc>
           <w:tcPr>
             <w:cnfStyle w:val="001000000000" w:firstRow="0" w:lastRow="0" w:firstColumn="1" w:lastColumn="0" w:oddVBand="0" w:evenVBand="0" w:oddHBand="0" w:evenHBand="0" w:firstRowFirstColumn="0" w:firstRowLastColumn="0" w:lastRowFirstColumn="0" w:lastRowLastColumn="0"/>
-            <w:tcW w:w="1418" w:type="dxa"/>
+            <w:tcW w:w="1838" w:type="dxa"/>
+            <w:vAlign w:val="center"/>
           </w:tcPr>
           <w:p>
             <w:pPr>
@@ -3309,7 +4247,8 @@
         </w:tc>
         <w:tc>
           <w:tcPr>
-            <w:tcW w:w="2268" w:type="dxa"/>
+            <w:tcW w:w="2193" w:type="dxa"/>
+            <w:vAlign w:val="center"/>
           </w:tcPr>
           <w:p>
             <w:pPr>
@@ -3323,11 +4262,32 @@
                 <w:lang w:val="es-US"/>
               </w:rPr>
             </w:pPr>
-          </w:p>
-        </w:tc>
-        <w:tc>
-          <w:tcPr>
-            <w:tcW w:w="3381" w:type="dxa"/>
+            <w:r>
+              <w:rPr>
+                <w:rFonts w:ascii="Times New Roman" w:hAnsi="Times New Roman" w:cs="Times New Roman"/>
+                <w:color w:val="auto"/>
+                <w:sz w:val="20"/>
+                <w:szCs w:val="20"/>
+                <w:lang w:val="es-US"/>
+              </w:rPr>
+              <w:t>Salario nominal mensual</w:t>
+            </w:r>
+            <w:r>
+              <w:rPr>
+                <w:rFonts w:ascii="Times New Roman" w:hAnsi="Times New Roman" w:cs="Times New Roman"/>
+                <w:color w:val="auto"/>
+                <w:sz w:val="20"/>
+                <w:szCs w:val="20"/>
+                <w:lang w:val="es-US"/>
+              </w:rPr>
+              <w:t xml:space="preserve"> (secundario)</w:t>
+            </w:r>
+          </w:p>
+        </w:tc>
+        <w:tc>
+          <w:tcPr>
+            <w:tcW w:w="3201" w:type="dxa"/>
+            <w:vAlign w:val="center"/>
           </w:tcPr>
           <w:p>
             <w:pPr>
@@ -3340,11 +4300,32 @@
                 <w:lang w:val="es-US"/>
               </w:rPr>
             </w:pPr>
-          </w:p>
-        </w:tc>
-        <w:tc>
-          <w:tcPr>
-            <w:tcW w:w="2990" w:type="dxa"/>
+            <w:r>
+              <w:rPr>
+                <w:rFonts w:ascii="Times New Roman" w:hAnsi="Times New Roman" w:cs="Times New Roman"/>
+                <w:color w:val="auto"/>
+                <w:sz w:val="20"/>
+                <w:szCs w:val="20"/>
+                <w:lang w:val="es-US"/>
+              </w:rPr>
+              <w:t>Salario</w:t>
+            </w:r>
+            <w:r>
+              <w:rPr>
+                <w:rFonts w:ascii="Times New Roman" w:hAnsi="Times New Roman" w:cs="Times New Roman"/>
+                <w:color w:val="auto"/>
+                <w:sz w:val="20"/>
+                <w:szCs w:val="20"/>
+                <w:lang w:val="es-US"/>
+              </w:rPr>
+              <w:t xml:space="preserve"> nominal mensual occ. secundario</w:t>
+            </w:r>
+          </w:p>
+        </w:tc>
+        <w:tc>
+          <w:tcPr>
+            <w:tcW w:w="2848" w:type="dxa"/>
+            <w:vAlign w:val="center"/>
           </w:tcPr>
           <w:p>
             <w:pPr>
@@ -3363,12 +4344,13 @@
       <w:tr>
         <w:trPr>
           <w:cnfStyle w:val="000000100000" w:firstRow="0" w:lastRow="0" w:firstColumn="0" w:lastColumn="0" w:oddVBand="0" w:evenVBand="0" w:oddHBand="1" w:evenHBand="0" w:firstRowFirstColumn="0" w:firstRowLastColumn="0" w:lastRowFirstColumn="0" w:lastRowLastColumn="0"/>
-          <w:trHeight w:val="228"/>
+          <w:trHeight w:val="258"/>
         </w:trPr>
         <w:tc>
           <w:tcPr>
             <w:cnfStyle w:val="001000000000" w:firstRow="0" w:lastRow="0" w:firstColumn="1" w:lastColumn="0" w:oddVBand="0" w:evenVBand="0" w:oddHBand="0" w:evenHBand="0" w:firstRowFirstColumn="0" w:firstRowLastColumn="0" w:lastRowFirstColumn="0" w:lastRowLastColumn="0"/>
-            <w:tcW w:w="1418" w:type="dxa"/>
+            <w:tcW w:w="1838" w:type="dxa"/>
+            <w:vAlign w:val="center"/>
           </w:tcPr>
           <w:p>
             <w:pPr>
@@ -3411,7 +4393,8 @@
         </w:tc>
         <w:tc>
           <w:tcPr>
-            <w:tcW w:w="2268" w:type="dxa"/>
+            <w:tcW w:w="2193" w:type="dxa"/>
+            <w:vAlign w:val="center"/>
           </w:tcPr>
           <w:p>
             <w:pPr>
@@ -3425,11 +4408,22 @@
                 <w:lang w:val="es-US"/>
               </w:rPr>
             </w:pPr>
-          </w:p>
-        </w:tc>
-        <w:tc>
-          <w:tcPr>
-            <w:tcW w:w="3381" w:type="dxa"/>
+            <w:r>
+              <w:rPr>
+                <w:rFonts w:ascii="Times New Roman" w:hAnsi="Times New Roman" w:cs="Times New Roman"/>
+                <w:color w:val="auto"/>
+                <w:sz w:val="20"/>
+                <w:szCs w:val="20"/>
+                <w:lang w:val="es-US"/>
+              </w:rPr>
+              <w:t>Ingreso por salario (Asalariados)</w:t>
+            </w:r>
+          </w:p>
+        </w:tc>
+        <w:tc>
+          <w:tcPr>
+            <w:tcW w:w="3201" w:type="dxa"/>
+            <w:vAlign w:val="center"/>
           </w:tcPr>
           <w:p>
             <w:pPr>
@@ -3442,11 +4436,62 @@
                 <w:lang w:val="es-US"/>
               </w:rPr>
             </w:pPr>
-          </w:p>
-        </w:tc>
-        <w:tc>
-          <w:tcPr>
-            <w:tcW w:w="2990" w:type="dxa"/>
+            <w:r>
+              <w:rPr>
+                <w:rFonts w:ascii="Times New Roman" w:hAnsi="Times New Roman" w:cs="Times New Roman"/>
+                <w:color w:val="auto"/>
+                <w:sz w:val="20"/>
+                <w:szCs w:val="20"/>
+                <w:lang w:val="es-US"/>
+              </w:rPr>
+              <w:t>Ingresos laborales</w:t>
+            </w:r>
+            <w:r>
+              <w:rPr>
+                <w:rFonts w:ascii="Times New Roman" w:hAnsi="Times New Roman" w:cs="Times New Roman"/>
+                <w:color w:val="auto"/>
+                <w:sz w:val="20"/>
+                <w:szCs w:val="20"/>
+                <w:lang w:val="es-US"/>
+              </w:rPr>
+              <w:t xml:space="preserve"> </w:t>
+            </w:r>
+            <w:r>
+              <w:rPr>
+                <w:rFonts w:ascii="Times New Roman" w:hAnsi="Times New Roman" w:cs="Times New Roman"/>
+                <w:color w:val="auto"/>
+                <w:sz w:val="20"/>
+                <w:szCs w:val="20"/>
+                <w:lang w:val="es-US"/>
+              </w:rPr>
+              <w:t>de asalariado</w:t>
+            </w:r>
+            <w:r>
+              <w:rPr>
+                <w:rFonts w:ascii="Times New Roman" w:hAnsi="Times New Roman" w:cs="Times New Roman"/>
+                <w:color w:val="auto"/>
+                <w:sz w:val="20"/>
+                <w:szCs w:val="20"/>
+                <w:lang w:val="es-US"/>
+              </w:rPr>
+              <w:t>s – nominales por hora (Incluye propinas y comisiones)</w:t>
+            </w:r>
+            <w:r>
+              <w:rPr>
+                <w:rFonts w:ascii="Times New Roman" w:hAnsi="Times New Roman" w:cs="Times New Roman"/>
+                <w:color w:val="auto"/>
+                <w:sz w:val="20"/>
+                <w:szCs w:val="20"/>
+                <w:lang w:val="es-US"/>
+              </w:rPr>
+              <w:t xml:space="preserve"> </w:t>
+            </w:r>
+          </w:p>
+        </w:tc>
+        <w:tc>
+          <w:tcPr>
+            <w:tcW w:w="2848" w:type="dxa"/>
+            <w:vAlign w:val="center"/>
           </w:tcPr>
           <w:p>
             <w:pPr>
@@ -3464,12 +4509,13 @@
       </w:tr>
       <w:tr>
         <w:trPr>
-          <w:trHeight w:val="228"/>
+          <w:trHeight w:val="258"/>
         </w:trPr>
         <w:tc>
           <w:tcPr>
             <w:cnfStyle w:val="001000000000" w:firstRow="0" w:lastRow="0" w:firstColumn="1" w:lastColumn="0" w:oddVBand="0" w:evenVBand="0" w:oddHBand="0" w:evenHBand="0" w:firstRowFirstColumn="0" w:firstRowLastColumn="0" w:lastRowFirstColumn="0" w:lastRowLastColumn="0"/>
-            <w:tcW w:w="1418" w:type="dxa"/>
+            <w:tcW w:w="1838" w:type="dxa"/>
+            <w:vAlign w:val="center"/>
           </w:tcPr>
           <w:p>
             <w:pPr>
@@ -3522,7 +4568,8 @@
         </w:tc>
         <w:tc>
           <w:tcPr>
-            <w:tcW w:w="2268" w:type="dxa"/>
+            <w:tcW w:w="2193" w:type="dxa"/>
+            <w:vAlign w:val="center"/>
           </w:tcPr>
           <w:p>
             <w:pPr>
@@ -3536,11 +4583,32 @@
                 <w:lang w:val="es-US"/>
               </w:rPr>
             </w:pPr>
-          </w:p>
-        </w:tc>
-        <w:tc>
-          <w:tcPr>
-            <w:tcW w:w="3381" w:type="dxa"/>
+            <w:r>
+              <w:rPr>
+                <w:rFonts w:ascii="Times New Roman" w:hAnsi="Times New Roman" w:cs="Times New Roman"/>
+                <w:color w:val="auto"/>
+                <w:sz w:val="20"/>
+                <w:szCs w:val="20"/>
+                <w:lang w:val="es-US"/>
+              </w:rPr>
+              <w:t>Ingresos asalariados</w:t>
+            </w:r>
+            <w:r>
+              <w:rPr>
+                <w:rFonts w:ascii="Times New Roman" w:hAnsi="Times New Roman" w:cs="Times New Roman"/>
+                <w:color w:val="auto"/>
+                <w:sz w:val="20"/>
+                <w:szCs w:val="20"/>
+                <w:lang w:val="es-US"/>
+              </w:rPr>
+              <w:t xml:space="preserve"> por mes</w:t>
+            </w:r>
+          </w:p>
+        </w:tc>
+        <w:tc>
+          <w:tcPr>
+            <w:tcW w:w="3201" w:type="dxa"/>
+            <w:vAlign w:val="center"/>
           </w:tcPr>
           <w:p>
             <w:pPr>
@@ -3550,14 +4618,32 @@
                 <w:color w:val="auto"/>
                 <w:sz w:val="20"/>
                 <w:szCs w:val="20"/>
-                <w:lang w:val="es-US"/>
-              </w:rPr>
-            </w:pPr>
-          </w:p>
-        </w:tc>
-        <w:tc>
-          <w:tcPr>
-            <w:tcW w:w="2990" w:type="dxa"/>
+              </w:rPr>
+            </w:pPr>
+            <w:r>
+              <w:rPr>
+                <w:rFonts w:ascii="Times New Roman" w:hAnsi="Times New Roman" w:cs="Times New Roman"/>
+                <w:color w:val="auto"/>
+                <w:sz w:val="20"/>
+                <w:szCs w:val="20"/>
+              </w:rPr>
+              <w:t>I</w:t>
+            </w:r>
+            <w:r>
+              <w:rPr>
+                <w:rFonts w:ascii="Times New Roman" w:hAnsi="Times New Roman" w:cs="Times New Roman"/>
+                <w:color w:val="auto"/>
+                <w:sz w:val="20"/>
+                <w:szCs w:val="20"/>
+              </w:rPr>
+              <w:t>ngresos asalariados + independientes total - nominal mensual</w:t>
+            </w:r>
+          </w:p>
+        </w:tc>
+        <w:tc>
+          <w:tcPr>
+            <w:tcW w:w="2848" w:type="dxa"/>
+            <w:vAlign w:val="center"/>
           </w:tcPr>
           <w:p>
             <w:pPr>
@@ -3576,12 +4662,13 @@
       <w:tr>
         <w:trPr>
           <w:cnfStyle w:val="000000100000" w:firstRow="0" w:lastRow="0" w:firstColumn="0" w:lastColumn="0" w:oddVBand="0" w:evenVBand="0" w:oddHBand="1" w:evenHBand="0" w:firstRowFirstColumn="0" w:firstRowLastColumn="0" w:lastRowFirstColumn="0" w:lastRowLastColumn="0"/>
-          <w:trHeight w:val="228"/>
+          <w:trHeight w:val="258"/>
         </w:trPr>
         <w:tc>
           <w:tcPr>
             <w:cnfStyle w:val="001000000000" w:firstRow="0" w:lastRow="0" w:firstColumn="1" w:lastColumn="0" w:oddVBand="0" w:evenVBand="0" w:oddHBand="0" w:evenHBand="0" w:firstRowFirstColumn="0" w:firstRowLastColumn="0" w:lastRowFirstColumn="0" w:lastRowLastColumn="0"/>
-            <w:tcW w:w="1418" w:type="dxa"/>
+            <w:tcW w:w="1838" w:type="dxa"/>
+            <w:vAlign w:val="center"/>
           </w:tcPr>
           <w:p>
             <w:pPr>
@@ -3624,7 +4711,8 @@
         </w:tc>
         <w:tc>
           <w:tcPr>
-            <w:tcW w:w="2268" w:type="dxa"/>
+            <w:tcW w:w="2193" w:type="dxa"/>
+            <w:vAlign w:val="center"/>
           </w:tcPr>
           <w:p>
             <w:pPr>
@@ -3638,11 +4726,42 @@
                 <w:lang w:val="es-US"/>
               </w:rPr>
             </w:pPr>
-          </w:p>
-        </w:tc>
-        <w:tc>
-          <w:tcPr>
-            <w:tcW w:w="3381" w:type="dxa"/>
+            <w:r>
+              <w:rPr>
+                <w:rFonts w:ascii="Times New Roman" w:hAnsi="Times New Roman" w:cs="Times New Roman"/>
+                <w:color w:val="auto"/>
+                <w:sz w:val="20"/>
+                <w:szCs w:val="20"/>
+                <w:lang w:val="es-US"/>
+              </w:rPr>
+              <w:t>Ingresos asalariados</w:t>
+            </w:r>
+            <w:r>
+              <w:rPr>
+                <w:rFonts w:ascii="Times New Roman" w:hAnsi="Times New Roman" w:cs="Times New Roman"/>
+                <w:color w:val="auto"/>
+                <w:sz w:val="20"/>
+                <w:szCs w:val="20"/>
+                <w:lang w:val="es-US"/>
+              </w:rPr>
+              <w:t xml:space="preserve"> por </w:t>
+            </w:r>
+            <w:r>
+              <w:rPr>
+                <w:rFonts w:ascii="Times New Roman" w:hAnsi="Times New Roman" w:cs="Times New Roman"/>
+                <w:color w:val="auto"/>
+                <w:sz w:val="20"/>
+                <w:szCs w:val="20"/>
+                <w:lang w:val="es-US"/>
+              </w:rPr>
+              <w:t>hora</w:t>
+            </w:r>
+          </w:p>
+        </w:tc>
+        <w:tc>
+          <w:tcPr>
+            <w:tcW w:w="3201" w:type="dxa"/>
+            <w:vAlign w:val="center"/>
           </w:tcPr>
           <w:p>
             <w:pPr>
@@ -3655,11 +4774,32 @@
                 <w:lang w:val="es-US"/>
               </w:rPr>
             </w:pPr>
-          </w:p>
-        </w:tc>
-        <w:tc>
-          <w:tcPr>
-            <w:tcW w:w="2990" w:type="dxa"/>
+            <w:r>
+              <w:rPr>
+                <w:rFonts w:ascii="Times New Roman" w:hAnsi="Times New Roman" w:cs="Times New Roman"/>
+                <w:color w:val="auto"/>
+                <w:sz w:val="20"/>
+                <w:szCs w:val="20"/>
+                <w:lang w:val="es-US"/>
+              </w:rPr>
+              <w:t>I</w:t>
+            </w:r>
+            <w:r>
+              <w:rPr>
+                <w:rFonts w:ascii="Times New Roman" w:hAnsi="Times New Roman" w:cs="Times New Roman"/>
+                <w:color w:val="auto"/>
+                <w:sz w:val="20"/>
+                <w:szCs w:val="20"/>
+                <w:lang w:val="es-US"/>
+              </w:rPr>
+              <w:t>ngresos asalariados + independientes total - nominal por hora</w:t>
+            </w:r>
+          </w:p>
+        </w:tc>
+        <w:tc>
+          <w:tcPr>
+            <w:tcW w:w="2848" w:type="dxa"/>
+            <w:vAlign w:val="center"/>
           </w:tcPr>
           <w:p>
             <w:pPr>
@@ -3922,6 +5062,7 @@
           <w:bCs/>
           <w:lang w:val="es-US"/>
         </w:rPr>
+        <w:lastRenderedPageBreak/>
         <w:t>Interpretación de las estimaciones de la brecha salarial de género</w:t>
       </w:r>
       <w:r>
@@ -3960,7 +5101,6 @@
           <w:bCs/>
           <w:lang w:val="es-US"/>
         </w:rPr>
-        <w:lastRenderedPageBreak/>
         <w:t>Construcción de Muestra para predicción</w:t>
       </w:r>
       <w:r>
@@ -4037,28 +5177,55 @@
           <w:bCs/>
           <w:lang w:val="es-US"/>
         </w:rPr>
-        <w:t xml:space="preserve">Interpretación del desempeño </w:t>
-      </w:r>
-      <w:proofErr w:type="gramStart"/>
-      <w:r>
-        <w:rPr>
-          <w:rFonts w:ascii="Times New Roman" w:hAnsi="Times New Roman" w:cs="Times New Roman"/>
-          <w:b/>
-          <w:bCs/>
-          <w:lang w:val="es-US"/>
-        </w:rPr>
-        <w:t>predictivo</w:t>
-      </w:r>
-      <w:r>
-        <w:rPr>
-          <w:rFonts w:ascii="Times New Roman" w:hAnsi="Times New Roman" w:cs="Times New Roman"/>
-          <w:b/>
-          <w:bCs/>
-          <w:lang w:val="es-US"/>
-        </w:rPr>
-        <w:t xml:space="preserve">  -</w:t>
-      </w:r>
-      <w:proofErr w:type="gramEnd"/>
+        <w:t>Interpretación del desempeño predictivo</w:t>
+      </w:r>
+      <w:r>
+        <w:rPr>
+          <w:rFonts w:ascii="Times New Roman" w:hAnsi="Times New Roman" w:cs="Times New Roman"/>
+          <w:b/>
+          <w:bCs/>
+          <w:lang w:val="es-US"/>
+        </w:rPr>
+        <w:t xml:space="preserve">  - </w:t>
+      </w:r>
+      <w:r>
+        <w:rPr>
+          <w:rFonts w:ascii="Times New Roman" w:hAnsi="Times New Roman" w:cs="Times New Roman"/>
+          <w:b/>
+          <w:bCs/>
+          <w:color w:val="FF0000"/>
+          <w:lang w:val="es-US"/>
+        </w:rPr>
+        <w:t>Andy</w:t>
+      </w:r>
+    </w:p>
+    <w:p>
+      <w:pPr>
+        <w:rPr>
+          <w:rFonts w:ascii="Times New Roman" w:hAnsi="Times New Roman" w:cs="Times New Roman"/>
+          <w:b/>
+          <w:bCs/>
+          <w:lang w:val="es-US"/>
+        </w:rPr>
+      </w:pPr>
+      <w:r>
+        <w:rPr>
+          <w:rFonts w:ascii="Times New Roman" w:hAnsi="Times New Roman" w:cs="Times New Roman"/>
+          <w:b/>
+          <w:bCs/>
+          <w:lang w:val="es-US"/>
+        </w:rPr>
+        <w:t>LOOCV</w:t>
+      </w:r>
+      <w:r>
+        <w:rPr>
+          <w:rFonts w:ascii="Times New Roman" w:hAnsi="Times New Roman" w:cs="Times New Roman"/>
+          <w:b/>
+          <w:bCs/>
+          <w:lang w:val="es-US"/>
+        </w:rPr>
+        <w:t xml:space="preserve"> -</w:t>
+      </w:r>
       <w:r>
         <w:rPr>
           <w:rFonts w:ascii="Times New Roman" w:hAnsi="Times New Roman" w:cs="Times New Roman"/>
@@ -4076,53 +5243,6 @@
           <w:color w:val="FF0000"/>
           <w:lang w:val="es-US"/>
         </w:rPr>
-        <w:t>Andy</w:t>
-      </w:r>
-    </w:p>
-    <w:p>
-      <w:pPr>
-        <w:rPr>
-          <w:rFonts w:ascii="Times New Roman" w:hAnsi="Times New Roman" w:cs="Times New Roman"/>
-          <w:b/>
-          <w:bCs/>
-          <w:lang w:val="es-US"/>
-        </w:rPr>
-      </w:pPr>
-      <w:r>
-        <w:rPr>
-          <w:rFonts w:ascii="Times New Roman" w:hAnsi="Times New Roman" w:cs="Times New Roman"/>
-          <w:b/>
-          <w:bCs/>
-          <w:lang w:val="es-US"/>
-        </w:rPr>
-        <w:t>LOOCV</w:t>
-      </w:r>
-      <w:r>
-        <w:rPr>
-          <w:rFonts w:ascii="Times New Roman" w:hAnsi="Times New Roman" w:cs="Times New Roman"/>
-          <w:b/>
-          <w:bCs/>
-          <w:lang w:val="es-US"/>
-        </w:rPr>
-        <w:t xml:space="preserve"> -</w:t>
-      </w:r>
-      <w:r>
-        <w:rPr>
-          <w:rFonts w:ascii="Times New Roman" w:hAnsi="Times New Roman" w:cs="Times New Roman"/>
-          <w:b/>
-          <w:bCs/>
-          <w:lang w:val="es-US"/>
-        </w:rPr>
-        <w:t xml:space="preserve"> </w:t>
-      </w:r>
-      <w:r>
-        <w:rPr>
-          <w:rFonts w:ascii="Times New Roman" w:hAnsi="Times New Roman" w:cs="Times New Roman"/>
-          <w:b/>
-          <w:bCs/>
-          <w:color w:val="FF0000"/>
-          <w:lang w:val="es-US"/>
-        </w:rPr>
         <w:t>Javier</w:t>
       </w:r>
     </w:p>
@@ -4167,25 +5287,14 @@
           <w:lang w:val="es-US"/>
         </w:rPr>
       </w:pPr>
-      <w:proofErr w:type="gramStart"/>
-      <w:r>
-        <w:rPr>
-          <w:rFonts w:ascii="Times New Roman" w:hAnsi="Times New Roman" w:cs="Times New Roman"/>
-          <w:b/>
-          <w:bCs/>
-          <w:lang w:val="es-US"/>
-        </w:rPr>
-        <w:t>Variables a utilizar</w:t>
-      </w:r>
-      <w:proofErr w:type="gramEnd"/>
-      <w:r>
-        <w:rPr>
-          <w:rFonts w:ascii="Times New Roman" w:hAnsi="Times New Roman" w:cs="Times New Roman"/>
-          <w:b/>
-          <w:bCs/>
-          <w:lang w:val="es-US"/>
-        </w:rPr>
-        <w:t>:</w:t>
+      <w:r>
+        <w:rPr>
+          <w:rFonts w:ascii="Times New Roman" w:hAnsi="Times New Roman" w:cs="Times New Roman"/>
+          <w:b/>
+          <w:bCs/>
+          <w:lang w:val="es-US"/>
+        </w:rPr>
+        <w:t>Variables a utilizar:</w:t>
       </w:r>
     </w:p>
     <w:p>
@@ -4267,7 +5376,6 @@
           <w:lang w:val="es-US"/>
         </w:rPr>
       </w:pPr>
-      <w:proofErr w:type="spellStart"/>
       <w:r>
         <w:rPr>
           <w:rFonts w:ascii="Times New Roman" w:hAnsi="Times New Roman" w:cs="Times New Roman"/>
@@ -4276,7 +5384,6 @@
         </w:rPr>
         <w:t>cuentaPropia</w:t>
       </w:r>
-      <w:proofErr w:type="spellEnd"/>
     </w:p>
     <w:p>
       <w:pPr>
@@ -4290,7 +5397,6 @@
           <w:lang w:val="es-US"/>
         </w:rPr>
       </w:pPr>
-      <w:proofErr w:type="spellStart"/>
       <w:r>
         <w:rPr>
           <w:rFonts w:ascii="Times New Roman" w:hAnsi="Times New Roman" w:cs="Times New Roman"/>
@@ -4299,7 +5405,6 @@
         </w:rPr>
         <w:t>dsi</w:t>
       </w:r>
-      <w:proofErr w:type="spellEnd"/>
     </w:p>
     <w:p>
       <w:pPr>
@@ -4336,7 +5441,6 @@
           <w:shd w:val="clear" w:color="auto" w:fill="FFFFFF"/>
         </w:rPr>
       </w:pPr>
-      <w:proofErr w:type="spellStart"/>
       <w:r>
         <w:rPr>
           <w:rFonts w:ascii="Times New Roman" w:hAnsi="Times New Roman" w:cs="Times New Roman"/>
@@ -4345,7 +5449,6 @@
         </w:rPr>
         <w:t>hoursWorkUsual</w:t>
       </w:r>
-      <w:proofErr w:type="spellEnd"/>
     </w:p>
     <w:p>
       <w:pPr>
@@ -4360,7 +5463,6 @@
           <w:shd w:val="clear" w:color="auto" w:fill="FFFFFF"/>
         </w:rPr>
       </w:pPr>
-      <w:proofErr w:type="spellStart"/>
       <w:r>
         <w:rPr>
           <w:rFonts w:ascii="Times New Roman" w:hAnsi="Times New Roman" w:cs="Times New Roman"/>
@@ -4369,7 +5471,6 @@
         </w:rPr>
         <w:t>ie</w:t>
       </w:r>
-      <w:proofErr w:type="spellEnd"/>
     </w:p>
     <w:p>
       <w:pPr>
@@ -4384,7 +5485,6 @@
           <w:shd w:val="clear" w:color="auto" w:fill="FFFFFF"/>
         </w:rPr>
       </w:pPr>
-      <w:proofErr w:type="spellStart"/>
       <w:r>
         <w:rPr>
           <w:rFonts w:ascii="Times New Roman" w:hAnsi="Times New Roman" w:cs="Times New Roman"/>
@@ -4393,7 +5493,6 @@
         </w:rPr>
         <w:t>ina</w:t>
       </w:r>
-      <w:proofErr w:type="spellEnd"/>
     </w:p>
     <w:p>
       <w:pPr>
@@ -4408,7 +5507,6 @@
           <w:shd w:val="clear" w:color="auto" w:fill="FFFFFF"/>
         </w:rPr>
       </w:pPr>
-      <w:proofErr w:type="spellStart"/>
       <w:r>
         <w:rPr>
           <w:rFonts w:ascii="Times New Roman" w:hAnsi="Times New Roman" w:cs="Times New Roman"/>
@@ -4417,7 +5515,6 @@
         </w:rPr>
         <w:t>inac</w:t>
       </w:r>
-      <w:proofErr w:type="spellEnd"/>
     </w:p>
     <w:p>
       <w:pPr>
@@ -4454,7 +5551,6 @@
           <w:shd w:val="clear" w:color="auto" w:fill="FFFFFF"/>
         </w:rPr>
       </w:pPr>
-      <w:proofErr w:type="spellStart"/>
       <w:r>
         <w:rPr>
           <w:rFonts w:ascii="Times New Roman" w:hAnsi="Times New Roman" w:cs="Times New Roman"/>
@@ -4463,7 +5559,6 @@
         </w:rPr>
         <w:t>impa</w:t>
       </w:r>
-      <w:proofErr w:type="spellEnd"/>
     </w:p>
     <w:p>
       <w:pPr>
@@ -4478,7 +5573,6 @@
           <w:shd w:val="clear" w:color="auto" w:fill="FFFFFF"/>
         </w:rPr>
       </w:pPr>
-      <w:proofErr w:type="spellStart"/>
       <w:r>
         <w:rPr>
           <w:rFonts w:ascii="Times New Roman" w:hAnsi="Times New Roman" w:cs="Times New Roman"/>
@@ -4487,7 +5581,6 @@
         </w:rPr>
         <w:t>ingtot</w:t>
       </w:r>
-      <w:proofErr w:type="spellEnd"/>
     </w:p>
     <w:p>
       <w:pPr>
@@ -4502,7 +5595,6 @@
           <w:shd w:val="clear" w:color="auto" w:fill="FFFFFF"/>
         </w:rPr>
       </w:pPr>
-      <w:proofErr w:type="spellStart"/>
       <w:r>
         <w:rPr>
           <w:rFonts w:ascii="Times New Roman" w:hAnsi="Times New Roman" w:cs="Times New Roman"/>
@@ -4511,7 +5603,6 @@
         </w:rPr>
         <w:t>maxEducLevel</w:t>
       </w:r>
-      <w:proofErr w:type="spellEnd"/>
     </w:p>
     <w:p>
       <w:pPr>
@@ -4526,7 +5617,6 @@
           <w:shd w:val="clear" w:color="auto" w:fill="FFFFFF"/>
         </w:rPr>
       </w:pPr>
-      <w:proofErr w:type="spellStart"/>
       <w:r>
         <w:rPr>
           <w:rFonts w:ascii="Times New Roman" w:hAnsi="Times New Roman" w:cs="Times New Roman"/>
@@ -4535,7 +5625,6 @@
         </w:rPr>
         <w:t>microEmpresa</w:t>
       </w:r>
-      <w:proofErr w:type="spellEnd"/>
     </w:p>
     <w:p>
       <w:pPr>
@@ -4550,7 +5639,6 @@
           <w:shd w:val="clear" w:color="auto" w:fill="FFFFFF"/>
         </w:rPr>
       </w:pPr>
-      <w:proofErr w:type="spellStart"/>
       <w:r>
         <w:rPr>
           <w:rFonts w:ascii="Times New Roman" w:hAnsi="Times New Roman" w:cs="Times New Roman"/>
@@ -4559,7 +5647,6 @@
         </w:rPr>
         <w:t>ocu</w:t>
       </w:r>
-      <w:proofErr w:type="spellEnd"/>
     </w:p>
     <w:p>
       <w:pPr>
@@ -4662,7 +5749,6 @@
           <w:shd w:val="clear" w:color="auto" w:fill="FFFFFF"/>
         </w:rPr>
       </w:pPr>
-      <w:proofErr w:type="spellStart"/>
       <w:r>
         <w:rPr>
           <w:rFonts w:ascii="Times New Roman" w:hAnsi="Times New Roman" w:cs="Times New Roman"/>
@@ -4671,7 +5757,6 @@
         </w:rPr>
         <w:t>relab</w:t>
       </w:r>
-      <w:proofErr w:type="spellEnd"/>
     </w:p>
     <w:p>
       <w:pPr>
@@ -4708,7 +5793,6 @@
           <w:shd w:val="clear" w:color="auto" w:fill="FFFFFF"/>
         </w:rPr>
       </w:pPr>
-      <w:proofErr w:type="spellStart"/>
       <w:r>
         <w:rPr>
           <w:rFonts w:ascii="Times New Roman" w:hAnsi="Times New Roman" w:cs="Times New Roman"/>
@@ -4717,7 +5801,6 @@
         </w:rPr>
         <w:t>sizeFirm</w:t>
       </w:r>
-      <w:proofErr w:type="spellEnd"/>
     </w:p>
     <w:p>
       <w:pPr>
@@ -4732,7 +5815,6 @@
           <w:shd w:val="clear" w:color="auto" w:fill="FFFFFF"/>
         </w:rPr>
       </w:pPr>
-      <w:proofErr w:type="spellStart"/>
       <w:r>
         <w:rPr>
           <w:rFonts w:ascii="Times New Roman" w:hAnsi="Times New Roman" w:cs="Times New Roman"/>
@@ -4741,7 +5823,6 @@
         </w:rPr>
         <w:t>totalHoursWor~d</w:t>
       </w:r>
-      <w:proofErr w:type="spellEnd"/>
     </w:p>
     <w:p>
       <w:pPr>
@@ -4756,7 +5837,6 @@
           <w:shd w:val="clear" w:color="auto" w:fill="FFFFFF"/>
         </w:rPr>
       </w:pPr>
-      <w:proofErr w:type="spellStart"/>
       <w:r>
         <w:rPr>
           <w:rFonts w:ascii="Times New Roman" w:hAnsi="Times New Roman" w:cs="Times New Roman"/>
@@ -4765,7 +5845,6 @@
         </w:rPr>
         <w:t>y_bonificacio~m</w:t>
       </w:r>
-      <w:proofErr w:type="spellEnd"/>
     </w:p>
     <w:p>
       <w:pPr>
@@ -4780,7 +5859,6 @@
           <w:shd w:val="clear" w:color="auto" w:fill="FFFFFF"/>
         </w:rPr>
       </w:pPr>
-      <w:proofErr w:type="spellStart"/>
       <w:r>
         <w:rPr>
           <w:rFonts w:ascii="Times New Roman" w:hAnsi="Times New Roman" w:cs="Times New Roman"/>
@@ -4789,7 +5867,6 @@
         </w:rPr>
         <w:t>y_ingLab_m_ha</w:t>
       </w:r>
-      <w:proofErr w:type="spellEnd"/>
     </w:p>
     <w:p>
       <w:pPr>
@@ -4804,7 +5881,6 @@
           <w:shd w:val="clear" w:color="auto" w:fill="FFFFFF"/>
         </w:rPr>
       </w:pPr>
-      <w:proofErr w:type="spellStart"/>
       <w:r>
         <w:rPr>
           <w:rFonts w:ascii="Times New Roman" w:hAnsi="Times New Roman" w:cs="Times New Roman"/>
@@ -4813,7 +5889,6 @@
         </w:rPr>
         <w:t>y_salary_m_hu</w:t>
       </w:r>
-      <w:proofErr w:type="spellEnd"/>
     </w:p>
     <w:p>
       <w:pPr>
@@ -4828,7 +5903,6 @@
           <w:shd w:val="clear" w:color="auto" w:fill="FFFFFF"/>
         </w:rPr>
       </w:pPr>
-      <w:proofErr w:type="spellStart"/>
       <w:r>
         <w:rPr>
           <w:rFonts w:ascii="Times New Roman" w:hAnsi="Times New Roman" w:cs="Times New Roman"/>
@@ -4837,45 +5911,43 @@
         </w:rPr>
         <w:t>y_total_m_ha</w:t>
       </w:r>
-      <w:proofErr w:type="spellEnd"/>
-    </w:p>
-    <w:p>
-      <w:pPr>
-        <w:rPr>
-          <w:rFonts w:ascii="Times New Roman" w:hAnsi="Times New Roman" w:cs="Times New Roman"/>
-          <w:b/>
-          <w:bCs/>
-          <w:lang w:val="es-US"/>
-        </w:rPr>
-      </w:pPr>
-    </w:p>
-    <w:p>
-      <w:pPr>
-        <w:rPr>
-          <w:rFonts w:ascii="Times New Roman" w:hAnsi="Times New Roman" w:cs="Times New Roman"/>
-          <w:b/>
-          <w:bCs/>
-          <w:lang w:val="es-US"/>
-        </w:rPr>
-      </w:pPr>
-    </w:p>
-    <w:p>
-      <w:pPr>
-        <w:rPr>
-          <w:rFonts w:ascii="Times New Roman" w:hAnsi="Times New Roman" w:cs="Times New Roman"/>
-          <w:b/>
-          <w:bCs/>
-          <w:lang w:val="es-US"/>
-        </w:rPr>
-      </w:pPr>
-      <w:r>
-        <w:rPr>
-          <w:rFonts w:ascii="Times New Roman" w:hAnsi="Times New Roman" w:cs="Times New Roman"/>
-          <w:b/>
-          <w:bCs/>
-          <w:lang w:val="es-US"/>
-        </w:rPr>
-        <w:lastRenderedPageBreak/>
+    </w:p>
+    <w:p>
+      <w:pPr>
+        <w:rPr>
+          <w:rFonts w:ascii="Times New Roman" w:hAnsi="Times New Roman" w:cs="Times New Roman"/>
+          <w:b/>
+          <w:bCs/>
+          <w:lang w:val="es-US"/>
+        </w:rPr>
+      </w:pPr>
+    </w:p>
+    <w:p>
+      <w:pPr>
+        <w:rPr>
+          <w:rFonts w:ascii="Times New Roman" w:hAnsi="Times New Roman" w:cs="Times New Roman"/>
+          <w:b/>
+          <w:bCs/>
+          <w:lang w:val="es-US"/>
+        </w:rPr>
+      </w:pPr>
+    </w:p>
+    <w:p>
+      <w:pPr>
+        <w:rPr>
+          <w:rFonts w:ascii="Times New Roman" w:hAnsi="Times New Roman" w:cs="Times New Roman"/>
+          <w:b/>
+          <w:bCs/>
+          <w:lang w:val="es-US"/>
+        </w:rPr>
+      </w:pPr>
+      <w:r>
+        <w:rPr>
+          <w:rFonts w:ascii="Times New Roman" w:hAnsi="Times New Roman" w:cs="Times New Roman"/>
+          <w:b/>
+          <w:bCs/>
+          <w:lang w:val="es-US"/>
+        </w:rPr>
         <w:t>Justificación de variables:</w:t>
       </w:r>
     </w:p>
@@ -4936,27 +6008,7 @@
           <w:bCs/>
           <w:lang w:val="es-US"/>
         </w:rPr>
-        <w:t xml:space="preserve">Estudio Banco de la </w:t>
-      </w:r>
-      <w:proofErr w:type="spellStart"/>
-      <w:r>
-        <w:rPr>
-          <w:rFonts w:ascii="Times New Roman" w:hAnsi="Times New Roman" w:cs="Times New Roman"/>
-          <w:b/>
-          <w:bCs/>
-          <w:lang w:val="es-US"/>
-        </w:rPr>
-        <w:t>Republica</w:t>
-      </w:r>
-      <w:proofErr w:type="spellEnd"/>
-      <w:r>
-        <w:rPr>
-          <w:rFonts w:ascii="Times New Roman" w:hAnsi="Times New Roman" w:cs="Times New Roman"/>
-          <w:b/>
-          <w:bCs/>
-          <w:lang w:val="es-US"/>
-        </w:rPr>
-        <w:t xml:space="preserve"> de Colombia: </w:t>
+        <w:t xml:space="preserve">Estudio Banco de la Republica de Colombia: </w:t>
       </w:r>
       <w:hyperlink r:id="rId7" w:history="1">
         <w:r>
@@ -4987,23 +6039,7 @@
           <w:rFonts w:ascii="Times New Roman" w:hAnsi="Times New Roman" w:cs="Times New Roman"/>
           <w:lang w:val="es-US"/>
         </w:rPr>
-        <w:t xml:space="preserve">. </w:t>
-      </w:r>
-      <w:proofErr w:type="spellStart"/>
-      <w:r>
-        <w:rPr>
-          <w:rFonts w:ascii="Times New Roman" w:hAnsi="Times New Roman" w:cs="Times New Roman"/>
-          <w:lang w:val="es-US"/>
-        </w:rPr>
-        <w:t>Tambien</w:t>
-      </w:r>
-      <w:proofErr w:type="spellEnd"/>
-      <w:r>
-        <w:rPr>
-          <w:rFonts w:ascii="Times New Roman" w:hAnsi="Times New Roman" w:cs="Times New Roman"/>
-          <w:lang w:val="es-US"/>
-        </w:rPr>
-        <w:t xml:space="preserve"> que depende de la experiencia y el cargo</w:t>
+        <w:t>. Tambien que depende de la experiencia y el cargo</w:t>
       </w:r>
     </w:p>
     <w:p>

</xml_diff>